<commit_message>
vault backup: 2022-03-15 11:22:17
</commit_message>
<xml_diff>
--- a/Math/Assignment Data/2022T1/Math_Assignment_T1.docx
+++ b/Math/Assignment Data/2022T1/Math_Assignment_T1.docx
@@ -193,7 +193,7 @@
         <w:pStyle w:val="Heading2"/>
         <w:numPr>
           <w:ilvl w:val="1"/>
-          <w:numId w:val="2"/>
+          <w:numId w:val="3"/>
         </w:numPr>
         <w:rPr/>
       </w:pPr>
@@ -209,15 +209,65 @@
       </w:pPr>
       <w:r>
         <w:rPr/>
-        <w:t xml:space="preserve">Gambling is often seen as a form of entertainment, with the possiblity of “winning it big”, However the games located at the casino are always designed to have a mathematical advantage for the gambling venue, or house. The goal of this report is too examine and create a ‘game of science’ that complies with casino gambling laws in Australia. The report is designed to use various features of combinatorics to calculate the theoretical probabilities for each of the divisions. A script was also written in C in order to simulate the most amount of games possible to get more accurate results, both of the data sets were then stored in microsfoft Excel. In order to reduce the amount of variables in the exprimental probabilities all of the dice were assumed to be fair. </w:t>
-      </w:r>
-      <w:r>
-        <w:rPr/>
-        <w:t xml:space="preserve">It was also observed that the simulations can help to identify </w:t>
-      </w:r>
-      <w:r>
-        <w:rPr/>
-        <w:t xml:space="preserve">potential issues in the theoretical probabilities. </w:t>
+        <w:t>Gambling is often seen as a form of entertainment, with the possiblity of “winning it big”, However the games located at the casino are always designed to have a mathematical advantage for the gambling venue, or house. The goal of this report is too examine and create a ‘game of science’ that complies with casino gambling laws in Australia, with different prizes in order to achieve a resonable ‘house edge’.</w:t>
+      </w:r>
+    </w:p>
+    <w:p>
+      <w:pPr>
+        <w:pStyle w:val="TextBody"/>
+        <w:rPr/>
+      </w:pPr>
+      <w:r>
+        <w:rPr/>
+        <w:t xml:space="preserve">It was observed in the report that a legal house edge was between 10-15%, which means that the gambling venue should take about that percent of what the players put in, for example if a player plays a game for $10 than the casino should take $1-$1.50 per played game. In addition, it is shown that in most games the lower the probability of an event occuring, the higher the prizes are shown to be. This is normally used to create a sense of fairness to the games, even if the prizes do not match the probability of the event occuring, for example, if a player does the same as before and pays $10 for a game and the winning outcomes have a 10%, 5% and 2% chance of winning, the mathematically fair way of paying the player should be $100, $200 and $500 but in reality the player will often receive something more akin to $20, $50, $100 in order to increases the house edge for the casino. </w:t>
+      </w:r>
+    </w:p>
+    <w:p>
+      <w:pPr>
+        <w:pStyle w:val="TextBody"/>
+        <w:rPr/>
+      </w:pPr>
+      <w:r>
+        <w:rPr/>
+        <w:t xml:space="preserve">The report assumes that the dice being used are fair and even, because if the dice are even the probability of each event of occuring is unknown it forbids the reasonable examination of the probability of events. </w:t>
+      </w:r>
+    </w:p>
+    <w:p>
+      <w:pPr>
+        <w:pStyle w:val="TextBody"/>
+        <w:rPr/>
+      </w:pPr>
+      <w:r>
+        <w:rPr/>
+        <w:t xml:space="preserve">The report also used a variety of mathematical techniques in order to achieve reasonable results. These techniques were; </w:t>
+      </w:r>
+    </w:p>
+    <w:p>
+      <w:pPr>
+        <w:pStyle w:val="TextBody"/>
+        <w:rPr/>
+      </w:pPr>
+      <w:r>
+        <w:rPr/>
+      </w:r>
+    </w:p>
+    <w:p>
+      <w:pPr>
+        <w:pStyle w:val="TextBody"/>
+        <w:rPr/>
+      </w:pPr>
+      <w:r>
+        <w:rPr/>
+      </w:r>
+    </w:p>
+    <w:p>
+      <w:pPr>
+        <w:pStyle w:val="TextBody"/>
+        <w:rPr/>
+      </w:pPr>
+      <w:r>
+        <w:rPr/>
+        <w:t xml:space="preserve">The report is designed to use various features of combinatorics to calculate the theoretical probabilities for each of the divisions. A script was also written in C in order to simulate the most amount of games possible to get more accurate results, both of the data sets were then stored in microsfoft Excel. In order to reduce the amount of variables in the exprimental probabilities all of the dice were assumed to be fair. It was also observed that the simulations can help to identify potential issues in the theoretical probabilities. </w:t>
       </w:r>
     </w:p>
     <w:p>
@@ -225,7 +275,7 @@
         <w:pStyle w:val="Heading2"/>
         <w:numPr>
           <w:ilvl w:val="1"/>
-          <w:numId w:val="2"/>
+          <w:numId w:val="3"/>
         </w:numPr>
         <w:rPr/>
       </w:pPr>
@@ -519,11 +569,7 @@
       </w:pPr>
       <w:r>
         <w:rPr/>
-        <w:t xml:space="preserve">P = </w:t>
-      </w:r>
-      <w:r>
-        <w:rPr/>
-        <w:t>0.07</w:t>
+        <w:t>P = 0.07</w:t>
       </w:r>
     </w:p>
     <w:p>
@@ -828,7 +874,7 @@
         <w:gridCol w:w="1280"/>
         <w:gridCol w:w="1281"/>
         <w:gridCol w:w="1281"/>
-        <w:gridCol w:w="1337"/>
+        <w:gridCol w:w="1336"/>
       </w:tblGrid>
       <w:tr>
         <w:trPr>
@@ -975,7 +1021,7 @@
         </w:tc>
         <w:tc>
           <w:tcPr>
-            <w:tcW w:w="1337" w:type="dxa"/>
+            <w:tcW w:w="1336" w:type="dxa"/>
             <w:tcBorders/>
             <w:vAlign w:val="bottom"/>
           </w:tcPr>
@@ -1146,7 +1192,7 @@
         </w:tc>
         <w:tc>
           <w:tcPr>
-            <w:tcW w:w="1337" w:type="dxa"/>
+            <w:tcW w:w="1336" w:type="dxa"/>
             <w:tcBorders/>
             <w:vAlign w:val="bottom"/>
           </w:tcPr>
@@ -1317,7 +1363,7 @@
         </w:tc>
         <w:tc>
           <w:tcPr>
-            <w:tcW w:w="1337" w:type="dxa"/>
+            <w:tcW w:w="1336" w:type="dxa"/>
             <w:tcBorders/>
             <w:vAlign w:val="bottom"/>
           </w:tcPr>
@@ -1489,7 +1535,7 @@
         </w:tc>
         <w:tc>
           <w:tcPr>
-            <w:tcW w:w="1337" w:type="dxa"/>
+            <w:tcW w:w="1336" w:type="dxa"/>
             <w:tcBorders/>
             <w:vAlign w:val="bottom"/>
           </w:tcPr>
@@ -1661,7 +1707,7 @@
         </w:tc>
         <w:tc>
           <w:tcPr>
-            <w:tcW w:w="1337" w:type="dxa"/>
+            <w:tcW w:w="1336" w:type="dxa"/>
             <w:tcBorders/>
             <w:vAlign w:val="bottom"/>
           </w:tcPr>
@@ -1832,7 +1878,7 @@
         </w:tc>
         <w:tc>
           <w:tcPr>
-            <w:tcW w:w="1337" w:type="dxa"/>
+            <w:tcW w:w="1336" w:type="dxa"/>
             <w:tcBorders/>
             <w:vAlign w:val="bottom"/>
           </w:tcPr>
@@ -2003,7 +2049,7 @@
         </w:tc>
         <w:tc>
           <w:tcPr>
-            <w:tcW w:w="1337" w:type="dxa"/>
+            <w:tcW w:w="1336" w:type="dxa"/>
             <w:tcBorders/>
             <w:vAlign w:val="bottom"/>
           </w:tcPr>
@@ -2171,7 +2217,7 @@
         </w:tc>
         <w:tc>
           <w:tcPr>
-            <w:tcW w:w="1337" w:type="dxa"/>
+            <w:tcW w:w="1336" w:type="dxa"/>
             <w:tcBorders/>
             <w:vAlign w:val="bottom"/>
           </w:tcPr>
@@ -2339,7 +2385,7 @@
         </w:tc>
         <w:tc>
           <w:tcPr>
-            <w:tcW w:w="1337" w:type="dxa"/>
+            <w:tcW w:w="1336" w:type="dxa"/>
             <w:tcBorders/>
             <w:vAlign w:val="bottom"/>
           </w:tcPr>
@@ -2382,11 +2428,7 @@
       </w:pPr>
       <w:r>
         <w:rPr/>
-        <w:t>This Table shows a house edge of exactly 15, a perfect house edge for a casino, it has an extremely rewarding prize of $15450 for the top probability, along with significant prizes for each of the devisions below</w:t>
-      </w:r>
-      <w:r>
-        <w:rPr/>
-        <w:t xml:space="preserve"> </w:t>
+        <w:t xml:space="preserve">This Table shows a house edge of exactly 15, a perfect house edge for a casino, it has an extremely rewarding prize of $15450 for the top probability, along with significant prizes for each of the devisions below </w:t>
       </w:r>
     </w:p>
     <w:p>
@@ -2455,7 +2497,7 @@
         <w:gridCol w:w="1279"/>
         <w:gridCol w:w="1283"/>
         <w:gridCol w:w="1279"/>
-        <w:gridCol w:w="1280"/>
+        <w:gridCol w:w="1279"/>
       </w:tblGrid>
       <w:tr>
         <w:trPr>
@@ -2599,7 +2641,7 @@
         </w:tc>
         <w:tc>
           <w:tcPr>
-            <w:tcW w:w="1280" w:type="dxa"/>
+            <w:tcW w:w="1279" w:type="dxa"/>
             <w:tcBorders/>
             <w:vAlign w:val="bottom"/>
           </w:tcPr>
@@ -2770,7 +2812,7 @@
         </w:tc>
         <w:tc>
           <w:tcPr>
-            <w:tcW w:w="1280" w:type="dxa"/>
+            <w:tcW w:w="1279" w:type="dxa"/>
             <w:tcBorders/>
             <w:vAlign w:val="bottom"/>
           </w:tcPr>
@@ -2941,7 +2983,7 @@
         </w:tc>
         <w:tc>
           <w:tcPr>
-            <w:tcW w:w="1280" w:type="dxa"/>
+            <w:tcW w:w="1279" w:type="dxa"/>
             <w:tcBorders/>
             <w:vAlign w:val="bottom"/>
           </w:tcPr>
@@ -3112,7 +3154,7 @@
         </w:tc>
         <w:tc>
           <w:tcPr>
-            <w:tcW w:w="1280" w:type="dxa"/>
+            <w:tcW w:w="1279" w:type="dxa"/>
             <w:tcBorders/>
             <w:vAlign w:val="bottom"/>
           </w:tcPr>
@@ -3284,7 +3326,7 @@
         </w:tc>
         <w:tc>
           <w:tcPr>
-            <w:tcW w:w="1280" w:type="dxa"/>
+            <w:tcW w:w="1279" w:type="dxa"/>
             <w:tcBorders/>
             <w:vAlign w:val="bottom"/>
           </w:tcPr>
@@ -3456,7 +3498,7 @@
         </w:tc>
         <w:tc>
           <w:tcPr>
-            <w:tcW w:w="1280" w:type="dxa"/>
+            <w:tcW w:w="1279" w:type="dxa"/>
             <w:tcBorders/>
             <w:vAlign w:val="bottom"/>
           </w:tcPr>
@@ -3627,7 +3669,7 @@
         </w:tc>
         <w:tc>
           <w:tcPr>
-            <w:tcW w:w="1280" w:type="dxa"/>
+            <w:tcW w:w="1279" w:type="dxa"/>
             <w:tcBorders/>
             <w:vAlign w:val="bottom"/>
           </w:tcPr>
@@ -3798,7 +3840,7 @@
         </w:tc>
         <w:tc>
           <w:tcPr>
-            <w:tcW w:w="1280" w:type="dxa"/>
+            <w:tcW w:w="1279" w:type="dxa"/>
             <w:tcBorders/>
             <w:vAlign w:val="bottom"/>
           </w:tcPr>
@@ -3966,7 +4008,7 @@
         </w:tc>
         <w:tc>
           <w:tcPr>
-            <w:tcW w:w="1280" w:type="dxa"/>
+            <w:tcW w:w="1279" w:type="dxa"/>
             <w:tcBorders/>
             <w:vAlign w:val="bottom"/>
           </w:tcPr>
@@ -4134,7 +4176,7 @@
         </w:tc>
         <w:tc>
           <w:tcPr>
-            <w:tcW w:w="1280" w:type="dxa"/>
+            <w:tcW w:w="1279" w:type="dxa"/>
             <w:tcBorders/>
             <w:vAlign w:val="bottom"/>
           </w:tcPr>
@@ -4168,15 +4210,7 @@
       </w:pPr>
       <w:r>
         <w:rPr/>
-        <w:t xml:space="preserve">This table shows a -91.8 house edge, </w:t>
-      </w:r>
-      <w:r>
-        <w:rPr/>
-        <w:t xml:space="preserve">horrible profits for a casino, however the rewards are awesome for the players, </w:t>
-      </w:r>
-      <w:r>
-        <w:rPr/>
-        <w:t>which isnt great for a casino.</w:t>
+        <w:t>This table shows a -91.8 house edge, horrible profits for a casino, however the rewards are awesome for the players, which isnt great for a casino.</w:t>
       </w:r>
     </w:p>
     <w:p>
@@ -4332,7 +4366,7 @@
         <w:gridCol w:w="1279"/>
         <w:gridCol w:w="1283"/>
         <w:gridCol w:w="1279"/>
-        <w:gridCol w:w="1280"/>
+        <w:gridCol w:w="1279"/>
       </w:tblGrid>
       <w:tr>
         <w:trPr>
@@ -4476,7 +4510,7 @@
         </w:tc>
         <w:tc>
           <w:tcPr>
-            <w:tcW w:w="1280" w:type="dxa"/>
+            <w:tcW w:w="1279" w:type="dxa"/>
             <w:tcBorders/>
             <w:vAlign w:val="bottom"/>
           </w:tcPr>
@@ -4647,7 +4681,7 @@
         </w:tc>
         <w:tc>
           <w:tcPr>
-            <w:tcW w:w="1280" w:type="dxa"/>
+            <w:tcW w:w="1279" w:type="dxa"/>
             <w:tcBorders/>
             <w:vAlign w:val="bottom"/>
           </w:tcPr>
@@ -4818,7 +4852,7 @@
         </w:tc>
         <w:tc>
           <w:tcPr>
-            <w:tcW w:w="1280" w:type="dxa"/>
+            <w:tcW w:w="1279" w:type="dxa"/>
             <w:tcBorders/>
             <w:vAlign w:val="bottom"/>
           </w:tcPr>
@@ -4989,7 +5023,7 @@
         </w:tc>
         <w:tc>
           <w:tcPr>
-            <w:tcW w:w="1280" w:type="dxa"/>
+            <w:tcW w:w="1279" w:type="dxa"/>
             <w:tcBorders/>
             <w:vAlign w:val="bottom"/>
           </w:tcPr>
@@ -5160,7 +5194,7 @@
         </w:tc>
         <w:tc>
           <w:tcPr>
-            <w:tcW w:w="1280" w:type="dxa"/>
+            <w:tcW w:w="1279" w:type="dxa"/>
             <w:tcBorders/>
             <w:vAlign w:val="bottom"/>
           </w:tcPr>
@@ -5332,7 +5366,7 @@
         </w:tc>
         <w:tc>
           <w:tcPr>
-            <w:tcW w:w="1280" w:type="dxa"/>
+            <w:tcW w:w="1279" w:type="dxa"/>
             <w:tcBorders/>
             <w:vAlign w:val="bottom"/>
           </w:tcPr>
@@ -5504,7 +5538,7 @@
         </w:tc>
         <w:tc>
           <w:tcPr>
-            <w:tcW w:w="1280" w:type="dxa"/>
+            <w:tcW w:w="1279" w:type="dxa"/>
             <w:tcBorders/>
             <w:vAlign w:val="bottom"/>
           </w:tcPr>
@@ -5675,7 +5709,7 @@
         </w:tc>
         <w:tc>
           <w:tcPr>
-            <w:tcW w:w="1280" w:type="dxa"/>
+            <w:tcW w:w="1279" w:type="dxa"/>
             <w:tcBorders/>
             <w:vAlign w:val="bottom"/>
           </w:tcPr>
@@ -5846,7 +5880,7 @@
         </w:tc>
         <w:tc>
           <w:tcPr>
-            <w:tcW w:w="1280" w:type="dxa"/>
+            <w:tcW w:w="1279" w:type="dxa"/>
             <w:tcBorders/>
             <w:vAlign w:val="bottom"/>
           </w:tcPr>
@@ -5889,15 +5923,7 @@
       </w:pPr>
       <w:r>
         <w:rPr/>
-        <w:t xml:space="preserve">The experimental results are nigh on identical to theoretical results, proving the probabilities of the theoretical results to be accurate, </w:t>
-      </w:r>
-      <w:r>
-        <w:rPr/>
-        <w:t xml:space="preserve">with a 14.98 house edge </w:t>
-      </w:r>
-      <w:r>
-        <w:rPr/>
-        <w:t xml:space="preserve">compared to a 15. </w:t>
+        <w:t xml:space="preserve">The experimental results are nigh on identical to theoretical results, proving the probabilities of the theoretical results to be accurate, with a 14.98 house edge compared to a 15. </w:t>
       </w:r>
     </w:p>
     <w:p>
@@ -5927,6 +5953,51 @@
           <w:i w:val="false"/>
           <w:iCs w:val="false"/>
         </w:rPr>
+      </w:r>
+    </w:p>
+    <w:p>
+      <w:pPr>
+        <w:pStyle w:val="Heading2"/>
+        <w:numPr>
+          <w:ilvl w:val="1"/>
+          <w:numId w:val="3"/>
+        </w:numPr>
+        <w:rPr/>
+      </w:pPr>
+      <w:r>
+        <w:rPr/>
+        <w:t>Evaluation</w:t>
+      </w:r>
+    </w:p>
+    <w:p>
+      <w:pPr>
+        <w:pStyle w:val="TextBody"/>
+        <w:rPr/>
+      </w:pPr>
+      <w:r>
+        <w:rPr/>
+        <w:t xml:space="preserve">The theoretical calculations are reasonable because they clearly show a 10-15% house edge for the casino, the rewards that the players get are rewarding, they also show an extremely similar result to the experimental probabilities simulated, proving that the calculated probabilities were accurate. The divisions were orginally designed to imitate a variation of poker with only 3 dice, unfortunately it was found that the dice were unable to simulate the intricacies of poker, instead it was decided to simplify some of the combinations, but the less complicated divisons were kept. As seen in </w:t>
+      </w:r>
+      <w:r>
+        <w:rPr>
+          <w:i/>
+          <w:iCs/>
+        </w:rPr>
+        <w:t xml:space="preserve">Table 2, </w:t>
+      </w:r>
+      <w:r>
+        <w:rPr>
+          <w:i w:val="false"/>
+          <w:iCs w:val="false"/>
+        </w:rPr>
+        <w:t xml:space="preserve">the divisons were changed in order to reduce the odds of achieving some of them over others. Along with the prizes that were decide on as seen in </w:t>
+      </w:r>
+      <w:r>
+        <w:rPr>
+          <w:i/>
+          <w:iCs/>
+        </w:rPr>
+        <w:t>Table 1.</w:t>
       </w:r>
     </w:p>
     <w:p>
@@ -5936,71 +6007,6 @@
           <w:ilvl w:val="1"/>
           <w:numId w:val="2"/>
         </w:numPr>
-        <w:rPr/>
-      </w:pPr>
-      <w:r>
-        <w:rPr/>
-        <w:t>Evaluation</w:t>
-      </w:r>
-    </w:p>
-    <w:p>
-      <w:pPr>
-        <w:pStyle w:val="TextBody"/>
-        <w:rPr/>
-      </w:pPr>
-      <w:r>
-        <w:rPr/>
-        <w:t xml:space="preserve">The theoretical calculations are reasonable because </w:t>
-      </w:r>
-      <w:r>
-        <w:rPr/>
-        <w:t xml:space="preserve">they clearly show a 10-15% house edge for the casino, the rewards that the players get are rewarding, they also show an extremely similar result to the experimental probabilities simulated, proving that the calculated probabilities were accurate. </w:t>
-      </w:r>
-      <w:r>
-        <w:rPr/>
-        <w:t xml:space="preserve">The divisions were orginally designed to imitate </w:t>
-      </w:r>
-      <w:r>
-        <w:rPr/>
-        <w:t xml:space="preserve">a variation of poker with only 3 dice, unfortunately it was found </w:t>
-      </w:r>
-      <w:r>
-        <w:rPr/>
-        <w:t xml:space="preserve">that the dice were unable to simulate the intricacies of poker, instead it was decided to </w:t>
-      </w:r>
-      <w:r>
-        <w:rPr/>
-        <w:t xml:space="preserve">simplify some of the combinations, but the less complicated divisons were kept. </w:t>
-      </w:r>
-      <w:r>
-        <w:rPr/>
-        <w:t xml:space="preserve">As seen in </w:t>
-      </w:r>
-      <w:r>
-        <w:rPr>
-          <w:i/>
-          <w:iCs/>
-        </w:rPr>
-        <w:t xml:space="preserve">Table 2, </w:t>
-      </w:r>
-      <w:r>
-        <w:rPr>
-          <w:i w:val="false"/>
-          <w:iCs w:val="false"/>
-        </w:rPr>
-        <w:t xml:space="preserve">the divisons were changed in order to reduce the odds of achieving some of them over others. Along with the prizes that were decide on as seen in </w:t>
-      </w:r>
-      <w:r>
-        <w:rPr>
-          <w:i/>
-          <w:iCs/>
-        </w:rPr>
-        <w:t>Table 1.</w:t>
-      </w:r>
-    </w:p>
-    <w:p>
-      <w:pPr>
-        <w:pStyle w:val="Heading2"/>
         <w:rPr/>
       </w:pPr>
       <w:r>
@@ -6170,9 +6176,9 @@
         <w:gridCol w:w="1282"/>
         <w:gridCol w:w="1280"/>
         <w:gridCol w:w="1280"/>
-        <w:gridCol w:w="1277"/>
+        <w:gridCol w:w="1276"/>
+        <w:gridCol w:w="1282"/>
         <w:gridCol w:w="1281"/>
-        <w:gridCol w:w="1282"/>
       </w:tblGrid>
       <w:tr>
         <w:trPr>
@@ -6292,7 +6298,34 @@
         </w:tc>
         <w:tc>
           <w:tcPr>
-            <w:tcW w:w="1277" w:type="dxa"/>
+            <w:tcW w:w="1276" w:type="dxa"/>
+            <w:tcBorders/>
+            <w:vAlign w:val="bottom"/>
+          </w:tcPr>
+          <w:p>
+            <w:pPr>
+              <w:pStyle w:val="Normal"/>
+              <w:widowControl w:val="false"/>
+              <w:tabs>
+                <w:tab w:val="clear" w:pos="709"/>
+              </w:tabs>
+              <w:jc w:val="left"/>
+              <w:rPr>
+                <w:sz w:val="18"/>
+                <w:szCs w:val="18"/>
+              </w:rPr>
+            </w:pPr>
+            <w:r>
+              <w:rPr>
+                <w:sz w:val="18"/>
+                <w:szCs w:val="18"/>
+              </w:rPr>
+            </w:r>
+          </w:p>
+        </w:tc>
+        <w:tc>
+          <w:tcPr>
+            <w:tcW w:w="1282" w:type="dxa"/>
             <w:tcBorders/>
             <w:vAlign w:val="bottom"/>
           </w:tcPr>
@@ -6320,33 +6353,6 @@
         <w:tc>
           <w:tcPr>
             <w:tcW w:w="1281" w:type="dxa"/>
-            <w:tcBorders/>
-            <w:vAlign w:val="bottom"/>
-          </w:tcPr>
-          <w:p>
-            <w:pPr>
-              <w:pStyle w:val="Normal"/>
-              <w:widowControl w:val="false"/>
-              <w:tabs>
-                <w:tab w:val="clear" w:pos="709"/>
-              </w:tabs>
-              <w:jc w:val="left"/>
-              <w:rPr>
-                <w:sz w:val="18"/>
-                <w:szCs w:val="18"/>
-              </w:rPr>
-            </w:pPr>
-            <w:r>
-              <w:rPr>
-                <w:sz w:val="18"/>
-                <w:szCs w:val="18"/>
-              </w:rPr>
-            </w:r>
-          </w:p>
-        </w:tc>
-        <w:tc>
-          <w:tcPr>
-            <w:tcW w:w="1282" w:type="dxa"/>
             <w:tcBorders/>
             <w:vAlign w:val="bottom"/>
           </w:tcPr>
@@ -6490,7 +6496,34 @@
         </w:tc>
         <w:tc>
           <w:tcPr>
-            <w:tcW w:w="1277" w:type="dxa"/>
+            <w:tcW w:w="1276" w:type="dxa"/>
+            <w:tcBorders/>
+            <w:vAlign w:val="bottom"/>
+          </w:tcPr>
+          <w:p>
+            <w:pPr>
+              <w:pStyle w:val="Normal"/>
+              <w:widowControl w:val="false"/>
+              <w:tabs>
+                <w:tab w:val="clear" w:pos="709"/>
+              </w:tabs>
+              <w:jc w:val="left"/>
+              <w:rPr>
+                <w:sz w:val="18"/>
+                <w:szCs w:val="18"/>
+              </w:rPr>
+            </w:pPr>
+            <w:r>
+              <w:rPr>
+                <w:sz w:val="18"/>
+                <w:szCs w:val="18"/>
+              </w:rPr>
+            </w:r>
+          </w:p>
+        </w:tc>
+        <w:tc>
+          <w:tcPr>
+            <w:tcW w:w="1282" w:type="dxa"/>
             <w:tcBorders/>
             <w:vAlign w:val="bottom"/>
           </w:tcPr>
@@ -6518,33 +6551,6 @@
         <w:tc>
           <w:tcPr>
             <w:tcW w:w="1281" w:type="dxa"/>
-            <w:tcBorders/>
-            <w:vAlign w:val="bottom"/>
-          </w:tcPr>
-          <w:p>
-            <w:pPr>
-              <w:pStyle w:val="Normal"/>
-              <w:widowControl w:val="false"/>
-              <w:tabs>
-                <w:tab w:val="clear" w:pos="709"/>
-              </w:tabs>
-              <w:jc w:val="left"/>
-              <w:rPr>
-                <w:sz w:val="18"/>
-                <w:szCs w:val="18"/>
-              </w:rPr>
-            </w:pPr>
-            <w:r>
-              <w:rPr>
-                <w:sz w:val="18"/>
-                <w:szCs w:val="18"/>
-              </w:rPr>
-            </w:r>
-          </w:p>
-        </w:tc>
-        <w:tc>
-          <w:tcPr>
-            <w:tcW w:w="1282" w:type="dxa"/>
             <w:tcBorders/>
             <w:vAlign w:val="bottom"/>
           </w:tcPr>
@@ -6688,7 +6694,34 @@
         </w:tc>
         <w:tc>
           <w:tcPr>
-            <w:tcW w:w="1277" w:type="dxa"/>
+            <w:tcW w:w="1276" w:type="dxa"/>
+            <w:tcBorders/>
+            <w:vAlign w:val="bottom"/>
+          </w:tcPr>
+          <w:p>
+            <w:pPr>
+              <w:pStyle w:val="Normal"/>
+              <w:widowControl w:val="false"/>
+              <w:tabs>
+                <w:tab w:val="clear" w:pos="709"/>
+              </w:tabs>
+              <w:jc w:val="left"/>
+              <w:rPr>
+                <w:sz w:val="18"/>
+                <w:szCs w:val="18"/>
+              </w:rPr>
+            </w:pPr>
+            <w:r>
+              <w:rPr>
+                <w:sz w:val="18"/>
+                <w:szCs w:val="18"/>
+              </w:rPr>
+            </w:r>
+          </w:p>
+        </w:tc>
+        <w:tc>
+          <w:tcPr>
+            <w:tcW w:w="1282" w:type="dxa"/>
             <w:tcBorders/>
             <w:vAlign w:val="bottom"/>
           </w:tcPr>
@@ -6716,33 +6749,6 @@
         <w:tc>
           <w:tcPr>
             <w:tcW w:w="1281" w:type="dxa"/>
-            <w:tcBorders/>
-            <w:vAlign w:val="bottom"/>
-          </w:tcPr>
-          <w:p>
-            <w:pPr>
-              <w:pStyle w:val="Normal"/>
-              <w:widowControl w:val="false"/>
-              <w:tabs>
-                <w:tab w:val="clear" w:pos="709"/>
-              </w:tabs>
-              <w:jc w:val="left"/>
-              <w:rPr>
-                <w:sz w:val="18"/>
-                <w:szCs w:val="18"/>
-              </w:rPr>
-            </w:pPr>
-            <w:r>
-              <w:rPr>
-                <w:sz w:val="18"/>
-                <w:szCs w:val="18"/>
-              </w:rPr>
-            </w:r>
-          </w:p>
-        </w:tc>
-        <w:tc>
-          <w:tcPr>
-            <w:tcW w:w="1282" w:type="dxa"/>
             <w:tcBorders/>
             <w:vAlign w:val="bottom"/>
           </w:tcPr>
@@ -6886,7 +6892,7 @@
         </w:tc>
         <w:tc>
           <w:tcPr>
-            <w:tcW w:w="1277" w:type="dxa"/>
+            <w:tcW w:w="1276" w:type="dxa"/>
             <w:tcBorders/>
             <w:vAlign w:val="bottom"/>
           </w:tcPr>
@@ -6914,35 +6920,35 @@
         </w:tc>
         <w:tc>
           <w:tcPr>
+            <w:tcW w:w="1282" w:type="dxa"/>
+            <w:tcBorders/>
+            <w:vAlign w:val="bottom"/>
+          </w:tcPr>
+          <w:p>
+            <w:pPr>
+              <w:pStyle w:val="Normal"/>
+              <w:widowControl w:val="false"/>
+              <w:tabs>
+                <w:tab w:val="clear" w:pos="709"/>
+              </w:tabs>
+              <w:jc w:val="right"/>
+              <w:rPr>
+                <w:sz w:val="18"/>
+                <w:szCs w:val="18"/>
+              </w:rPr>
+            </w:pPr>
+            <w:r>
+              <w:rPr>
+                <w:sz w:val="18"/>
+                <w:szCs w:val="18"/>
+              </w:rPr>
+              <w:t>15</w:t>
+            </w:r>
+          </w:p>
+        </w:tc>
+        <w:tc>
+          <w:tcPr>
             <w:tcW w:w="1281" w:type="dxa"/>
-            <w:tcBorders/>
-            <w:vAlign w:val="bottom"/>
-          </w:tcPr>
-          <w:p>
-            <w:pPr>
-              <w:pStyle w:val="Normal"/>
-              <w:widowControl w:val="false"/>
-              <w:tabs>
-                <w:tab w:val="clear" w:pos="709"/>
-              </w:tabs>
-              <w:jc w:val="right"/>
-              <w:rPr>
-                <w:sz w:val="18"/>
-                <w:szCs w:val="18"/>
-              </w:rPr>
-            </w:pPr>
-            <w:r>
-              <w:rPr>
-                <w:sz w:val="18"/>
-                <w:szCs w:val="18"/>
-              </w:rPr>
-              <w:t>15</w:t>
-            </w:r>
-          </w:p>
-        </w:tc>
-        <w:tc>
-          <w:tcPr>
-            <w:tcW w:w="1282" w:type="dxa"/>
             <w:tcBorders/>
             <w:vAlign w:val="bottom"/>
           </w:tcPr>
@@ -7086,7 +7092,34 @@
         </w:tc>
         <w:tc>
           <w:tcPr>
-            <w:tcW w:w="1277" w:type="dxa"/>
+            <w:tcW w:w="1276" w:type="dxa"/>
+            <w:tcBorders/>
+            <w:vAlign w:val="bottom"/>
+          </w:tcPr>
+          <w:p>
+            <w:pPr>
+              <w:pStyle w:val="Normal"/>
+              <w:widowControl w:val="false"/>
+              <w:tabs>
+                <w:tab w:val="clear" w:pos="709"/>
+              </w:tabs>
+              <w:jc w:val="left"/>
+              <w:rPr>
+                <w:sz w:val="18"/>
+                <w:szCs w:val="18"/>
+              </w:rPr>
+            </w:pPr>
+            <w:r>
+              <w:rPr>
+                <w:sz w:val="18"/>
+                <w:szCs w:val="18"/>
+              </w:rPr>
+            </w:r>
+          </w:p>
+        </w:tc>
+        <w:tc>
+          <w:tcPr>
+            <w:tcW w:w="1282" w:type="dxa"/>
             <w:tcBorders/>
             <w:vAlign w:val="bottom"/>
           </w:tcPr>
@@ -7114,33 +7147,6 @@
         <w:tc>
           <w:tcPr>
             <w:tcW w:w="1281" w:type="dxa"/>
-            <w:tcBorders/>
-            <w:vAlign w:val="bottom"/>
-          </w:tcPr>
-          <w:p>
-            <w:pPr>
-              <w:pStyle w:val="Normal"/>
-              <w:widowControl w:val="false"/>
-              <w:tabs>
-                <w:tab w:val="clear" w:pos="709"/>
-              </w:tabs>
-              <w:jc w:val="left"/>
-              <w:rPr>
-                <w:sz w:val="18"/>
-                <w:szCs w:val="18"/>
-              </w:rPr>
-            </w:pPr>
-            <w:r>
-              <w:rPr>
-                <w:sz w:val="18"/>
-                <w:szCs w:val="18"/>
-              </w:rPr>
-            </w:r>
-          </w:p>
-        </w:tc>
-        <w:tc>
-          <w:tcPr>
-            <w:tcW w:w="1282" w:type="dxa"/>
             <w:tcBorders/>
             <w:vAlign w:val="bottom"/>
           </w:tcPr>
@@ -7284,7 +7290,34 @@
         </w:tc>
         <w:tc>
           <w:tcPr>
-            <w:tcW w:w="1277" w:type="dxa"/>
+            <w:tcW w:w="1276" w:type="dxa"/>
+            <w:tcBorders/>
+            <w:vAlign w:val="bottom"/>
+          </w:tcPr>
+          <w:p>
+            <w:pPr>
+              <w:pStyle w:val="Normal"/>
+              <w:widowControl w:val="false"/>
+              <w:tabs>
+                <w:tab w:val="clear" w:pos="709"/>
+              </w:tabs>
+              <w:jc w:val="left"/>
+              <w:rPr>
+                <w:sz w:val="18"/>
+                <w:szCs w:val="18"/>
+              </w:rPr>
+            </w:pPr>
+            <w:r>
+              <w:rPr>
+                <w:sz w:val="18"/>
+                <w:szCs w:val="18"/>
+              </w:rPr>
+            </w:r>
+          </w:p>
+        </w:tc>
+        <w:tc>
+          <w:tcPr>
+            <w:tcW w:w="1282" w:type="dxa"/>
             <w:tcBorders/>
             <w:vAlign w:val="bottom"/>
           </w:tcPr>
@@ -7312,33 +7345,6 @@
         <w:tc>
           <w:tcPr>
             <w:tcW w:w="1281" w:type="dxa"/>
-            <w:tcBorders/>
-            <w:vAlign w:val="bottom"/>
-          </w:tcPr>
-          <w:p>
-            <w:pPr>
-              <w:pStyle w:val="Normal"/>
-              <w:widowControl w:val="false"/>
-              <w:tabs>
-                <w:tab w:val="clear" w:pos="709"/>
-              </w:tabs>
-              <w:jc w:val="left"/>
-              <w:rPr>
-                <w:sz w:val="18"/>
-                <w:szCs w:val="18"/>
-              </w:rPr>
-            </w:pPr>
-            <w:r>
-              <w:rPr>
-                <w:sz w:val="18"/>
-                <w:szCs w:val="18"/>
-              </w:rPr>
-            </w:r>
-          </w:p>
-        </w:tc>
-        <w:tc>
-          <w:tcPr>
-            <w:tcW w:w="1282" w:type="dxa"/>
             <w:tcBorders/>
             <w:vAlign w:val="bottom"/>
           </w:tcPr>
@@ -7482,7 +7488,34 @@
         </w:tc>
         <w:tc>
           <w:tcPr>
-            <w:tcW w:w="1277" w:type="dxa"/>
+            <w:tcW w:w="1276" w:type="dxa"/>
+            <w:tcBorders/>
+            <w:vAlign w:val="bottom"/>
+          </w:tcPr>
+          <w:p>
+            <w:pPr>
+              <w:pStyle w:val="Normal"/>
+              <w:widowControl w:val="false"/>
+              <w:tabs>
+                <w:tab w:val="clear" w:pos="709"/>
+              </w:tabs>
+              <w:jc w:val="left"/>
+              <w:rPr>
+                <w:sz w:val="18"/>
+                <w:szCs w:val="18"/>
+              </w:rPr>
+            </w:pPr>
+            <w:r>
+              <w:rPr>
+                <w:sz w:val="18"/>
+                <w:szCs w:val="18"/>
+              </w:rPr>
+            </w:r>
+          </w:p>
+        </w:tc>
+        <w:tc>
+          <w:tcPr>
+            <w:tcW w:w="1282" w:type="dxa"/>
             <w:tcBorders/>
             <w:vAlign w:val="bottom"/>
           </w:tcPr>
@@ -7510,33 +7543,6 @@
         <w:tc>
           <w:tcPr>
             <w:tcW w:w="1281" w:type="dxa"/>
-            <w:tcBorders/>
-            <w:vAlign w:val="bottom"/>
-          </w:tcPr>
-          <w:p>
-            <w:pPr>
-              <w:pStyle w:val="Normal"/>
-              <w:widowControl w:val="false"/>
-              <w:tabs>
-                <w:tab w:val="clear" w:pos="709"/>
-              </w:tabs>
-              <w:jc w:val="left"/>
-              <w:rPr>
-                <w:sz w:val="18"/>
-                <w:szCs w:val="18"/>
-              </w:rPr>
-            </w:pPr>
-            <w:r>
-              <w:rPr>
-                <w:sz w:val="18"/>
-                <w:szCs w:val="18"/>
-              </w:rPr>
-            </w:r>
-          </w:p>
-        </w:tc>
-        <w:tc>
-          <w:tcPr>
-            <w:tcW w:w="1282" w:type="dxa"/>
             <w:tcBorders/>
             <w:vAlign w:val="bottom"/>
           </w:tcPr>
@@ -7677,7 +7683,34 @@
         </w:tc>
         <w:tc>
           <w:tcPr>
-            <w:tcW w:w="1277" w:type="dxa"/>
+            <w:tcW w:w="1276" w:type="dxa"/>
+            <w:tcBorders/>
+            <w:vAlign w:val="bottom"/>
+          </w:tcPr>
+          <w:p>
+            <w:pPr>
+              <w:pStyle w:val="Normal"/>
+              <w:widowControl w:val="false"/>
+              <w:tabs>
+                <w:tab w:val="clear" w:pos="709"/>
+              </w:tabs>
+              <w:jc w:val="left"/>
+              <w:rPr>
+                <w:sz w:val="18"/>
+                <w:szCs w:val="18"/>
+              </w:rPr>
+            </w:pPr>
+            <w:r>
+              <w:rPr>
+                <w:sz w:val="18"/>
+                <w:szCs w:val="18"/>
+              </w:rPr>
+            </w:r>
+          </w:p>
+        </w:tc>
+        <w:tc>
+          <w:tcPr>
+            <w:tcW w:w="1282" w:type="dxa"/>
             <w:tcBorders/>
             <w:vAlign w:val="bottom"/>
           </w:tcPr>
@@ -7705,33 +7738,6 @@
         <w:tc>
           <w:tcPr>
             <w:tcW w:w="1281" w:type="dxa"/>
-            <w:tcBorders/>
-            <w:vAlign w:val="bottom"/>
-          </w:tcPr>
-          <w:p>
-            <w:pPr>
-              <w:pStyle w:val="Normal"/>
-              <w:widowControl w:val="false"/>
-              <w:tabs>
-                <w:tab w:val="clear" w:pos="709"/>
-              </w:tabs>
-              <w:jc w:val="left"/>
-              <w:rPr>
-                <w:sz w:val="18"/>
-                <w:szCs w:val="18"/>
-              </w:rPr>
-            </w:pPr>
-            <w:r>
-              <w:rPr>
-                <w:sz w:val="18"/>
-                <w:szCs w:val="18"/>
-              </w:rPr>
-            </w:r>
-          </w:p>
-        </w:tc>
-        <w:tc>
-          <w:tcPr>
-            <w:tcW w:w="1282" w:type="dxa"/>
             <w:tcBorders/>
             <w:vAlign w:val="bottom"/>
           </w:tcPr>
@@ -7872,7 +7878,34 @@
         </w:tc>
         <w:tc>
           <w:tcPr>
-            <w:tcW w:w="1277" w:type="dxa"/>
+            <w:tcW w:w="1276" w:type="dxa"/>
+            <w:tcBorders/>
+            <w:vAlign w:val="bottom"/>
+          </w:tcPr>
+          <w:p>
+            <w:pPr>
+              <w:pStyle w:val="Normal"/>
+              <w:widowControl w:val="false"/>
+              <w:tabs>
+                <w:tab w:val="clear" w:pos="709"/>
+              </w:tabs>
+              <w:jc w:val="left"/>
+              <w:rPr>
+                <w:sz w:val="18"/>
+                <w:szCs w:val="18"/>
+              </w:rPr>
+            </w:pPr>
+            <w:r>
+              <w:rPr>
+                <w:sz w:val="18"/>
+                <w:szCs w:val="18"/>
+              </w:rPr>
+            </w:r>
+          </w:p>
+        </w:tc>
+        <w:tc>
+          <w:tcPr>
+            <w:tcW w:w="1282" w:type="dxa"/>
             <w:tcBorders/>
             <w:vAlign w:val="bottom"/>
           </w:tcPr>
@@ -7900,33 +7933,6 @@
         <w:tc>
           <w:tcPr>
             <w:tcW w:w="1281" w:type="dxa"/>
-            <w:tcBorders/>
-            <w:vAlign w:val="bottom"/>
-          </w:tcPr>
-          <w:p>
-            <w:pPr>
-              <w:pStyle w:val="Normal"/>
-              <w:widowControl w:val="false"/>
-              <w:tabs>
-                <w:tab w:val="clear" w:pos="709"/>
-              </w:tabs>
-              <w:jc w:val="left"/>
-              <w:rPr>
-                <w:sz w:val="18"/>
-                <w:szCs w:val="18"/>
-              </w:rPr>
-            </w:pPr>
-            <w:r>
-              <w:rPr>
-                <w:sz w:val="18"/>
-                <w:szCs w:val="18"/>
-              </w:rPr>
-            </w:r>
-          </w:p>
-        </w:tc>
-        <w:tc>
-          <w:tcPr>
-            <w:tcW w:w="1282" w:type="dxa"/>
             <w:tcBorders/>
             <w:vAlign w:val="bottom"/>
           </w:tcPr>
@@ -8066,7 +8072,34 @@
         </w:tc>
         <w:tc>
           <w:tcPr>
-            <w:tcW w:w="1277" w:type="dxa"/>
+            <w:tcW w:w="1276" w:type="dxa"/>
+            <w:tcBorders/>
+            <w:vAlign w:val="bottom"/>
+          </w:tcPr>
+          <w:p>
+            <w:pPr>
+              <w:pStyle w:val="Normal"/>
+              <w:widowControl w:val="false"/>
+              <w:tabs>
+                <w:tab w:val="clear" w:pos="709"/>
+              </w:tabs>
+              <w:jc w:val="left"/>
+              <w:rPr>
+                <w:sz w:val="18"/>
+                <w:szCs w:val="18"/>
+              </w:rPr>
+            </w:pPr>
+            <w:r>
+              <w:rPr>
+                <w:sz w:val="18"/>
+                <w:szCs w:val="18"/>
+              </w:rPr>
+            </w:r>
+          </w:p>
+        </w:tc>
+        <w:tc>
+          <w:tcPr>
+            <w:tcW w:w="1282" w:type="dxa"/>
             <w:tcBorders/>
             <w:vAlign w:val="bottom"/>
           </w:tcPr>
@@ -8094,33 +8127,6 @@
         <w:tc>
           <w:tcPr>
             <w:tcW w:w="1281" w:type="dxa"/>
-            <w:tcBorders/>
-            <w:vAlign w:val="bottom"/>
-          </w:tcPr>
-          <w:p>
-            <w:pPr>
-              <w:pStyle w:val="Normal"/>
-              <w:widowControl w:val="false"/>
-              <w:tabs>
-                <w:tab w:val="clear" w:pos="709"/>
-              </w:tabs>
-              <w:jc w:val="left"/>
-              <w:rPr>
-                <w:sz w:val="18"/>
-                <w:szCs w:val="18"/>
-              </w:rPr>
-            </w:pPr>
-            <w:r>
-              <w:rPr>
-                <w:sz w:val="18"/>
-                <w:szCs w:val="18"/>
-              </w:rPr>
-            </w:r>
-          </w:p>
-        </w:tc>
-        <w:tc>
-          <w:tcPr>
-            <w:tcW w:w="1282" w:type="dxa"/>
             <w:tcBorders/>
             <w:vAlign w:val="bottom"/>
           </w:tcPr>
@@ -8261,7 +8267,34 @@
         </w:tc>
         <w:tc>
           <w:tcPr>
-            <w:tcW w:w="1277" w:type="dxa"/>
+            <w:tcW w:w="1276" w:type="dxa"/>
+            <w:tcBorders/>
+            <w:vAlign w:val="bottom"/>
+          </w:tcPr>
+          <w:p>
+            <w:pPr>
+              <w:pStyle w:val="Normal"/>
+              <w:widowControl w:val="false"/>
+              <w:tabs>
+                <w:tab w:val="clear" w:pos="709"/>
+              </w:tabs>
+              <w:jc w:val="left"/>
+              <w:rPr>
+                <w:sz w:val="18"/>
+                <w:szCs w:val="18"/>
+              </w:rPr>
+            </w:pPr>
+            <w:r>
+              <w:rPr>
+                <w:sz w:val="18"/>
+                <w:szCs w:val="18"/>
+              </w:rPr>
+            </w:r>
+          </w:p>
+        </w:tc>
+        <w:tc>
+          <w:tcPr>
+            <w:tcW w:w="1282" w:type="dxa"/>
             <w:tcBorders/>
             <w:vAlign w:val="bottom"/>
           </w:tcPr>
@@ -8289,33 +8322,6 @@
         <w:tc>
           <w:tcPr>
             <w:tcW w:w="1281" w:type="dxa"/>
-            <w:tcBorders/>
-            <w:vAlign w:val="bottom"/>
-          </w:tcPr>
-          <w:p>
-            <w:pPr>
-              <w:pStyle w:val="Normal"/>
-              <w:widowControl w:val="false"/>
-              <w:tabs>
-                <w:tab w:val="clear" w:pos="709"/>
-              </w:tabs>
-              <w:jc w:val="left"/>
-              <w:rPr>
-                <w:sz w:val="18"/>
-                <w:szCs w:val="18"/>
-              </w:rPr>
-            </w:pPr>
-            <w:r>
-              <w:rPr>
-                <w:sz w:val="18"/>
-                <w:szCs w:val="18"/>
-              </w:rPr>
-            </w:r>
-          </w:p>
-        </w:tc>
-        <w:tc>
-          <w:tcPr>
-            <w:tcW w:w="1282" w:type="dxa"/>
             <w:tcBorders/>
             <w:vAlign w:val="bottom"/>
           </w:tcPr>
@@ -8459,7 +8465,34 @@
         </w:tc>
         <w:tc>
           <w:tcPr>
-            <w:tcW w:w="1277" w:type="dxa"/>
+            <w:tcW w:w="1276" w:type="dxa"/>
+            <w:tcBorders/>
+            <w:vAlign w:val="bottom"/>
+          </w:tcPr>
+          <w:p>
+            <w:pPr>
+              <w:pStyle w:val="Normal"/>
+              <w:widowControl w:val="false"/>
+              <w:tabs>
+                <w:tab w:val="clear" w:pos="709"/>
+              </w:tabs>
+              <w:jc w:val="left"/>
+              <w:rPr>
+                <w:sz w:val="18"/>
+                <w:szCs w:val="18"/>
+              </w:rPr>
+            </w:pPr>
+            <w:r>
+              <w:rPr>
+                <w:sz w:val="18"/>
+                <w:szCs w:val="18"/>
+              </w:rPr>
+            </w:r>
+          </w:p>
+        </w:tc>
+        <w:tc>
+          <w:tcPr>
+            <w:tcW w:w="1282" w:type="dxa"/>
             <w:tcBorders/>
             <w:vAlign w:val="bottom"/>
           </w:tcPr>
@@ -8487,33 +8520,6 @@
         <w:tc>
           <w:tcPr>
             <w:tcW w:w="1281" w:type="dxa"/>
-            <w:tcBorders/>
-            <w:vAlign w:val="bottom"/>
-          </w:tcPr>
-          <w:p>
-            <w:pPr>
-              <w:pStyle w:val="Normal"/>
-              <w:widowControl w:val="false"/>
-              <w:tabs>
-                <w:tab w:val="clear" w:pos="709"/>
-              </w:tabs>
-              <w:jc w:val="left"/>
-              <w:rPr>
-                <w:sz w:val="18"/>
-                <w:szCs w:val="18"/>
-              </w:rPr>
-            </w:pPr>
-            <w:r>
-              <w:rPr>
-                <w:sz w:val="18"/>
-                <w:szCs w:val="18"/>
-              </w:rPr>
-            </w:r>
-          </w:p>
-        </w:tc>
-        <w:tc>
-          <w:tcPr>
-            <w:tcW w:w="1282" w:type="dxa"/>
             <w:tcBorders/>
             <w:vAlign w:val="bottom"/>
           </w:tcPr>
@@ -8657,7 +8663,34 @@
         </w:tc>
         <w:tc>
           <w:tcPr>
-            <w:tcW w:w="1277" w:type="dxa"/>
+            <w:tcW w:w="1276" w:type="dxa"/>
+            <w:tcBorders/>
+            <w:vAlign w:val="bottom"/>
+          </w:tcPr>
+          <w:p>
+            <w:pPr>
+              <w:pStyle w:val="Normal"/>
+              <w:widowControl w:val="false"/>
+              <w:tabs>
+                <w:tab w:val="clear" w:pos="709"/>
+              </w:tabs>
+              <w:jc w:val="left"/>
+              <w:rPr>
+                <w:sz w:val="18"/>
+                <w:szCs w:val="18"/>
+              </w:rPr>
+            </w:pPr>
+            <w:r>
+              <w:rPr>
+                <w:sz w:val="18"/>
+                <w:szCs w:val="18"/>
+              </w:rPr>
+            </w:r>
+          </w:p>
+        </w:tc>
+        <w:tc>
+          <w:tcPr>
+            <w:tcW w:w="1282" w:type="dxa"/>
             <w:tcBorders/>
             <w:vAlign w:val="bottom"/>
           </w:tcPr>
@@ -8685,33 +8718,6 @@
         <w:tc>
           <w:tcPr>
             <w:tcW w:w="1281" w:type="dxa"/>
-            <w:tcBorders/>
-            <w:vAlign w:val="bottom"/>
-          </w:tcPr>
-          <w:p>
-            <w:pPr>
-              <w:pStyle w:val="Normal"/>
-              <w:widowControl w:val="false"/>
-              <w:tabs>
-                <w:tab w:val="clear" w:pos="709"/>
-              </w:tabs>
-              <w:jc w:val="left"/>
-              <w:rPr>
-                <w:sz w:val="18"/>
-                <w:szCs w:val="18"/>
-              </w:rPr>
-            </w:pPr>
-            <w:r>
-              <w:rPr>
-                <w:sz w:val="18"/>
-                <w:szCs w:val="18"/>
-              </w:rPr>
-            </w:r>
-          </w:p>
-        </w:tc>
-        <w:tc>
-          <w:tcPr>
-            <w:tcW w:w="1282" w:type="dxa"/>
             <w:tcBorders/>
             <w:vAlign w:val="bottom"/>
           </w:tcPr>
@@ -8855,7 +8861,34 @@
         </w:tc>
         <w:tc>
           <w:tcPr>
-            <w:tcW w:w="1277" w:type="dxa"/>
+            <w:tcW w:w="1276" w:type="dxa"/>
+            <w:tcBorders/>
+            <w:vAlign w:val="bottom"/>
+          </w:tcPr>
+          <w:p>
+            <w:pPr>
+              <w:pStyle w:val="Normal"/>
+              <w:widowControl w:val="false"/>
+              <w:tabs>
+                <w:tab w:val="clear" w:pos="709"/>
+              </w:tabs>
+              <w:jc w:val="left"/>
+              <w:rPr>
+                <w:sz w:val="18"/>
+                <w:szCs w:val="18"/>
+              </w:rPr>
+            </w:pPr>
+            <w:r>
+              <w:rPr>
+                <w:sz w:val="18"/>
+                <w:szCs w:val="18"/>
+              </w:rPr>
+            </w:r>
+          </w:p>
+        </w:tc>
+        <w:tc>
+          <w:tcPr>
+            <w:tcW w:w="1282" w:type="dxa"/>
             <w:tcBorders/>
             <w:vAlign w:val="bottom"/>
           </w:tcPr>
@@ -8883,33 +8916,6 @@
         <w:tc>
           <w:tcPr>
             <w:tcW w:w="1281" w:type="dxa"/>
-            <w:tcBorders/>
-            <w:vAlign w:val="bottom"/>
-          </w:tcPr>
-          <w:p>
-            <w:pPr>
-              <w:pStyle w:val="Normal"/>
-              <w:widowControl w:val="false"/>
-              <w:tabs>
-                <w:tab w:val="clear" w:pos="709"/>
-              </w:tabs>
-              <w:jc w:val="left"/>
-              <w:rPr>
-                <w:sz w:val="18"/>
-                <w:szCs w:val="18"/>
-              </w:rPr>
-            </w:pPr>
-            <w:r>
-              <w:rPr>
-                <w:sz w:val="18"/>
-                <w:szCs w:val="18"/>
-              </w:rPr>
-            </w:r>
-          </w:p>
-        </w:tc>
-        <w:tc>
-          <w:tcPr>
-            <w:tcW w:w="1282" w:type="dxa"/>
             <w:tcBorders/>
             <w:vAlign w:val="bottom"/>
           </w:tcPr>
@@ -9053,62 +9059,62 @@
         </w:tc>
         <w:tc>
           <w:tcPr>
-            <w:tcW w:w="1277" w:type="dxa"/>
-            <w:tcBorders/>
-            <w:vAlign w:val="bottom"/>
-          </w:tcPr>
-          <w:p>
-            <w:pPr>
-              <w:pStyle w:val="Normal"/>
-              <w:widowControl w:val="false"/>
-              <w:tabs>
-                <w:tab w:val="clear" w:pos="709"/>
-              </w:tabs>
-              <w:jc w:val="left"/>
-              <w:rPr>
-                <w:sz w:val="18"/>
-                <w:szCs w:val="18"/>
-              </w:rPr>
-            </w:pPr>
-            <w:r>
-              <w:rPr>
-                <w:sz w:val="18"/>
-                <w:szCs w:val="18"/>
-              </w:rPr>
+            <w:tcW w:w="1276" w:type="dxa"/>
+            <w:tcBorders/>
+            <w:vAlign w:val="bottom"/>
+          </w:tcPr>
+          <w:p>
+            <w:pPr>
+              <w:pStyle w:val="Normal"/>
+              <w:widowControl w:val="false"/>
+              <w:tabs>
+                <w:tab w:val="clear" w:pos="709"/>
+              </w:tabs>
+              <w:jc w:val="left"/>
+              <w:rPr>
+                <w:sz w:val="18"/>
+                <w:szCs w:val="18"/>
+              </w:rPr>
+            </w:pPr>
+            <w:r>
+              <w:rPr>
+                <w:sz w:val="18"/>
+                <w:szCs w:val="18"/>
+              </w:rPr>
+            </w:r>
+          </w:p>
+        </w:tc>
+        <w:tc>
+          <w:tcPr>
+            <w:tcW w:w="1282" w:type="dxa"/>
+            <w:tcBorders/>
+            <w:vAlign w:val="bottom"/>
+          </w:tcPr>
+          <w:p>
+            <w:pPr>
+              <w:pStyle w:val="Normal"/>
+              <w:widowControl w:val="false"/>
+              <w:tabs>
+                <w:tab w:val="clear" w:pos="709"/>
+              </w:tabs>
+              <w:jc w:val="right"/>
+              <w:rPr>
+                <w:sz w:val="18"/>
+                <w:szCs w:val="18"/>
+              </w:rPr>
+            </w:pPr>
+            <w:r>
+              <w:rPr>
+                <w:sz w:val="18"/>
+                <w:szCs w:val="18"/>
+              </w:rPr>
+              <w:t>-91.796875</w:t>
             </w:r>
           </w:p>
         </w:tc>
         <w:tc>
           <w:tcPr>
             <w:tcW w:w="1281" w:type="dxa"/>
-            <w:tcBorders/>
-            <w:vAlign w:val="bottom"/>
-          </w:tcPr>
-          <w:p>
-            <w:pPr>
-              <w:pStyle w:val="Normal"/>
-              <w:widowControl w:val="false"/>
-              <w:tabs>
-                <w:tab w:val="clear" w:pos="709"/>
-              </w:tabs>
-              <w:jc w:val="right"/>
-              <w:rPr>
-                <w:sz w:val="18"/>
-                <w:szCs w:val="18"/>
-              </w:rPr>
-            </w:pPr>
-            <w:r>
-              <w:rPr>
-                <w:sz w:val="18"/>
-                <w:szCs w:val="18"/>
-              </w:rPr>
-              <w:t>-91.796875</w:t>
-            </w:r>
-          </w:p>
-        </w:tc>
-        <w:tc>
-          <w:tcPr>
-            <w:tcW w:w="1282" w:type="dxa"/>
             <w:tcBorders/>
             <w:vAlign w:val="bottom"/>
           </w:tcPr>
@@ -9252,7 +9258,34 @@
         </w:tc>
         <w:tc>
           <w:tcPr>
-            <w:tcW w:w="1277" w:type="dxa"/>
+            <w:tcW w:w="1276" w:type="dxa"/>
+            <w:tcBorders/>
+            <w:vAlign w:val="bottom"/>
+          </w:tcPr>
+          <w:p>
+            <w:pPr>
+              <w:pStyle w:val="Normal"/>
+              <w:widowControl w:val="false"/>
+              <w:tabs>
+                <w:tab w:val="clear" w:pos="709"/>
+              </w:tabs>
+              <w:jc w:val="left"/>
+              <w:rPr>
+                <w:sz w:val="18"/>
+                <w:szCs w:val="18"/>
+              </w:rPr>
+            </w:pPr>
+            <w:r>
+              <w:rPr>
+                <w:sz w:val="18"/>
+                <w:szCs w:val="18"/>
+              </w:rPr>
+            </w:r>
+          </w:p>
+        </w:tc>
+        <w:tc>
+          <w:tcPr>
+            <w:tcW w:w="1282" w:type="dxa"/>
             <w:tcBorders/>
             <w:vAlign w:val="bottom"/>
           </w:tcPr>
@@ -9280,33 +9313,6 @@
         <w:tc>
           <w:tcPr>
             <w:tcW w:w="1281" w:type="dxa"/>
-            <w:tcBorders/>
-            <w:vAlign w:val="bottom"/>
-          </w:tcPr>
-          <w:p>
-            <w:pPr>
-              <w:pStyle w:val="Normal"/>
-              <w:widowControl w:val="false"/>
-              <w:tabs>
-                <w:tab w:val="clear" w:pos="709"/>
-              </w:tabs>
-              <w:jc w:val="left"/>
-              <w:rPr>
-                <w:sz w:val="18"/>
-                <w:szCs w:val="18"/>
-              </w:rPr>
-            </w:pPr>
-            <w:r>
-              <w:rPr>
-                <w:sz w:val="18"/>
-                <w:szCs w:val="18"/>
-              </w:rPr>
-            </w:r>
-          </w:p>
-        </w:tc>
-        <w:tc>
-          <w:tcPr>
-            <w:tcW w:w="1282" w:type="dxa"/>
             <w:tcBorders/>
             <w:vAlign w:val="bottom"/>
           </w:tcPr>
@@ -9450,7 +9456,34 @@
         </w:tc>
         <w:tc>
           <w:tcPr>
-            <w:tcW w:w="1277" w:type="dxa"/>
+            <w:tcW w:w="1276" w:type="dxa"/>
+            <w:tcBorders/>
+            <w:vAlign w:val="bottom"/>
+          </w:tcPr>
+          <w:p>
+            <w:pPr>
+              <w:pStyle w:val="Normal"/>
+              <w:widowControl w:val="false"/>
+              <w:tabs>
+                <w:tab w:val="clear" w:pos="709"/>
+              </w:tabs>
+              <w:jc w:val="left"/>
+              <w:rPr>
+                <w:sz w:val="18"/>
+                <w:szCs w:val="18"/>
+              </w:rPr>
+            </w:pPr>
+            <w:r>
+              <w:rPr>
+                <w:sz w:val="18"/>
+                <w:szCs w:val="18"/>
+              </w:rPr>
+            </w:r>
+          </w:p>
+        </w:tc>
+        <w:tc>
+          <w:tcPr>
+            <w:tcW w:w="1282" w:type="dxa"/>
             <w:tcBorders/>
             <w:vAlign w:val="bottom"/>
           </w:tcPr>
@@ -9478,33 +9511,6 @@
         <w:tc>
           <w:tcPr>
             <w:tcW w:w="1281" w:type="dxa"/>
-            <w:tcBorders/>
-            <w:vAlign w:val="bottom"/>
-          </w:tcPr>
-          <w:p>
-            <w:pPr>
-              <w:pStyle w:val="Normal"/>
-              <w:widowControl w:val="false"/>
-              <w:tabs>
-                <w:tab w:val="clear" w:pos="709"/>
-              </w:tabs>
-              <w:jc w:val="left"/>
-              <w:rPr>
-                <w:sz w:val="18"/>
-                <w:szCs w:val="18"/>
-              </w:rPr>
-            </w:pPr>
-            <w:r>
-              <w:rPr>
-                <w:sz w:val="18"/>
-                <w:szCs w:val="18"/>
-              </w:rPr>
-            </w:r>
-          </w:p>
-        </w:tc>
-        <w:tc>
-          <w:tcPr>
-            <w:tcW w:w="1282" w:type="dxa"/>
             <w:tcBorders/>
             <w:vAlign w:val="bottom"/>
           </w:tcPr>
@@ -9648,7 +9654,34 @@
         </w:tc>
         <w:tc>
           <w:tcPr>
-            <w:tcW w:w="1277" w:type="dxa"/>
+            <w:tcW w:w="1276" w:type="dxa"/>
+            <w:tcBorders/>
+            <w:vAlign w:val="bottom"/>
+          </w:tcPr>
+          <w:p>
+            <w:pPr>
+              <w:pStyle w:val="Normal"/>
+              <w:widowControl w:val="false"/>
+              <w:tabs>
+                <w:tab w:val="clear" w:pos="709"/>
+              </w:tabs>
+              <w:jc w:val="left"/>
+              <w:rPr>
+                <w:sz w:val="18"/>
+                <w:szCs w:val="18"/>
+              </w:rPr>
+            </w:pPr>
+            <w:r>
+              <w:rPr>
+                <w:sz w:val="18"/>
+                <w:szCs w:val="18"/>
+              </w:rPr>
+            </w:r>
+          </w:p>
+        </w:tc>
+        <w:tc>
+          <w:tcPr>
+            <w:tcW w:w="1282" w:type="dxa"/>
             <w:tcBorders/>
             <w:vAlign w:val="bottom"/>
           </w:tcPr>
@@ -9676,33 +9709,6 @@
         <w:tc>
           <w:tcPr>
             <w:tcW w:w="1281" w:type="dxa"/>
-            <w:tcBorders/>
-            <w:vAlign w:val="bottom"/>
-          </w:tcPr>
-          <w:p>
-            <w:pPr>
-              <w:pStyle w:val="Normal"/>
-              <w:widowControl w:val="false"/>
-              <w:tabs>
-                <w:tab w:val="clear" w:pos="709"/>
-              </w:tabs>
-              <w:jc w:val="left"/>
-              <w:rPr>
-                <w:sz w:val="18"/>
-                <w:szCs w:val="18"/>
-              </w:rPr>
-            </w:pPr>
-            <w:r>
-              <w:rPr>
-                <w:sz w:val="18"/>
-                <w:szCs w:val="18"/>
-              </w:rPr>
-            </w:r>
-          </w:p>
-        </w:tc>
-        <w:tc>
-          <w:tcPr>
-            <w:tcW w:w="1282" w:type="dxa"/>
             <w:tcBorders/>
             <w:vAlign w:val="bottom"/>
           </w:tcPr>
@@ -9843,7 +9849,34 @@
         </w:tc>
         <w:tc>
           <w:tcPr>
-            <w:tcW w:w="1277" w:type="dxa"/>
+            <w:tcW w:w="1276" w:type="dxa"/>
+            <w:tcBorders/>
+            <w:vAlign w:val="bottom"/>
+          </w:tcPr>
+          <w:p>
+            <w:pPr>
+              <w:pStyle w:val="Normal"/>
+              <w:widowControl w:val="false"/>
+              <w:tabs>
+                <w:tab w:val="clear" w:pos="709"/>
+              </w:tabs>
+              <w:jc w:val="left"/>
+              <w:rPr>
+                <w:sz w:val="18"/>
+                <w:szCs w:val="18"/>
+              </w:rPr>
+            </w:pPr>
+            <w:r>
+              <w:rPr>
+                <w:sz w:val="18"/>
+                <w:szCs w:val="18"/>
+              </w:rPr>
+            </w:r>
+          </w:p>
+        </w:tc>
+        <w:tc>
+          <w:tcPr>
+            <w:tcW w:w="1282" w:type="dxa"/>
             <w:tcBorders/>
             <w:vAlign w:val="bottom"/>
           </w:tcPr>
@@ -9871,33 +9904,6 @@
         <w:tc>
           <w:tcPr>
             <w:tcW w:w="1281" w:type="dxa"/>
-            <w:tcBorders/>
-            <w:vAlign w:val="bottom"/>
-          </w:tcPr>
-          <w:p>
-            <w:pPr>
-              <w:pStyle w:val="Normal"/>
-              <w:widowControl w:val="false"/>
-              <w:tabs>
-                <w:tab w:val="clear" w:pos="709"/>
-              </w:tabs>
-              <w:jc w:val="left"/>
-              <w:rPr>
-                <w:sz w:val="18"/>
-                <w:szCs w:val="18"/>
-              </w:rPr>
-            </w:pPr>
-            <w:r>
-              <w:rPr>
-                <w:sz w:val="18"/>
-                <w:szCs w:val="18"/>
-              </w:rPr>
-            </w:r>
-          </w:p>
-        </w:tc>
-        <w:tc>
-          <w:tcPr>
-            <w:tcW w:w="1282" w:type="dxa"/>
             <w:tcBorders/>
             <w:vAlign w:val="bottom"/>
           </w:tcPr>
@@ -10038,7 +10044,34 @@
         </w:tc>
         <w:tc>
           <w:tcPr>
-            <w:tcW w:w="1277" w:type="dxa"/>
+            <w:tcW w:w="1276" w:type="dxa"/>
+            <w:tcBorders/>
+            <w:vAlign w:val="bottom"/>
+          </w:tcPr>
+          <w:p>
+            <w:pPr>
+              <w:pStyle w:val="Normal"/>
+              <w:widowControl w:val="false"/>
+              <w:tabs>
+                <w:tab w:val="clear" w:pos="709"/>
+              </w:tabs>
+              <w:jc w:val="left"/>
+              <w:rPr>
+                <w:sz w:val="18"/>
+                <w:szCs w:val="18"/>
+              </w:rPr>
+            </w:pPr>
+            <w:r>
+              <w:rPr>
+                <w:sz w:val="18"/>
+                <w:szCs w:val="18"/>
+              </w:rPr>
+            </w:r>
+          </w:p>
+        </w:tc>
+        <w:tc>
+          <w:tcPr>
+            <w:tcW w:w="1282" w:type="dxa"/>
             <w:tcBorders/>
             <w:vAlign w:val="bottom"/>
           </w:tcPr>
@@ -10066,33 +10099,6 @@
         <w:tc>
           <w:tcPr>
             <w:tcW w:w="1281" w:type="dxa"/>
-            <w:tcBorders/>
-            <w:vAlign w:val="bottom"/>
-          </w:tcPr>
-          <w:p>
-            <w:pPr>
-              <w:pStyle w:val="Normal"/>
-              <w:widowControl w:val="false"/>
-              <w:tabs>
-                <w:tab w:val="clear" w:pos="709"/>
-              </w:tabs>
-              <w:jc w:val="left"/>
-              <w:rPr>
-                <w:sz w:val="18"/>
-                <w:szCs w:val="18"/>
-              </w:rPr>
-            </w:pPr>
-            <w:r>
-              <w:rPr>
-                <w:sz w:val="18"/>
-                <w:szCs w:val="18"/>
-              </w:rPr>
-            </w:r>
-          </w:p>
-        </w:tc>
-        <w:tc>
-          <w:tcPr>
-            <w:tcW w:w="1282" w:type="dxa"/>
             <w:tcBorders/>
             <w:vAlign w:val="bottom"/>
           </w:tcPr>
@@ -10232,7 +10238,34 @@
         </w:tc>
         <w:tc>
           <w:tcPr>
-            <w:tcW w:w="1277" w:type="dxa"/>
+            <w:tcW w:w="1276" w:type="dxa"/>
+            <w:tcBorders/>
+            <w:vAlign w:val="bottom"/>
+          </w:tcPr>
+          <w:p>
+            <w:pPr>
+              <w:pStyle w:val="Normal"/>
+              <w:widowControl w:val="false"/>
+              <w:tabs>
+                <w:tab w:val="clear" w:pos="709"/>
+              </w:tabs>
+              <w:jc w:val="left"/>
+              <w:rPr>
+                <w:sz w:val="18"/>
+                <w:szCs w:val="18"/>
+              </w:rPr>
+            </w:pPr>
+            <w:r>
+              <w:rPr>
+                <w:sz w:val="18"/>
+                <w:szCs w:val="18"/>
+              </w:rPr>
+            </w:r>
+          </w:p>
+        </w:tc>
+        <w:tc>
+          <w:tcPr>
+            <w:tcW w:w="1282" w:type="dxa"/>
             <w:tcBorders/>
             <w:vAlign w:val="bottom"/>
           </w:tcPr>
@@ -10260,33 +10293,6 @@
         <w:tc>
           <w:tcPr>
             <w:tcW w:w="1281" w:type="dxa"/>
-            <w:tcBorders/>
-            <w:vAlign w:val="bottom"/>
-          </w:tcPr>
-          <w:p>
-            <w:pPr>
-              <w:pStyle w:val="Normal"/>
-              <w:widowControl w:val="false"/>
-              <w:tabs>
-                <w:tab w:val="clear" w:pos="709"/>
-              </w:tabs>
-              <w:jc w:val="left"/>
-              <w:rPr>
-                <w:sz w:val="18"/>
-                <w:szCs w:val="18"/>
-              </w:rPr>
-            </w:pPr>
-            <w:r>
-              <w:rPr>
-                <w:sz w:val="18"/>
-                <w:szCs w:val="18"/>
-              </w:rPr>
-            </w:r>
-          </w:p>
-        </w:tc>
-        <w:tc>
-          <w:tcPr>
-            <w:tcW w:w="1282" w:type="dxa"/>
             <w:tcBorders/>
             <w:vAlign w:val="bottom"/>
           </w:tcPr>
@@ -10426,7 +10432,34 @@
         </w:tc>
         <w:tc>
           <w:tcPr>
-            <w:tcW w:w="1277" w:type="dxa"/>
+            <w:tcW w:w="1276" w:type="dxa"/>
+            <w:tcBorders/>
+            <w:vAlign w:val="bottom"/>
+          </w:tcPr>
+          <w:p>
+            <w:pPr>
+              <w:pStyle w:val="Normal"/>
+              <w:widowControl w:val="false"/>
+              <w:tabs>
+                <w:tab w:val="clear" w:pos="709"/>
+              </w:tabs>
+              <w:jc w:val="left"/>
+              <w:rPr>
+                <w:sz w:val="18"/>
+                <w:szCs w:val="18"/>
+              </w:rPr>
+            </w:pPr>
+            <w:r>
+              <w:rPr>
+                <w:sz w:val="18"/>
+                <w:szCs w:val="18"/>
+              </w:rPr>
+            </w:r>
+          </w:p>
+        </w:tc>
+        <w:tc>
+          <w:tcPr>
+            <w:tcW w:w="1282" w:type="dxa"/>
             <w:tcBorders/>
             <w:vAlign w:val="bottom"/>
           </w:tcPr>
@@ -10454,33 +10487,6 @@
         <w:tc>
           <w:tcPr>
             <w:tcW w:w="1281" w:type="dxa"/>
-            <w:tcBorders/>
-            <w:vAlign w:val="bottom"/>
-          </w:tcPr>
-          <w:p>
-            <w:pPr>
-              <w:pStyle w:val="Normal"/>
-              <w:widowControl w:val="false"/>
-              <w:tabs>
-                <w:tab w:val="clear" w:pos="709"/>
-              </w:tabs>
-              <w:jc w:val="left"/>
-              <w:rPr>
-                <w:sz w:val="18"/>
-                <w:szCs w:val="18"/>
-              </w:rPr>
-            </w:pPr>
-            <w:r>
-              <w:rPr>
-                <w:sz w:val="18"/>
-                <w:szCs w:val="18"/>
-              </w:rPr>
-            </w:r>
-          </w:p>
-        </w:tc>
-        <w:tc>
-          <w:tcPr>
-            <w:tcW w:w="1282" w:type="dxa"/>
             <w:tcBorders/>
             <w:vAlign w:val="bottom"/>
           </w:tcPr>
@@ -10624,7 +10630,34 @@
         </w:tc>
         <w:tc>
           <w:tcPr>
-            <w:tcW w:w="1277" w:type="dxa"/>
+            <w:tcW w:w="1276" w:type="dxa"/>
+            <w:tcBorders/>
+            <w:vAlign w:val="bottom"/>
+          </w:tcPr>
+          <w:p>
+            <w:pPr>
+              <w:pStyle w:val="Normal"/>
+              <w:widowControl w:val="false"/>
+              <w:tabs>
+                <w:tab w:val="clear" w:pos="709"/>
+              </w:tabs>
+              <w:jc w:val="left"/>
+              <w:rPr>
+                <w:sz w:val="18"/>
+                <w:szCs w:val="18"/>
+              </w:rPr>
+            </w:pPr>
+            <w:r>
+              <w:rPr>
+                <w:sz w:val="18"/>
+                <w:szCs w:val="18"/>
+              </w:rPr>
+            </w:r>
+          </w:p>
+        </w:tc>
+        <w:tc>
+          <w:tcPr>
+            <w:tcW w:w="1282" w:type="dxa"/>
             <w:tcBorders/>
             <w:vAlign w:val="bottom"/>
           </w:tcPr>
@@ -10652,33 +10685,6 @@
         <w:tc>
           <w:tcPr>
             <w:tcW w:w="1281" w:type="dxa"/>
-            <w:tcBorders/>
-            <w:vAlign w:val="bottom"/>
-          </w:tcPr>
-          <w:p>
-            <w:pPr>
-              <w:pStyle w:val="Normal"/>
-              <w:widowControl w:val="false"/>
-              <w:tabs>
-                <w:tab w:val="clear" w:pos="709"/>
-              </w:tabs>
-              <w:jc w:val="left"/>
-              <w:rPr>
-                <w:sz w:val="18"/>
-                <w:szCs w:val="18"/>
-              </w:rPr>
-            </w:pPr>
-            <w:r>
-              <w:rPr>
-                <w:sz w:val="18"/>
-                <w:szCs w:val="18"/>
-              </w:rPr>
-            </w:r>
-          </w:p>
-        </w:tc>
-        <w:tc>
-          <w:tcPr>
-            <w:tcW w:w="1282" w:type="dxa"/>
             <w:tcBorders/>
             <w:vAlign w:val="bottom"/>
           </w:tcPr>
@@ -10822,7 +10828,34 @@
         </w:tc>
         <w:tc>
           <w:tcPr>
-            <w:tcW w:w="1277" w:type="dxa"/>
+            <w:tcW w:w="1276" w:type="dxa"/>
+            <w:tcBorders/>
+            <w:vAlign w:val="bottom"/>
+          </w:tcPr>
+          <w:p>
+            <w:pPr>
+              <w:pStyle w:val="Normal"/>
+              <w:widowControl w:val="false"/>
+              <w:tabs>
+                <w:tab w:val="clear" w:pos="709"/>
+              </w:tabs>
+              <w:jc w:val="left"/>
+              <w:rPr>
+                <w:sz w:val="18"/>
+                <w:szCs w:val="18"/>
+              </w:rPr>
+            </w:pPr>
+            <w:r>
+              <w:rPr>
+                <w:sz w:val="18"/>
+                <w:szCs w:val="18"/>
+              </w:rPr>
+            </w:r>
+          </w:p>
+        </w:tc>
+        <w:tc>
+          <w:tcPr>
+            <w:tcW w:w="1282" w:type="dxa"/>
             <w:tcBorders/>
             <w:vAlign w:val="bottom"/>
           </w:tcPr>
@@ -10850,33 +10883,6 @@
         <w:tc>
           <w:tcPr>
             <w:tcW w:w="1281" w:type="dxa"/>
-            <w:tcBorders/>
-            <w:vAlign w:val="bottom"/>
-          </w:tcPr>
-          <w:p>
-            <w:pPr>
-              <w:pStyle w:val="Normal"/>
-              <w:widowControl w:val="false"/>
-              <w:tabs>
-                <w:tab w:val="clear" w:pos="709"/>
-              </w:tabs>
-              <w:jc w:val="left"/>
-              <w:rPr>
-                <w:sz w:val="18"/>
-                <w:szCs w:val="18"/>
-              </w:rPr>
-            </w:pPr>
-            <w:r>
-              <w:rPr>
-                <w:sz w:val="18"/>
-                <w:szCs w:val="18"/>
-              </w:rPr>
-            </w:r>
-          </w:p>
-        </w:tc>
-        <w:tc>
-          <w:tcPr>
-            <w:tcW w:w="1282" w:type="dxa"/>
             <w:tcBorders/>
             <w:vAlign w:val="bottom"/>
           </w:tcPr>
@@ -11020,7 +11026,34 @@
         </w:tc>
         <w:tc>
           <w:tcPr>
-            <w:tcW w:w="1277" w:type="dxa"/>
+            <w:tcW w:w="1276" w:type="dxa"/>
+            <w:tcBorders/>
+            <w:vAlign w:val="bottom"/>
+          </w:tcPr>
+          <w:p>
+            <w:pPr>
+              <w:pStyle w:val="Normal"/>
+              <w:widowControl w:val="false"/>
+              <w:tabs>
+                <w:tab w:val="clear" w:pos="709"/>
+              </w:tabs>
+              <w:jc w:val="left"/>
+              <w:rPr>
+                <w:sz w:val="18"/>
+                <w:szCs w:val="18"/>
+              </w:rPr>
+            </w:pPr>
+            <w:r>
+              <w:rPr>
+                <w:sz w:val="18"/>
+                <w:szCs w:val="18"/>
+              </w:rPr>
+            </w:r>
+          </w:p>
+        </w:tc>
+        <w:tc>
+          <w:tcPr>
+            <w:tcW w:w="1282" w:type="dxa"/>
             <w:tcBorders/>
             <w:vAlign w:val="bottom"/>
           </w:tcPr>
@@ -11048,33 +11081,6 @@
         <w:tc>
           <w:tcPr>
             <w:tcW w:w="1281" w:type="dxa"/>
-            <w:tcBorders/>
-            <w:vAlign w:val="bottom"/>
-          </w:tcPr>
-          <w:p>
-            <w:pPr>
-              <w:pStyle w:val="Normal"/>
-              <w:widowControl w:val="false"/>
-              <w:tabs>
-                <w:tab w:val="clear" w:pos="709"/>
-              </w:tabs>
-              <w:jc w:val="left"/>
-              <w:rPr>
-                <w:sz w:val="18"/>
-                <w:szCs w:val="18"/>
-              </w:rPr>
-            </w:pPr>
-            <w:r>
-              <w:rPr>
-                <w:sz w:val="18"/>
-                <w:szCs w:val="18"/>
-              </w:rPr>
-            </w:r>
-          </w:p>
-        </w:tc>
-        <w:tc>
-          <w:tcPr>
-            <w:tcW w:w="1282" w:type="dxa"/>
             <w:tcBorders/>
             <w:vAlign w:val="bottom"/>
           </w:tcPr>
@@ -11218,7 +11224,34 @@
         </w:tc>
         <w:tc>
           <w:tcPr>
-            <w:tcW w:w="1277" w:type="dxa"/>
+            <w:tcW w:w="1276" w:type="dxa"/>
+            <w:tcBorders/>
+            <w:vAlign w:val="bottom"/>
+          </w:tcPr>
+          <w:p>
+            <w:pPr>
+              <w:pStyle w:val="Normal"/>
+              <w:widowControl w:val="false"/>
+              <w:tabs>
+                <w:tab w:val="clear" w:pos="709"/>
+              </w:tabs>
+              <w:jc w:val="left"/>
+              <w:rPr>
+                <w:sz w:val="18"/>
+                <w:szCs w:val="18"/>
+              </w:rPr>
+            </w:pPr>
+            <w:r>
+              <w:rPr>
+                <w:sz w:val="18"/>
+                <w:szCs w:val="18"/>
+              </w:rPr>
+            </w:r>
+          </w:p>
+        </w:tc>
+        <w:tc>
+          <w:tcPr>
+            <w:tcW w:w="1282" w:type="dxa"/>
             <w:tcBorders/>
             <w:vAlign w:val="bottom"/>
           </w:tcPr>
@@ -11246,33 +11279,6 @@
         <w:tc>
           <w:tcPr>
             <w:tcW w:w="1281" w:type="dxa"/>
-            <w:tcBorders/>
-            <w:vAlign w:val="bottom"/>
-          </w:tcPr>
-          <w:p>
-            <w:pPr>
-              <w:pStyle w:val="Normal"/>
-              <w:widowControl w:val="false"/>
-              <w:tabs>
-                <w:tab w:val="clear" w:pos="709"/>
-              </w:tabs>
-              <w:jc w:val="left"/>
-              <w:rPr>
-                <w:sz w:val="18"/>
-                <w:szCs w:val="18"/>
-              </w:rPr>
-            </w:pPr>
-            <w:r>
-              <w:rPr>
-                <w:sz w:val="18"/>
-                <w:szCs w:val="18"/>
-              </w:rPr>
-            </w:r>
-          </w:p>
-        </w:tc>
-        <w:tc>
-          <w:tcPr>
-            <w:tcW w:w="1282" w:type="dxa"/>
             <w:tcBorders/>
             <w:vAlign w:val="bottom"/>
           </w:tcPr>
@@ -11416,7 +11422,7 @@
         </w:tc>
         <w:tc>
           <w:tcPr>
-            <w:tcW w:w="1277" w:type="dxa"/>
+            <w:tcW w:w="1276" w:type="dxa"/>
             <w:tcBorders/>
             <w:vAlign w:val="bottom"/>
           </w:tcPr>
@@ -11444,35 +11450,35 @@
         </w:tc>
         <w:tc>
           <w:tcPr>
+            <w:tcW w:w="1282" w:type="dxa"/>
+            <w:tcBorders/>
+            <w:vAlign w:val="bottom"/>
+          </w:tcPr>
+          <w:p>
+            <w:pPr>
+              <w:pStyle w:val="Normal"/>
+              <w:widowControl w:val="false"/>
+              <w:tabs>
+                <w:tab w:val="clear" w:pos="709"/>
+              </w:tabs>
+              <w:jc w:val="right"/>
+              <w:rPr>
+                <w:sz w:val="18"/>
+                <w:szCs w:val="18"/>
+              </w:rPr>
+            </w:pPr>
+            <w:r>
+              <w:rPr>
+                <w:sz w:val="18"/>
+                <w:szCs w:val="18"/>
+              </w:rPr>
+              <w:t>14.9776255</w:t>
+            </w:r>
+          </w:p>
+        </w:tc>
+        <w:tc>
+          <w:tcPr>
             <w:tcW w:w="1281" w:type="dxa"/>
-            <w:tcBorders/>
-            <w:vAlign w:val="bottom"/>
-          </w:tcPr>
-          <w:p>
-            <w:pPr>
-              <w:pStyle w:val="Normal"/>
-              <w:widowControl w:val="false"/>
-              <w:tabs>
-                <w:tab w:val="clear" w:pos="709"/>
-              </w:tabs>
-              <w:jc w:val="right"/>
-              <w:rPr>
-                <w:sz w:val="18"/>
-                <w:szCs w:val="18"/>
-              </w:rPr>
-            </w:pPr>
-            <w:r>
-              <w:rPr>
-                <w:sz w:val="18"/>
-                <w:szCs w:val="18"/>
-              </w:rPr>
-              <w:t>14.9776255</w:t>
-            </w:r>
-          </w:p>
-        </w:tc>
-        <w:tc>
-          <w:tcPr>
-            <w:tcW w:w="1282" w:type="dxa"/>
             <w:tcBorders/>
             <w:vAlign w:val="bottom"/>
           </w:tcPr>
@@ -11616,7 +11622,34 @@
         </w:tc>
         <w:tc>
           <w:tcPr>
-            <w:tcW w:w="1277" w:type="dxa"/>
+            <w:tcW w:w="1276" w:type="dxa"/>
+            <w:tcBorders/>
+            <w:vAlign w:val="bottom"/>
+          </w:tcPr>
+          <w:p>
+            <w:pPr>
+              <w:pStyle w:val="Normal"/>
+              <w:widowControl w:val="false"/>
+              <w:tabs>
+                <w:tab w:val="clear" w:pos="709"/>
+              </w:tabs>
+              <w:jc w:val="left"/>
+              <w:rPr>
+                <w:sz w:val="18"/>
+                <w:szCs w:val="18"/>
+              </w:rPr>
+            </w:pPr>
+            <w:r>
+              <w:rPr>
+                <w:sz w:val="18"/>
+                <w:szCs w:val="18"/>
+              </w:rPr>
+            </w:r>
+          </w:p>
+        </w:tc>
+        <w:tc>
+          <w:tcPr>
+            <w:tcW w:w="1282" w:type="dxa"/>
             <w:tcBorders/>
             <w:vAlign w:val="bottom"/>
           </w:tcPr>
@@ -11644,33 +11677,6 @@
         <w:tc>
           <w:tcPr>
             <w:tcW w:w="1281" w:type="dxa"/>
-            <w:tcBorders/>
-            <w:vAlign w:val="bottom"/>
-          </w:tcPr>
-          <w:p>
-            <w:pPr>
-              <w:pStyle w:val="Normal"/>
-              <w:widowControl w:val="false"/>
-              <w:tabs>
-                <w:tab w:val="clear" w:pos="709"/>
-              </w:tabs>
-              <w:jc w:val="left"/>
-              <w:rPr>
-                <w:sz w:val="18"/>
-                <w:szCs w:val="18"/>
-              </w:rPr>
-            </w:pPr>
-            <w:r>
-              <w:rPr>
-                <w:sz w:val="18"/>
-                <w:szCs w:val="18"/>
-              </w:rPr>
-            </w:r>
-          </w:p>
-        </w:tc>
-        <w:tc>
-          <w:tcPr>
-            <w:tcW w:w="1282" w:type="dxa"/>
             <w:tcBorders/>
             <w:vAlign w:val="bottom"/>
           </w:tcPr>
@@ -11814,7 +11820,34 @@
         </w:tc>
         <w:tc>
           <w:tcPr>
-            <w:tcW w:w="1277" w:type="dxa"/>
+            <w:tcW w:w="1276" w:type="dxa"/>
+            <w:tcBorders/>
+            <w:vAlign w:val="bottom"/>
+          </w:tcPr>
+          <w:p>
+            <w:pPr>
+              <w:pStyle w:val="Normal"/>
+              <w:widowControl w:val="false"/>
+              <w:tabs>
+                <w:tab w:val="clear" w:pos="709"/>
+              </w:tabs>
+              <w:jc w:val="left"/>
+              <w:rPr>
+                <w:sz w:val="18"/>
+                <w:szCs w:val="18"/>
+              </w:rPr>
+            </w:pPr>
+            <w:r>
+              <w:rPr>
+                <w:sz w:val="18"/>
+                <w:szCs w:val="18"/>
+              </w:rPr>
+            </w:r>
+          </w:p>
+        </w:tc>
+        <w:tc>
+          <w:tcPr>
+            <w:tcW w:w="1282" w:type="dxa"/>
             <w:tcBorders/>
             <w:vAlign w:val="bottom"/>
           </w:tcPr>
@@ -11842,33 +11875,6 @@
         <w:tc>
           <w:tcPr>
             <w:tcW w:w="1281" w:type="dxa"/>
-            <w:tcBorders/>
-            <w:vAlign w:val="bottom"/>
-          </w:tcPr>
-          <w:p>
-            <w:pPr>
-              <w:pStyle w:val="Normal"/>
-              <w:widowControl w:val="false"/>
-              <w:tabs>
-                <w:tab w:val="clear" w:pos="709"/>
-              </w:tabs>
-              <w:jc w:val="left"/>
-              <w:rPr>
-                <w:sz w:val="18"/>
-                <w:szCs w:val="18"/>
-              </w:rPr>
-            </w:pPr>
-            <w:r>
-              <w:rPr>
-                <w:sz w:val="18"/>
-                <w:szCs w:val="18"/>
-              </w:rPr>
-            </w:r>
-          </w:p>
-        </w:tc>
-        <w:tc>
-          <w:tcPr>
-            <w:tcW w:w="1282" w:type="dxa"/>
             <w:tcBorders/>
             <w:vAlign w:val="bottom"/>
           </w:tcPr>
@@ -12012,7 +12018,34 @@
         </w:tc>
         <w:tc>
           <w:tcPr>
-            <w:tcW w:w="1277" w:type="dxa"/>
+            <w:tcW w:w="1276" w:type="dxa"/>
+            <w:tcBorders/>
+            <w:vAlign w:val="bottom"/>
+          </w:tcPr>
+          <w:p>
+            <w:pPr>
+              <w:pStyle w:val="Normal"/>
+              <w:widowControl w:val="false"/>
+              <w:tabs>
+                <w:tab w:val="clear" w:pos="709"/>
+              </w:tabs>
+              <w:jc w:val="left"/>
+              <w:rPr>
+                <w:sz w:val="18"/>
+                <w:szCs w:val="18"/>
+              </w:rPr>
+            </w:pPr>
+            <w:r>
+              <w:rPr>
+                <w:sz w:val="18"/>
+                <w:szCs w:val="18"/>
+              </w:rPr>
+            </w:r>
+          </w:p>
+        </w:tc>
+        <w:tc>
+          <w:tcPr>
+            <w:tcW w:w="1282" w:type="dxa"/>
             <w:tcBorders/>
             <w:vAlign w:val="bottom"/>
           </w:tcPr>
@@ -12040,33 +12073,6 @@
         <w:tc>
           <w:tcPr>
             <w:tcW w:w="1281" w:type="dxa"/>
-            <w:tcBorders/>
-            <w:vAlign w:val="bottom"/>
-          </w:tcPr>
-          <w:p>
-            <w:pPr>
-              <w:pStyle w:val="Normal"/>
-              <w:widowControl w:val="false"/>
-              <w:tabs>
-                <w:tab w:val="clear" w:pos="709"/>
-              </w:tabs>
-              <w:jc w:val="left"/>
-              <w:rPr>
-                <w:sz w:val="18"/>
-                <w:szCs w:val="18"/>
-              </w:rPr>
-            </w:pPr>
-            <w:r>
-              <w:rPr>
-                <w:sz w:val="18"/>
-                <w:szCs w:val="18"/>
-              </w:rPr>
-            </w:r>
-          </w:p>
-        </w:tc>
-        <w:tc>
-          <w:tcPr>
-            <w:tcW w:w="1282" w:type="dxa"/>
             <w:tcBorders/>
             <w:vAlign w:val="bottom"/>
           </w:tcPr>
@@ -12206,7 +12212,34 @@
         </w:tc>
         <w:tc>
           <w:tcPr>
-            <w:tcW w:w="1277" w:type="dxa"/>
+            <w:tcW w:w="1276" w:type="dxa"/>
+            <w:tcBorders/>
+            <w:vAlign w:val="bottom"/>
+          </w:tcPr>
+          <w:p>
+            <w:pPr>
+              <w:pStyle w:val="Normal"/>
+              <w:widowControl w:val="false"/>
+              <w:tabs>
+                <w:tab w:val="clear" w:pos="709"/>
+              </w:tabs>
+              <w:jc w:val="left"/>
+              <w:rPr>
+                <w:sz w:val="18"/>
+                <w:szCs w:val="18"/>
+              </w:rPr>
+            </w:pPr>
+            <w:r>
+              <w:rPr>
+                <w:sz w:val="18"/>
+                <w:szCs w:val="18"/>
+              </w:rPr>
+            </w:r>
+          </w:p>
+        </w:tc>
+        <w:tc>
+          <w:tcPr>
+            <w:tcW w:w="1282" w:type="dxa"/>
             <w:tcBorders/>
             <w:vAlign w:val="bottom"/>
           </w:tcPr>
@@ -12234,33 +12267,6 @@
         <w:tc>
           <w:tcPr>
             <w:tcW w:w="1281" w:type="dxa"/>
-            <w:tcBorders/>
-            <w:vAlign w:val="bottom"/>
-          </w:tcPr>
-          <w:p>
-            <w:pPr>
-              <w:pStyle w:val="Normal"/>
-              <w:widowControl w:val="false"/>
-              <w:tabs>
-                <w:tab w:val="clear" w:pos="709"/>
-              </w:tabs>
-              <w:jc w:val="left"/>
-              <w:rPr>
-                <w:sz w:val="18"/>
-                <w:szCs w:val="18"/>
-              </w:rPr>
-            </w:pPr>
-            <w:r>
-              <w:rPr>
-                <w:sz w:val="18"/>
-                <w:szCs w:val="18"/>
-              </w:rPr>
-            </w:r>
-          </w:p>
-        </w:tc>
-        <w:tc>
-          <w:tcPr>
-            <w:tcW w:w="1282" w:type="dxa"/>
             <w:tcBorders/>
             <w:vAlign w:val="bottom"/>
           </w:tcPr>
@@ -12573,7 +12579,7 @@
         <w:pStyle w:val="Heading4"/>
         <w:numPr>
           <w:ilvl w:val="3"/>
-          <w:numId w:val="2"/>
+          <w:numId w:val="3"/>
         </w:numPr>
         <w:rPr/>
       </w:pPr>
@@ -19291,9 +19297,6 @@
       <w:rPr/>
       <w:tab/>
       <w:tab/>
-    </w:r>
-    <w:r>
-      <w:rPr/>
       <w:t>Lachlan Knell</w:t>
     </w:r>
   </w:p>
@@ -19331,9 +19334,6 @@
       <w:rPr/>
       <w:tab/>
       <w:tab/>
-    </w:r>
-    <w:r>
-      <w:rPr/>
       <w:t>Lachlan Knell</w:t>
     </w:r>
   </w:p>
@@ -19582,11 +19582,133 @@
       </w:pPr>
     </w:lvl>
   </w:abstractNum>
+  <w:abstractNum w:abstractNumId="3">
+    <w:lvl w:ilvl="0">
+      <w:start w:val="1"/>
+      <w:numFmt w:val="none"/>
+      <w:suff w:val="nothing"/>
+      <w:lvlText w:val=""/>
+      <w:lvlJc w:val="left"/>
+      <w:pPr>
+        <w:tabs>
+          <w:tab w:val="num" w:pos="0"/>
+        </w:tabs>
+        <w:ind w:left="0" w:hanging="0"/>
+      </w:pPr>
+    </w:lvl>
+    <w:lvl w:ilvl="1">
+      <w:start w:val="1"/>
+      <w:numFmt w:val="none"/>
+      <w:suff w:val="nothing"/>
+      <w:lvlText w:val=""/>
+      <w:lvlJc w:val="left"/>
+      <w:pPr>
+        <w:tabs>
+          <w:tab w:val="num" w:pos="0"/>
+        </w:tabs>
+        <w:ind w:left="0" w:hanging="0"/>
+      </w:pPr>
+    </w:lvl>
+    <w:lvl w:ilvl="2">
+      <w:start w:val="1"/>
+      <w:numFmt w:val="none"/>
+      <w:suff w:val="nothing"/>
+      <w:lvlText w:val=""/>
+      <w:lvlJc w:val="left"/>
+      <w:pPr>
+        <w:tabs>
+          <w:tab w:val="num" w:pos="0"/>
+        </w:tabs>
+        <w:ind w:left="0" w:hanging="0"/>
+      </w:pPr>
+    </w:lvl>
+    <w:lvl w:ilvl="3">
+      <w:start w:val="1"/>
+      <w:numFmt w:val="none"/>
+      <w:suff w:val="nothing"/>
+      <w:lvlText w:val=""/>
+      <w:lvlJc w:val="left"/>
+      <w:pPr>
+        <w:tabs>
+          <w:tab w:val="num" w:pos="0"/>
+        </w:tabs>
+        <w:ind w:left="0" w:hanging="0"/>
+      </w:pPr>
+    </w:lvl>
+    <w:lvl w:ilvl="4">
+      <w:start w:val="1"/>
+      <w:numFmt w:val="none"/>
+      <w:suff w:val="nothing"/>
+      <w:lvlText w:val=""/>
+      <w:lvlJc w:val="left"/>
+      <w:pPr>
+        <w:tabs>
+          <w:tab w:val="num" w:pos="0"/>
+        </w:tabs>
+        <w:ind w:left="0" w:hanging="0"/>
+      </w:pPr>
+    </w:lvl>
+    <w:lvl w:ilvl="5">
+      <w:start w:val="1"/>
+      <w:numFmt w:val="none"/>
+      <w:suff w:val="nothing"/>
+      <w:lvlText w:val=""/>
+      <w:lvlJc w:val="left"/>
+      <w:pPr>
+        <w:tabs>
+          <w:tab w:val="num" w:pos="0"/>
+        </w:tabs>
+        <w:ind w:left="0" w:hanging="0"/>
+      </w:pPr>
+    </w:lvl>
+    <w:lvl w:ilvl="6">
+      <w:start w:val="1"/>
+      <w:numFmt w:val="none"/>
+      <w:suff w:val="nothing"/>
+      <w:lvlText w:val=""/>
+      <w:lvlJc w:val="left"/>
+      <w:pPr>
+        <w:tabs>
+          <w:tab w:val="num" w:pos="0"/>
+        </w:tabs>
+        <w:ind w:left="0" w:hanging="0"/>
+      </w:pPr>
+    </w:lvl>
+    <w:lvl w:ilvl="7">
+      <w:start w:val="1"/>
+      <w:numFmt w:val="none"/>
+      <w:suff w:val="nothing"/>
+      <w:lvlText w:val=""/>
+      <w:lvlJc w:val="left"/>
+      <w:pPr>
+        <w:tabs>
+          <w:tab w:val="num" w:pos="0"/>
+        </w:tabs>
+        <w:ind w:left="0" w:hanging="0"/>
+      </w:pPr>
+    </w:lvl>
+    <w:lvl w:ilvl="8">
+      <w:start w:val="1"/>
+      <w:numFmt w:val="none"/>
+      <w:suff w:val="nothing"/>
+      <w:lvlText w:val=""/>
+      <w:lvlJc w:val="left"/>
+      <w:pPr>
+        <w:tabs>
+          <w:tab w:val="num" w:pos="0"/>
+        </w:tabs>
+        <w:ind w:left="0" w:hanging="0"/>
+      </w:pPr>
+    </w:lvl>
+  </w:abstractNum>
   <w:num w:numId="1">
     <w:abstractNumId w:val="1"/>
   </w:num>
   <w:num w:numId="2">
     <w:abstractNumId w:val="2"/>
+  </w:num>
+  <w:num w:numId="3">
+    <w:abstractNumId w:val="3"/>
   </w:num>
 </w:numbering>
 </file>
@@ -19615,9 +19737,7 @@
     <w:pPr>
       <w:widowControl/>
       <w:suppressAutoHyphens w:val="true"/>
-      <w:kinsoku w:val="true"/>
       <w:overflowPunct w:val="false"/>
-      <w:autoSpaceDE w:val="true"/>
       <w:bidi w:val="0"/>
       <w:spacing w:before="0" w:after="0"/>
       <w:jc w:val="left"/>

</xml_diff>

<commit_message>
vault backup: 2022-03-16 09:46:18
</commit_message>
<xml_diff>
--- a/Math/Assignment Data/2022T1/Math_Assignment_T1.docx
+++ b/Math/Assignment Data/2022T1/Math_Assignment_T1.docx
@@ -229,7 +229,15 @@
       </w:pPr>
       <w:r>
         <w:rPr/>
-        <w:t xml:space="preserve">The report assumes that the dice being used are fair and even, because if the dice are even the probability of each event of occuring is unknown it forbids the reasonable examination of the probability of events. </w:t>
+        <w:t xml:space="preserve">The report assumes that the dice being used are fair and even, because if the dice are </w:t>
+      </w:r>
+      <w:r>
+        <w:rPr/>
+        <w:t>un</w:t>
+      </w:r>
+      <w:r>
+        <w:rPr/>
+        <w:t xml:space="preserve">even the probability of each event of occuring is unknown it forbids the reasonable examination of the probability of events. </w:t>
       </w:r>
     </w:p>
     <w:p>
@@ -239,7 +247,35 @@
       </w:pPr>
       <w:r>
         <w:rPr/>
-        <w:t xml:space="preserve">The report also used a variety of mathematical techniques in order to achieve reasonable results. These techniques were; </w:t>
+        <w:t xml:space="preserve">The report also used a variety of mathematical techniques in order to achieve reasonable results. These techniques were: </w:t>
+      </w:r>
+      <w:r>
+        <w:rPr/>
+        <w:t xml:space="preserve">Probability, to calculate the probability of the individual divisions occuring,   </w:t>
+      </w:r>
+      <w:r>
+        <w:rPr/>
+        <w:t xml:space="preserve">The multiplication and addition rule to </w:t>
+      </w:r>
+      <w:r>
+        <w:rPr/>
+        <w:t xml:space="preserve">accurately calculate </w:t>
+      </w:r>
+      <w:r>
+        <w:rPr/>
+        <w:t xml:space="preserve">theoretical </w:t>
+      </w:r>
+      <w:r>
+        <w:rPr/>
+        <w:t xml:space="preserve">probabilities </w:t>
+      </w:r>
+      <w:r>
+        <w:rPr/>
+        <w:t>for each of the divisions</w:t>
+      </w:r>
+      <w:r>
+        <w:rPr/>
+        <w:t xml:space="preserve">. </w:t>
       </w:r>
     </w:p>
     <w:p>
@@ -249,25 +285,6 @@
       </w:pPr>
       <w:r>
         <w:rPr/>
-      </w:r>
-    </w:p>
-    <w:p>
-      <w:pPr>
-        <w:pStyle w:val="TextBody"/>
-        <w:rPr/>
-      </w:pPr>
-      <w:r>
-        <w:rPr/>
-      </w:r>
-    </w:p>
-    <w:p>
-      <w:pPr>
-        <w:pStyle w:val="TextBody"/>
-        <w:rPr/>
-      </w:pPr>
-      <w:r>
-        <w:rPr/>
-        <w:t xml:space="preserve">The report is designed to use various features of combinatorics to calculate the theoretical probabilities for each of the divisions. A script was also written in C in order to simulate the most amount of games possible to get more accurate results, both of the data sets were then stored in microsfoft Excel. In order to reduce the amount of variables in the exprimental probabilities all of the dice were assumed to be fair. It was also observed that the simulations can help to identify potential issues in the theoretical probabilities. </w:t>
       </w:r>
     </w:p>
     <w:p>
@@ -291,7 +308,15 @@
       </w:pPr>
       <w:r>
         <w:rPr/>
-        <w:t>There were 3 different probabilities that were required to be calculated:</w:t>
+        <w:t xml:space="preserve">There were </w:t>
+      </w:r>
+      <w:r>
+        <w:rPr/>
+        <w:t>three distinct</w:t>
+      </w:r>
+      <w:r>
+        <w:rPr/>
+        <w:t xml:space="preserve"> probabilities that were required to be calculated:</w:t>
       </w:r>
     </w:p>
     <w:p>
@@ -440,7 +465,6 @@
       </w:pPr>
       <w:r>
         <w:rPr/>
-        <w:t>2. 3 in a row probability</w:t>
       </w:r>
     </w:p>
     <w:p>
@@ -450,7 +474,21 @@
       </w:pPr>
       <w:r>
         <w:rPr/>
-        <w:t>This was a bit more complicated, but after counting all the different digits and then getting their total arrangements EG:</w:t>
+        <w:t>2. 3 in a row probability</w:t>
+      </w:r>
+    </w:p>
+    <w:p>
+      <w:pPr>
+        <w:pStyle w:val="TextBody"/>
+        <w:rPr/>
+      </w:pPr>
+      <w:r>
+        <w:rPr/>
+        <w:t xml:space="preserve">This was slightly more complicated because it required the use of the multiplication rule </w:t>
+      </w:r>
+      <w:r>
+        <w:rPr/>
+        <w:t xml:space="preserve">to calculate the combinations of the numbers to get the different arrangements of the numbers. For example 3 different numbers have 3! combinations, which is 6, allowing the outcomes to be 6*Different Numbers, which was also 6. </w:t>
       </w:r>
     </w:p>
     <w:p>
@@ -588,44 +626,7 @@
       </w:pPr>
       <w:r>
         <w:rPr/>
-      </w:r>
-    </w:p>
-    <w:p>
-      <w:pPr>
-        <w:pStyle w:val="TextBody"/>
-        <w:rPr/>
-      </w:pPr>
-      <w:r>
-        <w:rPr/>
-      </w:r>
-    </w:p>
-    <w:p>
-      <w:pPr>
-        <w:pStyle w:val="TextBody"/>
-        <w:rPr/>
-      </w:pPr>
-      <w:r>
-        <w:rPr/>
-      </w:r>
-    </w:p>
-    <w:p>
-      <w:pPr>
-        <w:pStyle w:val="TextBody"/>
-        <w:rPr/>
-      </w:pPr>
-      <w:r>
-        <w:rPr/>
         <w:t>3. Total number on dice is &gt; &lt; probability</w:t>
-      </w:r>
-    </w:p>
-    <w:p>
-      <w:pPr>
-        <w:pStyle w:val="TextBody"/>
-        <w:rPr/>
-      </w:pPr>
-      <w:r>
-        <w:rPr/>
-        <w:t>Same working for all of the rest of the probabilities, get arrangements and count all different digits</w:t>
       </w:r>
     </w:p>
     <w:p>
@@ -637,8 +638,16 @@
       </w:pPr>
       <w:r>
         <w:rPr/>
-        <w:t xml:space="preserve"> </w:t>
-      </w:r>
+        <w:t xml:space="preserve">This required the use of both the addition rule and multiplication rule in order to calculate the outcomes for these, for if the numbers had two numbers the same, there was only 3 possible outcomes, but if they were all different numbers the outcomes could be 3!. </w:t>
+      </w:r>
+    </w:p>
+    <w:p>
+      <w:pPr>
+        <w:pStyle w:val="Normal"/>
+        <w:bidi w:val="0"/>
+        <w:jc w:val="left"/>
+        <w:rPr/>
+      </w:pPr>
       <w:r>
         <w:rPr/>
         <w:t>885 (3), 884(3), 876(3!), 875(3!), 866(3), 777, 776(3)</w:t>
@@ -815,9 +824,7 @@
         </w:rPr>
       </w:pPr>
       <w:r>
-        <w:rPr>
-          <w:vertAlign w:val="superscript"/>
-        </w:rPr>
+        <w:rPr/>
       </w:r>
     </w:p>
     <w:p>
@@ -845,6 +852,1787 @@
       <w:r>
         <w:rPr/>
         <w:t>1</w:t>
+      </w:r>
+      <w:r>
+        <w:rPr/>
+        <w:fldChar w:fldCharType="end"/>
+      </w:r>
+      <w:r>
+        <w:rPr/>
+        <w:t>: Original Theoretical Probabilities</w:t>
+      </w:r>
+    </w:p>
+    <w:tbl>
+      <w:tblPr>
+        <w:tblW w:w="7710" w:type="dxa"/>
+        <w:jc w:val="left"/>
+        <w:tblInd w:w="-60" w:type="dxa"/>
+        <w:tblLayout w:type="fixed"/>
+        <w:tblCellMar>
+          <w:top w:w="0" w:type="dxa"/>
+          <w:left w:w="30" w:type="dxa"/>
+          <w:bottom w:w="0" w:type="dxa"/>
+          <w:right w:w="30" w:type="dxa"/>
+        </w:tblCellMar>
+      </w:tblPr>
+      <w:tblGrid>
+        <w:gridCol w:w="1309"/>
+        <w:gridCol w:w="1280"/>
+        <w:gridCol w:w="1279"/>
+        <w:gridCol w:w="1283"/>
+        <w:gridCol w:w="1279"/>
+        <w:gridCol w:w="1279"/>
+      </w:tblGrid>
+      <w:tr>
+        <w:trPr>
+          <w:trHeight w:val="256" w:hRule="atLeast"/>
+        </w:trPr>
+        <w:tc>
+          <w:tcPr>
+            <w:tcW w:w="1309" w:type="dxa"/>
+            <w:tcBorders/>
+            <w:vAlign w:val="bottom"/>
+          </w:tcPr>
+          <w:p>
+            <w:pPr>
+              <w:pStyle w:val="Normal"/>
+              <w:widowControl w:val="false"/>
+              <w:tabs>
+                <w:tab w:val="clear" w:pos="709"/>
+              </w:tabs>
+              <w:jc w:val="left"/>
+              <w:rPr>
+                <w:sz w:val="18"/>
+                <w:szCs w:val="18"/>
+              </w:rPr>
+            </w:pPr>
+            <w:r>
+              <w:rPr>
+                <w:sz w:val="18"/>
+                <w:szCs w:val="18"/>
+              </w:rPr>
+              <w:t>Old</w:t>
+            </w:r>
+          </w:p>
+        </w:tc>
+        <w:tc>
+          <w:tcPr>
+            <w:tcW w:w="1280" w:type="dxa"/>
+            <w:tcBorders/>
+            <w:vAlign w:val="bottom"/>
+          </w:tcPr>
+          <w:p>
+            <w:pPr>
+              <w:pStyle w:val="Normal"/>
+              <w:widowControl w:val="false"/>
+              <w:tabs>
+                <w:tab w:val="clear" w:pos="709"/>
+              </w:tabs>
+              <w:jc w:val="left"/>
+              <w:rPr>
+                <w:sz w:val="18"/>
+                <w:szCs w:val="18"/>
+              </w:rPr>
+            </w:pPr>
+            <w:r>
+              <w:rPr>
+                <w:sz w:val="18"/>
+                <w:szCs w:val="18"/>
+              </w:rPr>
+            </w:r>
+          </w:p>
+        </w:tc>
+        <w:tc>
+          <w:tcPr>
+            <w:tcW w:w="1279" w:type="dxa"/>
+            <w:tcBorders/>
+            <w:vAlign w:val="bottom"/>
+          </w:tcPr>
+          <w:p>
+            <w:pPr>
+              <w:pStyle w:val="Normal"/>
+              <w:widowControl w:val="false"/>
+              <w:tabs>
+                <w:tab w:val="clear" w:pos="709"/>
+              </w:tabs>
+              <w:jc w:val="left"/>
+              <w:rPr>
+                <w:sz w:val="18"/>
+                <w:szCs w:val="18"/>
+              </w:rPr>
+            </w:pPr>
+            <w:r>
+              <w:rPr>
+                <w:sz w:val="18"/>
+                <w:szCs w:val="18"/>
+              </w:rPr>
+            </w:r>
+          </w:p>
+        </w:tc>
+        <w:tc>
+          <w:tcPr>
+            <w:tcW w:w="1283" w:type="dxa"/>
+            <w:tcBorders/>
+            <w:vAlign w:val="bottom"/>
+          </w:tcPr>
+          <w:p>
+            <w:pPr>
+              <w:pStyle w:val="Normal"/>
+              <w:widowControl w:val="false"/>
+              <w:tabs>
+                <w:tab w:val="clear" w:pos="709"/>
+              </w:tabs>
+              <w:jc w:val="left"/>
+              <w:rPr>
+                <w:sz w:val="18"/>
+                <w:szCs w:val="18"/>
+              </w:rPr>
+            </w:pPr>
+            <w:r>
+              <w:rPr>
+                <w:sz w:val="18"/>
+                <w:szCs w:val="18"/>
+              </w:rPr>
+            </w:r>
+          </w:p>
+        </w:tc>
+        <w:tc>
+          <w:tcPr>
+            <w:tcW w:w="1279" w:type="dxa"/>
+            <w:tcBorders/>
+            <w:vAlign w:val="bottom"/>
+          </w:tcPr>
+          <w:p>
+            <w:pPr>
+              <w:pStyle w:val="Normal"/>
+              <w:widowControl w:val="false"/>
+              <w:tabs>
+                <w:tab w:val="clear" w:pos="709"/>
+              </w:tabs>
+              <w:jc w:val="left"/>
+              <w:rPr>
+                <w:sz w:val="18"/>
+                <w:szCs w:val="18"/>
+              </w:rPr>
+            </w:pPr>
+            <w:r>
+              <w:rPr>
+                <w:sz w:val="18"/>
+                <w:szCs w:val="18"/>
+              </w:rPr>
+            </w:r>
+          </w:p>
+        </w:tc>
+        <w:tc>
+          <w:tcPr>
+            <w:tcW w:w="1279" w:type="dxa"/>
+            <w:tcBorders/>
+            <w:vAlign w:val="bottom"/>
+          </w:tcPr>
+          <w:p>
+            <w:pPr>
+              <w:pStyle w:val="Normal"/>
+              <w:widowControl w:val="false"/>
+              <w:tabs>
+                <w:tab w:val="clear" w:pos="709"/>
+              </w:tabs>
+              <w:jc w:val="left"/>
+              <w:rPr>
+                <w:sz w:val="18"/>
+                <w:szCs w:val="18"/>
+              </w:rPr>
+            </w:pPr>
+            <w:r>
+              <w:rPr>
+                <w:sz w:val="18"/>
+                <w:szCs w:val="18"/>
+              </w:rPr>
+            </w:r>
+          </w:p>
+        </w:tc>
+      </w:tr>
+      <w:tr>
+        <w:trPr>
+          <w:trHeight w:val="256" w:hRule="atLeast"/>
+        </w:trPr>
+        <w:tc>
+          <w:tcPr>
+            <w:tcW w:w="1309" w:type="dxa"/>
+            <w:tcBorders/>
+            <w:vAlign w:val="bottom"/>
+          </w:tcPr>
+          <w:p>
+            <w:pPr>
+              <w:pStyle w:val="Normal"/>
+              <w:widowControl w:val="false"/>
+              <w:tabs>
+                <w:tab w:val="clear" w:pos="709"/>
+              </w:tabs>
+              <w:jc w:val="left"/>
+              <w:rPr>
+                <w:sz w:val="18"/>
+                <w:szCs w:val="18"/>
+              </w:rPr>
+            </w:pPr>
+            <w:r>
+              <w:rPr>
+                <w:sz w:val="18"/>
+                <w:szCs w:val="18"/>
+              </w:rPr>
+              <w:t>Divisions</w:t>
+            </w:r>
+          </w:p>
+        </w:tc>
+        <w:tc>
+          <w:tcPr>
+            <w:tcW w:w="1280" w:type="dxa"/>
+            <w:tcBorders/>
+            <w:vAlign w:val="bottom"/>
+          </w:tcPr>
+          <w:p>
+            <w:pPr>
+              <w:pStyle w:val="Normal"/>
+              <w:widowControl w:val="false"/>
+              <w:tabs>
+                <w:tab w:val="clear" w:pos="709"/>
+              </w:tabs>
+              <w:jc w:val="left"/>
+              <w:rPr>
+                <w:sz w:val="18"/>
+                <w:szCs w:val="18"/>
+              </w:rPr>
+            </w:pPr>
+            <w:r>
+              <w:rPr>
+                <w:sz w:val="18"/>
+                <w:szCs w:val="18"/>
+              </w:rPr>
+              <w:t>Probability</w:t>
+            </w:r>
+          </w:p>
+        </w:tc>
+        <w:tc>
+          <w:tcPr>
+            <w:tcW w:w="1279" w:type="dxa"/>
+            <w:tcBorders/>
+            <w:vAlign w:val="bottom"/>
+          </w:tcPr>
+          <w:p>
+            <w:pPr>
+              <w:pStyle w:val="Normal"/>
+              <w:widowControl w:val="false"/>
+              <w:tabs>
+                <w:tab w:val="clear" w:pos="709"/>
+              </w:tabs>
+              <w:jc w:val="left"/>
+              <w:rPr>
+                <w:sz w:val="18"/>
+                <w:szCs w:val="18"/>
+              </w:rPr>
+            </w:pPr>
+            <w:r>
+              <w:rPr>
+                <w:sz w:val="18"/>
+                <w:szCs w:val="18"/>
+              </w:rPr>
+              <w:t>Prize</w:t>
+            </w:r>
+          </w:p>
+        </w:tc>
+        <w:tc>
+          <w:tcPr>
+            <w:tcW w:w="1283" w:type="dxa"/>
+            <w:tcBorders/>
+            <w:vAlign w:val="bottom"/>
+          </w:tcPr>
+          <w:p>
+            <w:pPr>
+              <w:pStyle w:val="Normal"/>
+              <w:widowControl w:val="false"/>
+              <w:tabs>
+                <w:tab w:val="clear" w:pos="709"/>
+              </w:tabs>
+              <w:jc w:val="left"/>
+              <w:rPr>
+                <w:sz w:val="18"/>
+                <w:szCs w:val="18"/>
+              </w:rPr>
+            </w:pPr>
+            <w:r>
+              <w:rPr>
+                <w:sz w:val="18"/>
+                <w:szCs w:val="18"/>
+              </w:rPr>
+              <w:t>Return to Casino</w:t>
+            </w:r>
+          </w:p>
+        </w:tc>
+        <w:tc>
+          <w:tcPr>
+            <w:tcW w:w="1279" w:type="dxa"/>
+            <w:tcBorders/>
+            <w:vAlign w:val="bottom"/>
+          </w:tcPr>
+          <w:p>
+            <w:pPr>
+              <w:pStyle w:val="Normal"/>
+              <w:widowControl w:val="false"/>
+              <w:tabs>
+                <w:tab w:val="clear" w:pos="709"/>
+              </w:tabs>
+              <w:jc w:val="left"/>
+              <w:rPr>
+                <w:sz w:val="18"/>
+                <w:szCs w:val="18"/>
+              </w:rPr>
+            </w:pPr>
+            <w:r>
+              <w:rPr>
+                <w:sz w:val="18"/>
+                <w:szCs w:val="18"/>
+              </w:rPr>
+            </w:r>
+          </w:p>
+        </w:tc>
+        <w:tc>
+          <w:tcPr>
+            <w:tcW w:w="1279" w:type="dxa"/>
+            <w:tcBorders/>
+            <w:vAlign w:val="bottom"/>
+          </w:tcPr>
+          <w:p>
+            <w:pPr>
+              <w:pStyle w:val="Normal"/>
+              <w:widowControl w:val="false"/>
+              <w:tabs>
+                <w:tab w:val="clear" w:pos="709"/>
+              </w:tabs>
+              <w:jc w:val="left"/>
+              <w:rPr>
+                <w:sz w:val="18"/>
+                <w:szCs w:val="18"/>
+              </w:rPr>
+            </w:pPr>
+            <w:r>
+              <w:rPr>
+                <w:sz w:val="18"/>
+                <w:szCs w:val="18"/>
+              </w:rPr>
+            </w:r>
+          </w:p>
+        </w:tc>
+      </w:tr>
+      <w:tr>
+        <w:trPr>
+          <w:trHeight w:val="256" w:hRule="atLeast"/>
+        </w:trPr>
+        <w:tc>
+          <w:tcPr>
+            <w:tcW w:w="1309" w:type="dxa"/>
+            <w:tcBorders/>
+            <w:vAlign w:val="bottom"/>
+          </w:tcPr>
+          <w:p>
+            <w:pPr>
+              <w:pStyle w:val="Normal"/>
+              <w:widowControl w:val="false"/>
+              <w:tabs>
+                <w:tab w:val="clear" w:pos="709"/>
+              </w:tabs>
+              <w:jc w:val="left"/>
+              <w:rPr>
+                <w:sz w:val="18"/>
+                <w:szCs w:val="18"/>
+              </w:rPr>
+            </w:pPr>
+            <w:r>
+              <w:rPr>
+                <w:sz w:val="18"/>
+                <w:szCs w:val="18"/>
+              </w:rPr>
+              <w:t>&gt;=24</w:t>
+            </w:r>
+          </w:p>
+        </w:tc>
+        <w:tc>
+          <w:tcPr>
+            <w:tcW w:w="1280" w:type="dxa"/>
+            <w:tcBorders/>
+            <w:vAlign w:val="bottom"/>
+          </w:tcPr>
+          <w:p>
+            <w:pPr>
+              <w:pStyle w:val="Normal"/>
+              <w:widowControl w:val="false"/>
+              <w:tabs>
+                <w:tab w:val="clear" w:pos="709"/>
+              </w:tabs>
+              <w:jc w:val="right"/>
+              <w:rPr>
+                <w:sz w:val="18"/>
+                <w:szCs w:val="18"/>
+              </w:rPr>
+            </w:pPr>
+            <w:r>
+              <w:rPr>
+                <w:sz w:val="18"/>
+                <w:szCs w:val="18"/>
+              </w:rPr>
+              <w:t>0.001953125</w:t>
+            </w:r>
+          </w:p>
+        </w:tc>
+        <w:tc>
+          <w:tcPr>
+            <w:tcW w:w="1279" w:type="dxa"/>
+            <w:tcBorders/>
+            <w:vAlign w:val="bottom"/>
+          </w:tcPr>
+          <w:p>
+            <w:pPr>
+              <w:pStyle w:val="Normal"/>
+              <w:widowControl w:val="false"/>
+              <w:tabs>
+                <w:tab w:val="clear" w:pos="709"/>
+              </w:tabs>
+              <w:jc w:val="right"/>
+              <w:rPr>
+                <w:sz w:val="18"/>
+                <w:szCs w:val="18"/>
+              </w:rPr>
+            </w:pPr>
+            <w:r>
+              <w:rPr>
+                <w:sz w:val="18"/>
+                <w:szCs w:val="18"/>
+              </w:rPr>
+              <w:t>1000</w:t>
+            </w:r>
+          </w:p>
+        </w:tc>
+        <w:tc>
+          <w:tcPr>
+            <w:tcW w:w="1283" w:type="dxa"/>
+            <w:tcBorders/>
+            <w:vAlign w:val="bottom"/>
+          </w:tcPr>
+          <w:p>
+            <w:pPr>
+              <w:pStyle w:val="Normal"/>
+              <w:widowControl w:val="false"/>
+              <w:tabs>
+                <w:tab w:val="clear" w:pos="709"/>
+              </w:tabs>
+              <w:jc w:val="right"/>
+              <w:rPr>
+                <w:sz w:val="18"/>
+                <w:szCs w:val="18"/>
+              </w:rPr>
+            </w:pPr>
+            <w:r>
+              <w:rPr>
+                <w:sz w:val="18"/>
+                <w:szCs w:val="18"/>
+              </w:rPr>
+              <w:t>-1.953125</w:t>
+            </w:r>
+          </w:p>
+        </w:tc>
+        <w:tc>
+          <w:tcPr>
+            <w:tcW w:w="1279" w:type="dxa"/>
+            <w:tcBorders/>
+            <w:vAlign w:val="bottom"/>
+          </w:tcPr>
+          <w:p>
+            <w:pPr>
+              <w:pStyle w:val="Normal"/>
+              <w:widowControl w:val="false"/>
+              <w:tabs>
+                <w:tab w:val="clear" w:pos="709"/>
+              </w:tabs>
+              <w:jc w:val="left"/>
+              <w:rPr>
+                <w:sz w:val="18"/>
+                <w:szCs w:val="18"/>
+              </w:rPr>
+            </w:pPr>
+            <w:r>
+              <w:rPr>
+                <w:sz w:val="18"/>
+                <w:szCs w:val="18"/>
+              </w:rPr>
+            </w:r>
+          </w:p>
+        </w:tc>
+        <w:tc>
+          <w:tcPr>
+            <w:tcW w:w="1279" w:type="dxa"/>
+            <w:tcBorders/>
+            <w:vAlign w:val="bottom"/>
+          </w:tcPr>
+          <w:p>
+            <w:pPr>
+              <w:pStyle w:val="Normal"/>
+              <w:widowControl w:val="false"/>
+              <w:tabs>
+                <w:tab w:val="clear" w:pos="709"/>
+              </w:tabs>
+              <w:jc w:val="left"/>
+              <w:rPr>
+                <w:sz w:val="18"/>
+                <w:szCs w:val="18"/>
+              </w:rPr>
+            </w:pPr>
+            <w:r>
+              <w:rPr>
+                <w:sz w:val="18"/>
+                <w:szCs w:val="18"/>
+              </w:rPr>
+            </w:r>
+          </w:p>
+        </w:tc>
+      </w:tr>
+      <w:tr>
+        <w:trPr>
+          <w:trHeight w:val="256" w:hRule="atLeast"/>
+        </w:trPr>
+        <w:tc>
+          <w:tcPr>
+            <w:tcW w:w="1309" w:type="dxa"/>
+            <w:tcBorders/>
+            <w:vAlign w:val="bottom"/>
+          </w:tcPr>
+          <w:p>
+            <w:pPr>
+              <w:pStyle w:val="Normal"/>
+              <w:widowControl w:val="false"/>
+              <w:tabs>
+                <w:tab w:val="clear" w:pos="709"/>
+              </w:tabs>
+              <w:jc w:val="left"/>
+              <w:rPr>
+                <w:sz w:val="18"/>
+                <w:szCs w:val="18"/>
+              </w:rPr>
+            </w:pPr>
+            <w:r>
+              <w:rPr>
+                <w:sz w:val="18"/>
+                <w:szCs w:val="18"/>
+              </w:rPr>
+              <w:t>3 of a kind</w:t>
+            </w:r>
+          </w:p>
+        </w:tc>
+        <w:tc>
+          <w:tcPr>
+            <w:tcW w:w="1280" w:type="dxa"/>
+            <w:tcBorders/>
+            <w:vAlign w:val="bottom"/>
+          </w:tcPr>
+          <w:p>
+            <w:pPr>
+              <w:pStyle w:val="Normal"/>
+              <w:widowControl w:val="false"/>
+              <w:tabs>
+                <w:tab w:val="clear" w:pos="709"/>
+              </w:tabs>
+              <w:jc w:val="right"/>
+              <w:rPr>
+                <w:sz w:val="18"/>
+                <w:szCs w:val="18"/>
+              </w:rPr>
+            </w:pPr>
+            <w:r>
+              <w:rPr>
+                <w:sz w:val="18"/>
+                <w:szCs w:val="18"/>
+              </w:rPr>
+              <w:t>0.015625</w:t>
+            </w:r>
+          </w:p>
+        </w:tc>
+        <w:tc>
+          <w:tcPr>
+            <w:tcW w:w="1279" w:type="dxa"/>
+            <w:tcBorders/>
+            <w:vAlign w:val="bottom"/>
+          </w:tcPr>
+          <w:p>
+            <w:pPr>
+              <w:pStyle w:val="Normal"/>
+              <w:widowControl w:val="false"/>
+              <w:tabs>
+                <w:tab w:val="clear" w:pos="709"/>
+              </w:tabs>
+              <w:jc w:val="right"/>
+              <w:rPr>
+                <w:sz w:val="18"/>
+                <w:szCs w:val="18"/>
+              </w:rPr>
+            </w:pPr>
+            <w:r>
+              <w:rPr>
+                <w:sz w:val="18"/>
+                <w:szCs w:val="18"/>
+              </w:rPr>
+              <w:t>750</w:t>
+            </w:r>
+          </w:p>
+        </w:tc>
+        <w:tc>
+          <w:tcPr>
+            <w:tcW w:w="1283" w:type="dxa"/>
+            <w:tcBorders/>
+            <w:vAlign w:val="bottom"/>
+          </w:tcPr>
+          <w:p>
+            <w:pPr>
+              <w:pStyle w:val="Normal"/>
+              <w:widowControl w:val="false"/>
+              <w:tabs>
+                <w:tab w:val="clear" w:pos="709"/>
+              </w:tabs>
+              <w:jc w:val="right"/>
+              <w:rPr>
+                <w:sz w:val="18"/>
+                <w:szCs w:val="18"/>
+              </w:rPr>
+            </w:pPr>
+            <w:r>
+              <w:rPr>
+                <w:sz w:val="18"/>
+                <w:szCs w:val="18"/>
+              </w:rPr>
+              <w:t>-11.71875</w:t>
+            </w:r>
+          </w:p>
+        </w:tc>
+        <w:tc>
+          <w:tcPr>
+            <w:tcW w:w="1279" w:type="dxa"/>
+            <w:tcBorders/>
+            <w:vAlign w:val="bottom"/>
+          </w:tcPr>
+          <w:p>
+            <w:pPr>
+              <w:pStyle w:val="Normal"/>
+              <w:widowControl w:val="false"/>
+              <w:tabs>
+                <w:tab w:val="clear" w:pos="709"/>
+              </w:tabs>
+              <w:jc w:val="left"/>
+              <w:rPr>
+                <w:sz w:val="18"/>
+                <w:szCs w:val="18"/>
+              </w:rPr>
+            </w:pPr>
+            <w:r>
+              <w:rPr>
+                <w:sz w:val="18"/>
+                <w:szCs w:val="18"/>
+              </w:rPr>
+            </w:r>
+          </w:p>
+        </w:tc>
+        <w:tc>
+          <w:tcPr>
+            <w:tcW w:w="1279" w:type="dxa"/>
+            <w:tcBorders/>
+            <w:vAlign w:val="bottom"/>
+          </w:tcPr>
+          <w:p>
+            <w:pPr>
+              <w:pStyle w:val="Normal"/>
+              <w:widowControl w:val="false"/>
+              <w:tabs>
+                <w:tab w:val="clear" w:pos="709"/>
+              </w:tabs>
+              <w:jc w:val="left"/>
+              <w:rPr>
+                <w:sz w:val="18"/>
+                <w:szCs w:val="18"/>
+              </w:rPr>
+            </w:pPr>
+            <w:r>
+              <w:rPr>
+                <w:sz w:val="18"/>
+                <w:szCs w:val="18"/>
+              </w:rPr>
+            </w:r>
+          </w:p>
+        </w:tc>
+      </w:tr>
+      <w:tr>
+        <w:trPr>
+          <w:trHeight w:val="256" w:hRule="atLeast"/>
+        </w:trPr>
+        <w:tc>
+          <w:tcPr>
+            <w:tcW w:w="1309" w:type="dxa"/>
+            <w:tcBorders/>
+            <w:vAlign w:val="bottom"/>
+          </w:tcPr>
+          <w:p>
+            <w:pPr>
+              <w:pStyle w:val="Normal"/>
+              <w:widowControl w:val="false"/>
+              <w:tabs>
+                <w:tab w:val="clear" w:pos="709"/>
+              </w:tabs>
+              <w:jc w:val="left"/>
+              <w:rPr>
+                <w:sz w:val="18"/>
+                <w:szCs w:val="18"/>
+              </w:rPr>
+            </w:pPr>
+            <w:r>
+              <w:rPr>
+                <w:sz w:val="18"/>
+                <w:szCs w:val="18"/>
+              </w:rPr>
+              <w:t>&gt;20 &lt;24</w:t>
+            </w:r>
+          </w:p>
+        </w:tc>
+        <w:tc>
+          <w:tcPr>
+            <w:tcW w:w="1280" w:type="dxa"/>
+            <w:tcBorders/>
+            <w:vAlign w:val="bottom"/>
+          </w:tcPr>
+          <w:p>
+            <w:pPr>
+              <w:pStyle w:val="Normal"/>
+              <w:widowControl w:val="false"/>
+              <w:tabs>
+                <w:tab w:val="clear" w:pos="709"/>
+              </w:tabs>
+              <w:jc w:val="right"/>
+              <w:rPr>
+                <w:sz w:val="18"/>
+                <w:szCs w:val="18"/>
+              </w:rPr>
+            </w:pPr>
+            <w:r>
+              <w:rPr>
+                <w:sz w:val="18"/>
+                <w:szCs w:val="18"/>
+              </w:rPr>
+              <w:t>0.06640625</w:t>
+            </w:r>
+          </w:p>
+        </w:tc>
+        <w:tc>
+          <w:tcPr>
+            <w:tcW w:w="1279" w:type="dxa"/>
+            <w:tcBorders/>
+            <w:vAlign w:val="bottom"/>
+          </w:tcPr>
+          <w:p>
+            <w:pPr>
+              <w:pStyle w:val="Normal"/>
+              <w:widowControl w:val="false"/>
+              <w:tabs>
+                <w:tab w:val="clear" w:pos="709"/>
+              </w:tabs>
+              <w:jc w:val="right"/>
+              <w:rPr>
+                <w:sz w:val="18"/>
+                <w:szCs w:val="18"/>
+              </w:rPr>
+            </w:pPr>
+            <w:r>
+              <w:rPr>
+                <w:sz w:val="18"/>
+                <w:szCs w:val="18"/>
+              </w:rPr>
+              <w:t>650</w:t>
+            </w:r>
+          </w:p>
+        </w:tc>
+        <w:tc>
+          <w:tcPr>
+            <w:tcW w:w="1283" w:type="dxa"/>
+            <w:tcBorders/>
+            <w:vAlign w:val="bottom"/>
+          </w:tcPr>
+          <w:p>
+            <w:pPr>
+              <w:pStyle w:val="Normal"/>
+              <w:widowControl w:val="false"/>
+              <w:tabs>
+                <w:tab w:val="clear" w:pos="709"/>
+              </w:tabs>
+              <w:jc w:val="right"/>
+              <w:rPr>
+                <w:sz w:val="18"/>
+                <w:szCs w:val="18"/>
+              </w:rPr>
+            </w:pPr>
+            <w:r>
+              <w:rPr>
+                <w:sz w:val="18"/>
+                <w:szCs w:val="18"/>
+              </w:rPr>
+              <w:t>-43.1640625</w:t>
+            </w:r>
+          </w:p>
+        </w:tc>
+        <w:tc>
+          <w:tcPr>
+            <w:tcW w:w="1279" w:type="dxa"/>
+            <w:tcBorders/>
+            <w:vAlign w:val="bottom"/>
+          </w:tcPr>
+          <w:p>
+            <w:pPr>
+              <w:pStyle w:val="Normal"/>
+              <w:widowControl w:val="false"/>
+              <w:tabs>
+                <w:tab w:val="clear" w:pos="709"/>
+              </w:tabs>
+              <w:jc w:val="left"/>
+              <w:rPr>
+                <w:sz w:val="18"/>
+                <w:szCs w:val="18"/>
+              </w:rPr>
+            </w:pPr>
+            <w:r>
+              <w:rPr>
+                <w:sz w:val="18"/>
+                <w:szCs w:val="18"/>
+              </w:rPr>
+              <w:t>House Edge</w:t>
+            </w:r>
+          </w:p>
+        </w:tc>
+        <w:tc>
+          <w:tcPr>
+            <w:tcW w:w="1279" w:type="dxa"/>
+            <w:tcBorders/>
+            <w:vAlign w:val="bottom"/>
+          </w:tcPr>
+          <w:p>
+            <w:pPr>
+              <w:pStyle w:val="Normal"/>
+              <w:widowControl w:val="false"/>
+              <w:tabs>
+                <w:tab w:val="clear" w:pos="709"/>
+              </w:tabs>
+              <w:jc w:val="right"/>
+              <w:rPr>
+                <w:sz w:val="18"/>
+                <w:szCs w:val="18"/>
+              </w:rPr>
+            </w:pPr>
+            <w:r>
+              <w:rPr>
+                <w:sz w:val="18"/>
+                <w:szCs w:val="18"/>
+              </w:rPr>
+              <w:t>-91.796875</w:t>
+            </w:r>
+          </w:p>
+        </w:tc>
+      </w:tr>
+      <w:tr>
+        <w:trPr>
+          <w:trHeight w:val="256" w:hRule="atLeast"/>
+        </w:trPr>
+        <w:tc>
+          <w:tcPr>
+            <w:tcW w:w="1309" w:type="dxa"/>
+            <w:tcBorders/>
+            <w:vAlign w:val="bottom"/>
+          </w:tcPr>
+          <w:p>
+            <w:pPr>
+              <w:pStyle w:val="Normal"/>
+              <w:widowControl w:val="false"/>
+              <w:tabs>
+                <w:tab w:val="clear" w:pos="709"/>
+              </w:tabs>
+              <w:jc w:val="left"/>
+              <w:rPr>
+                <w:sz w:val="18"/>
+                <w:szCs w:val="18"/>
+              </w:rPr>
+            </w:pPr>
+            <w:r>
+              <w:rPr>
+                <w:sz w:val="18"/>
+                <w:szCs w:val="18"/>
+              </w:rPr>
+              <w:t>3 in a row</w:t>
+            </w:r>
+          </w:p>
+        </w:tc>
+        <w:tc>
+          <w:tcPr>
+            <w:tcW w:w="1280" w:type="dxa"/>
+            <w:tcBorders/>
+            <w:vAlign w:val="bottom"/>
+          </w:tcPr>
+          <w:p>
+            <w:pPr>
+              <w:pStyle w:val="Normal"/>
+              <w:widowControl w:val="false"/>
+              <w:tabs>
+                <w:tab w:val="clear" w:pos="709"/>
+              </w:tabs>
+              <w:jc w:val="right"/>
+              <w:rPr>
+                <w:sz w:val="18"/>
+                <w:szCs w:val="18"/>
+              </w:rPr>
+            </w:pPr>
+            <w:r>
+              <w:rPr>
+                <w:sz w:val="18"/>
+                <w:szCs w:val="18"/>
+              </w:rPr>
+              <w:t>0.0703125</w:t>
+            </w:r>
+          </w:p>
+        </w:tc>
+        <w:tc>
+          <w:tcPr>
+            <w:tcW w:w="1279" w:type="dxa"/>
+            <w:tcBorders/>
+            <w:vAlign w:val="bottom"/>
+          </w:tcPr>
+          <w:p>
+            <w:pPr>
+              <w:pStyle w:val="Normal"/>
+              <w:widowControl w:val="false"/>
+              <w:tabs>
+                <w:tab w:val="clear" w:pos="709"/>
+              </w:tabs>
+              <w:jc w:val="right"/>
+              <w:rPr>
+                <w:sz w:val="18"/>
+                <w:szCs w:val="18"/>
+              </w:rPr>
+            </w:pPr>
+            <w:r>
+              <w:rPr>
+                <w:sz w:val="18"/>
+                <w:szCs w:val="18"/>
+              </w:rPr>
+              <w:t>700</w:t>
+            </w:r>
+          </w:p>
+        </w:tc>
+        <w:tc>
+          <w:tcPr>
+            <w:tcW w:w="1283" w:type="dxa"/>
+            <w:tcBorders/>
+            <w:vAlign w:val="bottom"/>
+          </w:tcPr>
+          <w:p>
+            <w:pPr>
+              <w:pStyle w:val="Normal"/>
+              <w:widowControl w:val="false"/>
+              <w:tabs>
+                <w:tab w:val="clear" w:pos="709"/>
+              </w:tabs>
+              <w:jc w:val="right"/>
+              <w:rPr>
+                <w:sz w:val="18"/>
+                <w:szCs w:val="18"/>
+              </w:rPr>
+            </w:pPr>
+            <w:r>
+              <w:rPr>
+                <w:sz w:val="18"/>
+                <w:szCs w:val="18"/>
+              </w:rPr>
+              <w:t>-49.21875</w:t>
+            </w:r>
+          </w:p>
+        </w:tc>
+        <w:tc>
+          <w:tcPr>
+            <w:tcW w:w="1279" w:type="dxa"/>
+            <w:tcBorders/>
+            <w:vAlign w:val="bottom"/>
+          </w:tcPr>
+          <w:p>
+            <w:pPr>
+              <w:pStyle w:val="Normal"/>
+              <w:widowControl w:val="false"/>
+              <w:tabs>
+                <w:tab w:val="clear" w:pos="709"/>
+              </w:tabs>
+              <w:jc w:val="left"/>
+              <w:rPr>
+                <w:sz w:val="18"/>
+                <w:szCs w:val="18"/>
+              </w:rPr>
+            </w:pPr>
+            <w:r>
+              <w:rPr>
+                <w:sz w:val="18"/>
+                <w:szCs w:val="18"/>
+              </w:rPr>
+            </w:r>
+          </w:p>
+        </w:tc>
+        <w:tc>
+          <w:tcPr>
+            <w:tcW w:w="1279" w:type="dxa"/>
+            <w:tcBorders/>
+            <w:vAlign w:val="bottom"/>
+          </w:tcPr>
+          <w:p>
+            <w:pPr>
+              <w:pStyle w:val="Normal"/>
+              <w:widowControl w:val="false"/>
+              <w:tabs>
+                <w:tab w:val="clear" w:pos="709"/>
+              </w:tabs>
+              <w:jc w:val="left"/>
+              <w:rPr>
+                <w:sz w:val="18"/>
+                <w:szCs w:val="18"/>
+              </w:rPr>
+            </w:pPr>
+            <w:r>
+              <w:rPr>
+                <w:sz w:val="18"/>
+                <w:szCs w:val="18"/>
+              </w:rPr>
+            </w:r>
+          </w:p>
+        </w:tc>
+      </w:tr>
+      <w:tr>
+        <w:trPr>
+          <w:trHeight w:val="256" w:hRule="atLeast"/>
+        </w:trPr>
+        <w:tc>
+          <w:tcPr>
+            <w:tcW w:w="1309" w:type="dxa"/>
+            <w:tcBorders/>
+            <w:vAlign w:val="bottom"/>
+          </w:tcPr>
+          <w:p>
+            <w:pPr>
+              <w:pStyle w:val="Normal"/>
+              <w:widowControl w:val="false"/>
+              <w:tabs>
+                <w:tab w:val="clear" w:pos="709"/>
+              </w:tabs>
+              <w:jc w:val="left"/>
+              <w:rPr>
+                <w:sz w:val="18"/>
+                <w:szCs w:val="18"/>
+              </w:rPr>
+            </w:pPr>
+            <w:r>
+              <w:rPr>
+                <w:sz w:val="18"/>
+                <w:szCs w:val="18"/>
+              </w:rPr>
+              <w:t>&gt;18 &lt;20</w:t>
+            </w:r>
+          </w:p>
+        </w:tc>
+        <w:tc>
+          <w:tcPr>
+            <w:tcW w:w="1280" w:type="dxa"/>
+            <w:tcBorders/>
+            <w:vAlign w:val="bottom"/>
+          </w:tcPr>
+          <w:p>
+            <w:pPr>
+              <w:pStyle w:val="Normal"/>
+              <w:widowControl w:val="false"/>
+              <w:tabs>
+                <w:tab w:val="clear" w:pos="709"/>
+              </w:tabs>
+              <w:jc w:val="right"/>
+              <w:rPr>
+                <w:sz w:val="18"/>
+                <w:szCs w:val="18"/>
+              </w:rPr>
+            </w:pPr>
+            <w:r>
+              <w:rPr>
+                <w:sz w:val="18"/>
+                <w:szCs w:val="18"/>
+              </w:rPr>
+              <w:t>0.09375</w:t>
+            </w:r>
+          </w:p>
+        </w:tc>
+        <w:tc>
+          <w:tcPr>
+            <w:tcW w:w="1279" w:type="dxa"/>
+            <w:tcBorders/>
+            <w:vAlign w:val="bottom"/>
+          </w:tcPr>
+          <w:p>
+            <w:pPr>
+              <w:pStyle w:val="Normal"/>
+              <w:widowControl w:val="false"/>
+              <w:tabs>
+                <w:tab w:val="clear" w:pos="709"/>
+              </w:tabs>
+              <w:jc w:val="right"/>
+              <w:rPr>
+                <w:sz w:val="18"/>
+                <w:szCs w:val="18"/>
+              </w:rPr>
+            </w:pPr>
+            <w:r>
+              <w:rPr>
+                <w:sz w:val="18"/>
+                <w:szCs w:val="18"/>
+              </w:rPr>
+              <w:t>650</w:t>
+            </w:r>
+          </w:p>
+        </w:tc>
+        <w:tc>
+          <w:tcPr>
+            <w:tcW w:w="1283" w:type="dxa"/>
+            <w:tcBorders/>
+            <w:vAlign w:val="bottom"/>
+          </w:tcPr>
+          <w:p>
+            <w:pPr>
+              <w:pStyle w:val="Normal"/>
+              <w:widowControl w:val="false"/>
+              <w:tabs>
+                <w:tab w:val="clear" w:pos="709"/>
+              </w:tabs>
+              <w:jc w:val="right"/>
+              <w:rPr>
+                <w:sz w:val="18"/>
+                <w:szCs w:val="18"/>
+              </w:rPr>
+            </w:pPr>
+            <w:r>
+              <w:rPr>
+                <w:sz w:val="18"/>
+                <w:szCs w:val="18"/>
+              </w:rPr>
+              <w:t>-60.9375</w:t>
+            </w:r>
+          </w:p>
+        </w:tc>
+        <w:tc>
+          <w:tcPr>
+            <w:tcW w:w="1279" w:type="dxa"/>
+            <w:tcBorders/>
+            <w:vAlign w:val="bottom"/>
+          </w:tcPr>
+          <w:p>
+            <w:pPr>
+              <w:pStyle w:val="Normal"/>
+              <w:widowControl w:val="false"/>
+              <w:tabs>
+                <w:tab w:val="clear" w:pos="709"/>
+              </w:tabs>
+              <w:jc w:val="left"/>
+              <w:rPr>
+                <w:sz w:val="18"/>
+                <w:szCs w:val="18"/>
+              </w:rPr>
+            </w:pPr>
+            <w:r>
+              <w:rPr>
+                <w:sz w:val="18"/>
+                <w:szCs w:val="18"/>
+              </w:rPr>
+            </w:r>
+          </w:p>
+        </w:tc>
+        <w:tc>
+          <w:tcPr>
+            <w:tcW w:w="1279" w:type="dxa"/>
+            <w:tcBorders/>
+            <w:vAlign w:val="bottom"/>
+          </w:tcPr>
+          <w:p>
+            <w:pPr>
+              <w:pStyle w:val="Normal"/>
+              <w:widowControl w:val="false"/>
+              <w:tabs>
+                <w:tab w:val="clear" w:pos="709"/>
+              </w:tabs>
+              <w:jc w:val="left"/>
+              <w:rPr>
+                <w:sz w:val="18"/>
+                <w:szCs w:val="18"/>
+              </w:rPr>
+            </w:pPr>
+            <w:r>
+              <w:rPr>
+                <w:sz w:val="18"/>
+                <w:szCs w:val="18"/>
+              </w:rPr>
+            </w:r>
+          </w:p>
+        </w:tc>
+      </w:tr>
+      <w:tr>
+        <w:trPr>
+          <w:trHeight w:val="256" w:hRule="atLeast"/>
+        </w:trPr>
+        <w:tc>
+          <w:tcPr>
+            <w:tcW w:w="1309" w:type="dxa"/>
+            <w:tcBorders/>
+            <w:vAlign w:val="bottom"/>
+          </w:tcPr>
+          <w:p>
+            <w:pPr>
+              <w:pStyle w:val="Normal"/>
+              <w:widowControl w:val="false"/>
+              <w:tabs>
+                <w:tab w:val="clear" w:pos="709"/>
+              </w:tabs>
+              <w:jc w:val="left"/>
+              <w:rPr>
+                <w:sz w:val="18"/>
+                <w:szCs w:val="18"/>
+              </w:rPr>
+            </w:pPr>
+            <w:r>
+              <w:rPr>
+                <w:sz w:val="18"/>
+                <w:szCs w:val="18"/>
+              </w:rPr>
+              <w:t>Casino</w:t>
+            </w:r>
+          </w:p>
+        </w:tc>
+        <w:tc>
+          <w:tcPr>
+            <w:tcW w:w="1280" w:type="dxa"/>
+            <w:tcBorders/>
+            <w:vAlign w:val="bottom"/>
+          </w:tcPr>
+          <w:p>
+            <w:pPr>
+              <w:pStyle w:val="Normal"/>
+              <w:widowControl w:val="false"/>
+              <w:tabs>
+                <w:tab w:val="clear" w:pos="709"/>
+              </w:tabs>
+              <w:jc w:val="right"/>
+              <w:rPr>
+                <w:sz w:val="18"/>
+                <w:szCs w:val="18"/>
+              </w:rPr>
+            </w:pPr>
+            <w:r>
+              <w:rPr>
+                <w:sz w:val="18"/>
+                <w:szCs w:val="18"/>
+              </w:rPr>
+              <w:t>0.751953125</w:t>
+            </w:r>
+          </w:p>
+        </w:tc>
+        <w:tc>
+          <w:tcPr>
+            <w:tcW w:w="1279" w:type="dxa"/>
+            <w:tcBorders/>
+            <w:vAlign w:val="bottom"/>
+          </w:tcPr>
+          <w:p>
+            <w:pPr>
+              <w:pStyle w:val="Normal"/>
+              <w:widowControl w:val="false"/>
+              <w:tabs>
+                <w:tab w:val="clear" w:pos="709"/>
+              </w:tabs>
+              <w:jc w:val="right"/>
+              <w:rPr>
+                <w:sz w:val="18"/>
+                <w:szCs w:val="18"/>
+              </w:rPr>
+            </w:pPr>
+            <w:r>
+              <w:rPr>
+                <w:sz w:val="18"/>
+                <w:szCs w:val="18"/>
+              </w:rPr>
+              <w:t>-100</w:t>
+            </w:r>
+          </w:p>
+        </w:tc>
+        <w:tc>
+          <w:tcPr>
+            <w:tcW w:w="1283" w:type="dxa"/>
+            <w:tcBorders/>
+            <w:vAlign w:val="bottom"/>
+          </w:tcPr>
+          <w:p>
+            <w:pPr>
+              <w:pStyle w:val="Normal"/>
+              <w:widowControl w:val="false"/>
+              <w:tabs>
+                <w:tab w:val="clear" w:pos="709"/>
+              </w:tabs>
+              <w:jc w:val="right"/>
+              <w:rPr>
+                <w:sz w:val="18"/>
+                <w:szCs w:val="18"/>
+              </w:rPr>
+            </w:pPr>
+            <w:r>
+              <w:rPr>
+                <w:sz w:val="18"/>
+                <w:szCs w:val="18"/>
+              </w:rPr>
+              <w:t>75.1953125</w:t>
+            </w:r>
+          </w:p>
+        </w:tc>
+        <w:tc>
+          <w:tcPr>
+            <w:tcW w:w="1279" w:type="dxa"/>
+            <w:tcBorders/>
+            <w:vAlign w:val="bottom"/>
+          </w:tcPr>
+          <w:p>
+            <w:pPr>
+              <w:pStyle w:val="Normal"/>
+              <w:widowControl w:val="false"/>
+              <w:tabs>
+                <w:tab w:val="clear" w:pos="709"/>
+              </w:tabs>
+              <w:jc w:val="left"/>
+              <w:rPr>
+                <w:sz w:val="18"/>
+                <w:szCs w:val="18"/>
+              </w:rPr>
+            </w:pPr>
+            <w:r>
+              <w:rPr>
+                <w:sz w:val="18"/>
+                <w:szCs w:val="18"/>
+              </w:rPr>
+            </w:r>
+          </w:p>
+        </w:tc>
+        <w:tc>
+          <w:tcPr>
+            <w:tcW w:w="1279" w:type="dxa"/>
+            <w:tcBorders/>
+            <w:vAlign w:val="bottom"/>
+          </w:tcPr>
+          <w:p>
+            <w:pPr>
+              <w:pStyle w:val="Normal"/>
+              <w:widowControl w:val="false"/>
+              <w:tabs>
+                <w:tab w:val="clear" w:pos="709"/>
+              </w:tabs>
+              <w:jc w:val="left"/>
+              <w:rPr>
+                <w:sz w:val="18"/>
+                <w:szCs w:val="18"/>
+              </w:rPr>
+            </w:pPr>
+            <w:r>
+              <w:rPr>
+                <w:sz w:val="18"/>
+                <w:szCs w:val="18"/>
+              </w:rPr>
+            </w:r>
+          </w:p>
+        </w:tc>
+      </w:tr>
+      <w:tr>
+        <w:trPr>
+          <w:trHeight w:val="256" w:hRule="atLeast"/>
+        </w:trPr>
+        <w:tc>
+          <w:tcPr>
+            <w:tcW w:w="1309" w:type="dxa"/>
+            <w:tcBorders/>
+            <w:vAlign w:val="bottom"/>
+          </w:tcPr>
+          <w:p>
+            <w:pPr>
+              <w:pStyle w:val="Normal"/>
+              <w:widowControl w:val="false"/>
+              <w:tabs>
+                <w:tab w:val="clear" w:pos="709"/>
+              </w:tabs>
+              <w:jc w:val="left"/>
+              <w:rPr>
+                <w:sz w:val="18"/>
+                <w:szCs w:val="18"/>
+              </w:rPr>
+            </w:pPr>
+            <w:r>
+              <w:rPr>
+                <w:sz w:val="18"/>
+                <w:szCs w:val="18"/>
+              </w:rPr>
+              <w:t>Payment</w:t>
+            </w:r>
+          </w:p>
+        </w:tc>
+        <w:tc>
+          <w:tcPr>
+            <w:tcW w:w="1280" w:type="dxa"/>
+            <w:tcBorders/>
+            <w:vAlign w:val="bottom"/>
+          </w:tcPr>
+          <w:p>
+            <w:pPr>
+              <w:pStyle w:val="Normal"/>
+              <w:widowControl w:val="false"/>
+              <w:tabs>
+                <w:tab w:val="clear" w:pos="709"/>
+              </w:tabs>
+              <w:jc w:val="left"/>
+              <w:rPr>
+                <w:sz w:val="18"/>
+                <w:szCs w:val="18"/>
+              </w:rPr>
+            </w:pPr>
+            <w:r>
+              <w:rPr>
+                <w:sz w:val="18"/>
+                <w:szCs w:val="18"/>
+              </w:rPr>
+            </w:r>
+          </w:p>
+        </w:tc>
+        <w:tc>
+          <w:tcPr>
+            <w:tcW w:w="1279" w:type="dxa"/>
+            <w:tcBorders/>
+            <w:vAlign w:val="bottom"/>
+          </w:tcPr>
+          <w:p>
+            <w:pPr>
+              <w:pStyle w:val="Normal"/>
+              <w:widowControl w:val="false"/>
+              <w:tabs>
+                <w:tab w:val="clear" w:pos="709"/>
+              </w:tabs>
+              <w:jc w:val="left"/>
+              <w:rPr>
+                <w:sz w:val="18"/>
+                <w:szCs w:val="18"/>
+              </w:rPr>
+            </w:pPr>
+            <w:r>
+              <w:rPr>
+                <w:sz w:val="18"/>
+                <w:szCs w:val="18"/>
+              </w:rPr>
+            </w:r>
+          </w:p>
+        </w:tc>
+        <w:tc>
+          <w:tcPr>
+            <w:tcW w:w="1283" w:type="dxa"/>
+            <w:tcBorders/>
+            <w:vAlign w:val="bottom"/>
+          </w:tcPr>
+          <w:p>
+            <w:pPr>
+              <w:pStyle w:val="Normal"/>
+              <w:widowControl w:val="false"/>
+              <w:tabs>
+                <w:tab w:val="clear" w:pos="709"/>
+              </w:tabs>
+              <w:jc w:val="left"/>
+              <w:rPr>
+                <w:sz w:val="18"/>
+                <w:szCs w:val="18"/>
+              </w:rPr>
+            </w:pPr>
+            <w:r>
+              <w:rPr>
+                <w:sz w:val="18"/>
+                <w:szCs w:val="18"/>
+              </w:rPr>
+            </w:r>
+          </w:p>
+        </w:tc>
+        <w:tc>
+          <w:tcPr>
+            <w:tcW w:w="1279" w:type="dxa"/>
+            <w:tcBorders/>
+            <w:vAlign w:val="bottom"/>
+          </w:tcPr>
+          <w:p>
+            <w:pPr>
+              <w:pStyle w:val="Normal"/>
+              <w:widowControl w:val="false"/>
+              <w:tabs>
+                <w:tab w:val="clear" w:pos="709"/>
+              </w:tabs>
+              <w:jc w:val="left"/>
+              <w:rPr>
+                <w:sz w:val="18"/>
+                <w:szCs w:val="18"/>
+              </w:rPr>
+            </w:pPr>
+            <w:r>
+              <w:rPr>
+                <w:sz w:val="18"/>
+                <w:szCs w:val="18"/>
+              </w:rPr>
+            </w:r>
+          </w:p>
+        </w:tc>
+        <w:tc>
+          <w:tcPr>
+            <w:tcW w:w="1279" w:type="dxa"/>
+            <w:tcBorders/>
+            <w:vAlign w:val="bottom"/>
+          </w:tcPr>
+          <w:p>
+            <w:pPr>
+              <w:pStyle w:val="Normal"/>
+              <w:widowControl w:val="false"/>
+              <w:tabs>
+                <w:tab w:val="clear" w:pos="709"/>
+              </w:tabs>
+              <w:jc w:val="left"/>
+              <w:rPr>
+                <w:sz w:val="18"/>
+                <w:szCs w:val="18"/>
+              </w:rPr>
+            </w:pPr>
+            <w:r>
+              <w:rPr>
+                <w:sz w:val="18"/>
+                <w:szCs w:val="18"/>
+              </w:rPr>
+            </w:r>
+          </w:p>
+        </w:tc>
+      </w:tr>
+      <w:tr>
+        <w:trPr>
+          <w:trHeight w:val="256" w:hRule="atLeast"/>
+        </w:trPr>
+        <w:tc>
+          <w:tcPr>
+            <w:tcW w:w="1309" w:type="dxa"/>
+            <w:tcBorders/>
+            <w:vAlign w:val="bottom"/>
+          </w:tcPr>
+          <w:p>
+            <w:pPr>
+              <w:pStyle w:val="Normal"/>
+              <w:widowControl w:val="false"/>
+              <w:tabs>
+                <w:tab w:val="clear" w:pos="709"/>
+              </w:tabs>
+              <w:jc w:val="right"/>
+              <w:rPr>
+                <w:sz w:val="18"/>
+                <w:szCs w:val="18"/>
+              </w:rPr>
+            </w:pPr>
+            <w:r>
+              <w:rPr>
+                <w:sz w:val="18"/>
+                <w:szCs w:val="18"/>
+              </w:rPr>
+              <w:t>100</w:t>
+            </w:r>
+          </w:p>
+        </w:tc>
+        <w:tc>
+          <w:tcPr>
+            <w:tcW w:w="1280" w:type="dxa"/>
+            <w:tcBorders/>
+            <w:vAlign w:val="bottom"/>
+          </w:tcPr>
+          <w:p>
+            <w:pPr>
+              <w:pStyle w:val="Normal"/>
+              <w:widowControl w:val="false"/>
+              <w:tabs>
+                <w:tab w:val="clear" w:pos="709"/>
+              </w:tabs>
+              <w:jc w:val="left"/>
+              <w:rPr>
+                <w:sz w:val="18"/>
+                <w:szCs w:val="18"/>
+              </w:rPr>
+            </w:pPr>
+            <w:r>
+              <w:rPr>
+                <w:sz w:val="18"/>
+                <w:szCs w:val="18"/>
+              </w:rPr>
+            </w:r>
+          </w:p>
+        </w:tc>
+        <w:tc>
+          <w:tcPr>
+            <w:tcW w:w="1279" w:type="dxa"/>
+            <w:tcBorders/>
+            <w:vAlign w:val="bottom"/>
+          </w:tcPr>
+          <w:p>
+            <w:pPr>
+              <w:pStyle w:val="Normal"/>
+              <w:widowControl w:val="false"/>
+              <w:tabs>
+                <w:tab w:val="clear" w:pos="709"/>
+              </w:tabs>
+              <w:jc w:val="left"/>
+              <w:rPr>
+                <w:sz w:val="18"/>
+                <w:szCs w:val="18"/>
+              </w:rPr>
+            </w:pPr>
+            <w:r>
+              <w:rPr>
+                <w:sz w:val="18"/>
+                <w:szCs w:val="18"/>
+              </w:rPr>
+            </w:r>
+          </w:p>
+        </w:tc>
+        <w:tc>
+          <w:tcPr>
+            <w:tcW w:w="1283" w:type="dxa"/>
+            <w:tcBorders/>
+            <w:vAlign w:val="bottom"/>
+          </w:tcPr>
+          <w:p>
+            <w:pPr>
+              <w:pStyle w:val="Normal"/>
+              <w:widowControl w:val="false"/>
+              <w:tabs>
+                <w:tab w:val="clear" w:pos="709"/>
+              </w:tabs>
+              <w:jc w:val="left"/>
+              <w:rPr>
+                <w:sz w:val="18"/>
+                <w:szCs w:val="18"/>
+              </w:rPr>
+            </w:pPr>
+            <w:r>
+              <w:rPr>
+                <w:sz w:val="18"/>
+                <w:szCs w:val="18"/>
+              </w:rPr>
+            </w:r>
+          </w:p>
+        </w:tc>
+        <w:tc>
+          <w:tcPr>
+            <w:tcW w:w="1279" w:type="dxa"/>
+            <w:tcBorders/>
+            <w:vAlign w:val="bottom"/>
+          </w:tcPr>
+          <w:p>
+            <w:pPr>
+              <w:pStyle w:val="Normal"/>
+              <w:widowControl w:val="false"/>
+              <w:tabs>
+                <w:tab w:val="clear" w:pos="709"/>
+              </w:tabs>
+              <w:jc w:val="left"/>
+              <w:rPr>
+                <w:sz w:val="18"/>
+                <w:szCs w:val="18"/>
+              </w:rPr>
+            </w:pPr>
+            <w:r>
+              <w:rPr>
+                <w:sz w:val="18"/>
+                <w:szCs w:val="18"/>
+              </w:rPr>
+            </w:r>
+          </w:p>
+        </w:tc>
+        <w:tc>
+          <w:tcPr>
+            <w:tcW w:w="1279" w:type="dxa"/>
+            <w:tcBorders/>
+            <w:vAlign w:val="bottom"/>
+          </w:tcPr>
+          <w:p>
+            <w:pPr>
+              <w:pStyle w:val="Normal"/>
+              <w:widowControl w:val="false"/>
+              <w:tabs>
+                <w:tab w:val="clear" w:pos="709"/>
+              </w:tabs>
+              <w:jc w:val="left"/>
+              <w:rPr>
+                <w:sz w:val="18"/>
+                <w:szCs w:val="18"/>
+              </w:rPr>
+            </w:pPr>
+            <w:r>
+              <w:rPr>
+                <w:sz w:val="18"/>
+                <w:szCs w:val="18"/>
+              </w:rPr>
+            </w:r>
+          </w:p>
+        </w:tc>
+      </w:tr>
+    </w:tbl>
+    <w:p>
+      <w:pPr>
+        <w:pStyle w:val="Normal"/>
+        <w:rPr/>
+      </w:pPr>
+      <w:r>
+        <w:rPr/>
+        <w:t>This table presents an extremely low house edge, with the casino losing money on each hand, however if features rewarding prizes for the players, incentivsing players to return to the game</w:t>
+      </w:r>
+    </w:p>
+    <w:p>
+      <w:pPr>
+        <w:pStyle w:val="Normal"/>
+        <w:bidi w:val="0"/>
+        <w:jc w:val="left"/>
+        <w:rPr/>
+      </w:pPr>
+      <w:r>
+        <w:rPr/>
+      </w:r>
+    </w:p>
+    <w:p>
+      <w:pPr>
+        <w:pStyle w:val="Table"/>
+        <w:keepNext w:val="true"/>
+        <w:rPr/>
+      </w:pPr>
+      <w:r>
+        <w:rPr/>
+        <w:t xml:space="preserve">Table </w:t>
+      </w:r>
+      <w:r>
+        <w:rPr/>
+        <w:fldChar w:fldCharType="begin"/>
+      </w:r>
+      <w:r>
+        <w:rPr/>
+        <w:instrText> SEQ Table \* ARABIC </w:instrText>
+      </w:r>
+      <w:r>
+        <w:rPr/>
+        <w:fldChar w:fldCharType="separate"/>
+      </w:r>
+      <w:r>
+        <w:rPr/>
+        <w:t>2</w:t>
       </w:r>
       <w:r>
         <w:rPr/>
@@ -906,6 +2694,13 @@
               </w:rPr>
               <w:t>Divisions</w:t>
             </w:r>
+            <w:r>
+              <w:rPr>
+                <w:sz w:val="18"/>
+                <w:szCs w:val="18"/>
+              </w:rPr>
+              <w:t>f</w:t>
+            </w:r>
           </w:p>
         </w:tc>
         <w:tc>
@@ -2428,7 +4223,15 @@
       </w:pPr>
       <w:r>
         <w:rPr/>
-        <w:t xml:space="preserve">This Table shows a house edge of exactly 15, a perfect house edge for a casino, it has an extremely rewarding prize of $15450 for the top probability, along with significant prizes for each of the devisions below </w:t>
+        <w:t xml:space="preserve">This table shows a house edge of 15, within the legal limits and still making the casino money. It features an extremely rewarding prize of $15450 for the top prize, </w:t>
+      </w:r>
+      <w:r>
+        <w:rPr/>
+        <w:t xml:space="preserve">also incentivising players to return </w:t>
+      </w:r>
+      <w:r>
+        <w:rPr/>
+        <w:t xml:space="preserve">to play, however this time the players are losing money in the long term instead of gaining money. </w:t>
       </w:r>
     </w:p>
     <w:p>
@@ -2440,7 +4243,50 @@
       </w:pPr>
       <w:r>
         <w:rPr/>
-        <w:t xml:space="preserve">    </w:t>
+      </w:r>
+    </w:p>
+    <w:p>
+      <w:pPr>
+        <w:pStyle w:val="Normal"/>
+        <w:bidi w:val="0"/>
+        <w:jc w:val="left"/>
+        <w:rPr/>
+      </w:pPr>
+      <w:r>
+        <w:rPr/>
+      </w:r>
+    </w:p>
+    <w:p>
+      <w:pPr>
+        <w:pStyle w:val="Normal"/>
+        <w:bidi w:val="0"/>
+        <w:jc w:val="left"/>
+        <w:rPr/>
+      </w:pPr>
+      <w:r>
+        <w:rPr/>
+      </w:r>
+    </w:p>
+    <w:p>
+      <w:pPr>
+        <w:pStyle w:val="Normal"/>
+        <w:bidi w:val="0"/>
+        <w:jc w:val="left"/>
+        <w:rPr/>
+      </w:pPr>
+      <w:r>
+        <w:rPr/>
+      </w:r>
+    </w:p>
+    <w:p>
+      <w:pPr>
+        <w:pStyle w:val="Normal"/>
+        <w:bidi w:val="0"/>
+        <w:jc w:val="left"/>
+        <w:rPr/>
+      </w:pPr>
+      <w:r>
+        <w:rPr/>
       </w:r>
     </w:p>
     <w:p>
@@ -2467,7 +4313,7 @@
       </w:r>
       <w:r>
         <w:rPr/>
-        <w:t>2</w:t>
+        <w:t>3</w:t>
       </w:r>
       <w:r>
         <w:rPr/>
@@ -2475,7 +4321,7 @@
       </w:r>
       <w:r>
         <w:rPr/>
-        <w:t>: Original Theoretical Probabilities</w:t>
+        <w:t>: Experimental Probabilities</w:t>
       </w:r>
     </w:p>
     <w:tbl>
@@ -2527,7 +4373,7 @@
                 <w:sz w:val="18"/>
                 <w:szCs w:val="18"/>
               </w:rPr>
-              <w:t>Old</w:t>
+              <w:t>Experimental Probabilities</w:t>
             </w:r>
           </w:p>
         </w:tc>
@@ -2723,7 +4569,7 @@
                 <w:sz w:val="18"/>
                 <w:szCs w:val="18"/>
               </w:rPr>
-              <w:t>Probability</w:t>
+              <w:t>Wins</w:t>
             </w:r>
           </w:p>
         </w:tc>
@@ -2751,7 +4597,7 @@
                 <w:sz w:val="18"/>
                 <w:szCs w:val="18"/>
               </w:rPr>
-              <w:t>Prize</w:t>
+              <w:t>Percentage</w:t>
             </w:r>
           </w:p>
         </w:tc>
@@ -2779,7 +4625,7 @@
                 <w:sz w:val="18"/>
                 <w:szCs w:val="18"/>
               </w:rPr>
-              <w:t>Return to Casino</w:t>
+              <w:t>Money Made / Run</w:t>
             </w:r>
           </w:p>
         </w:tc>
@@ -2866,7 +4712,7 @@
                 <w:sz w:val="18"/>
                 <w:szCs w:val="18"/>
               </w:rPr>
-              <w:t>&gt;=24</w:t>
+              <w:t>Total Runs</w:t>
             </w:r>
           </w:p>
         </w:tc>
@@ -2894,7 +4740,7 @@
                 <w:sz w:val="18"/>
                 <w:szCs w:val="18"/>
               </w:rPr>
-              <w:t>0.001953125</w:t>
+              <w:t>10000000</w:t>
             </w:r>
           </w:p>
         </w:tc>
@@ -2922,7 +4768,7 @@
                 <w:sz w:val="18"/>
                 <w:szCs w:val="18"/>
               </w:rPr>
-              <w:t>1000</w:t>
+              <w:t>100.00%</w:t>
             </w:r>
           </w:p>
         </w:tc>
@@ -2939,18 +4785,18 @@
               <w:tabs>
                 <w:tab w:val="clear" w:pos="709"/>
               </w:tabs>
-              <w:jc w:val="right"/>
-              <w:rPr>
-                <w:sz w:val="18"/>
-                <w:szCs w:val="18"/>
-              </w:rPr>
-            </w:pPr>
-            <w:r>
-              <w:rPr>
-                <w:sz w:val="18"/>
-                <w:szCs w:val="18"/>
-              </w:rPr>
-              <w:t>-1.953125</w:t>
+              <w:jc w:val="left"/>
+              <w:rPr>
+                <w:sz w:val="18"/>
+                <w:szCs w:val="18"/>
+              </w:rPr>
+            </w:pPr>
+            <w:r>
+              <w:rPr>
+                <w:sz w:val="18"/>
+                <w:szCs w:val="18"/>
+              </w:rPr>
+              <w:t>1254738346 (total profit for Casino)</w:t>
             </w:r>
           </w:p>
         </w:tc>
@@ -3026,18 +4872,18 @@
               <w:tabs>
                 <w:tab w:val="clear" w:pos="709"/>
               </w:tabs>
-              <w:jc w:val="left"/>
-              <w:rPr>
-                <w:sz w:val="18"/>
-                <w:szCs w:val="18"/>
-              </w:rPr>
-            </w:pPr>
-            <w:r>
-              <w:rPr>
-                <w:sz w:val="18"/>
-                <w:szCs w:val="18"/>
-              </w:rPr>
-              <w:t>3 of a kind</w:t>
+              <w:jc w:val="right"/>
+              <w:rPr>
+                <w:sz w:val="18"/>
+                <w:szCs w:val="18"/>
+              </w:rPr>
+            </w:pPr>
+            <w:r>
+              <w:rPr>
+                <w:sz w:val="18"/>
+                <w:szCs w:val="18"/>
+              </w:rPr>
+              <w:t>24</w:t>
             </w:r>
           </w:p>
         </w:tc>
@@ -3065,7 +4911,7 @@
                 <w:sz w:val="18"/>
                 <w:szCs w:val="18"/>
               </w:rPr>
-              <w:t>0.015625</w:t>
+              <w:t>19412</w:t>
             </w:r>
           </w:p>
         </w:tc>
@@ -3093,7 +4939,7 @@
                 <w:sz w:val="18"/>
                 <w:szCs w:val="18"/>
               </w:rPr>
-              <w:t>750</w:t>
+              <w:t>0.19%</w:t>
             </w:r>
           </w:p>
         </w:tc>
@@ -3121,7 +4967,7 @@
                 <w:sz w:val="18"/>
                 <w:szCs w:val="18"/>
               </w:rPr>
-              <w:t>-11.71875</w:t>
+              <w:t>-29.99154</w:t>
             </w:r>
           </w:p>
         </w:tc>
@@ -3208,7 +5054,7 @@
                 <w:sz w:val="18"/>
                 <w:szCs w:val="18"/>
               </w:rPr>
-              <w:t>&gt;20 &lt;24</w:t>
+              <w:t>3 of a kind</w:t>
             </w:r>
           </w:p>
         </w:tc>
@@ -3236,7 +5082,7 @@
                 <w:sz w:val="18"/>
                 <w:szCs w:val="18"/>
               </w:rPr>
-              <w:t>0.06640625</w:t>
+              <w:t>155872</w:t>
             </w:r>
           </w:p>
         </w:tc>
@@ -3264,7 +5110,7 @@
                 <w:sz w:val="18"/>
                 <w:szCs w:val="18"/>
               </w:rPr>
-              <w:t>650</w:t>
+              <w:t>1.56%</w:t>
             </w:r>
           </w:p>
         </w:tc>
@@ -3292,7 +5138,7 @@
                 <w:sz w:val="18"/>
                 <w:szCs w:val="18"/>
               </w:rPr>
-              <w:t>-43.1640625</w:t>
+              <w:t>-96.64064</w:t>
             </w:r>
           </w:p>
         </w:tc>
@@ -3320,7 +5166,6 @@
                 <w:sz w:val="18"/>
                 <w:szCs w:val="18"/>
               </w:rPr>
-              <w:t>House Edge</w:t>
             </w:r>
           </w:p>
         </w:tc>
@@ -3337,18 +5182,17 @@
               <w:tabs>
                 <w:tab w:val="clear" w:pos="709"/>
               </w:tabs>
-              <w:jc w:val="right"/>
-              <w:rPr>
-                <w:sz w:val="18"/>
-                <w:szCs w:val="18"/>
-              </w:rPr>
-            </w:pPr>
-            <w:r>
-              <w:rPr>
-                <w:sz w:val="18"/>
-                <w:szCs w:val="18"/>
-              </w:rPr>
-              <w:t>-91.796875</w:t>
+              <w:jc w:val="left"/>
+              <w:rPr>
+                <w:sz w:val="18"/>
+                <w:szCs w:val="18"/>
+              </w:rPr>
+            </w:pPr>
+            <w:r>
+              <w:rPr>
+                <w:sz w:val="18"/>
+                <w:szCs w:val="18"/>
+              </w:rPr>
             </w:r>
           </w:p>
         </w:tc>
@@ -3381,7 +5225,7 @@
                 <w:sz w:val="18"/>
                 <w:szCs w:val="18"/>
               </w:rPr>
-              <w:t>3 in a row</w:t>
+              <w:t>&gt;=22 &lt;24</w:t>
             </w:r>
           </w:p>
         </w:tc>
@@ -3409,7 +5253,7 @@
                 <w:sz w:val="18"/>
                 <w:szCs w:val="18"/>
               </w:rPr>
-              <w:t>0.0703125</w:t>
+              <w:t>176039</w:t>
             </w:r>
           </w:p>
         </w:tc>
@@ -3437,7 +5281,7 @@
                 <w:sz w:val="18"/>
                 <w:szCs w:val="18"/>
               </w:rPr>
-              <w:t>700</w:t>
+              <w:t>1.76%</w:t>
             </w:r>
           </w:p>
         </w:tc>
@@ -3465,7 +5309,7 @@
                 <w:sz w:val="18"/>
                 <w:szCs w:val="18"/>
               </w:rPr>
-              <w:t>-49.21875</w:t>
+              <w:t>-102.982815</w:t>
             </w:r>
           </w:p>
         </w:tc>
@@ -3493,6 +5337,7 @@
                 <w:sz w:val="18"/>
                 <w:szCs w:val="18"/>
               </w:rPr>
+              <w:t xml:space="preserve">House edge </w:t>
             </w:r>
           </w:p>
         </w:tc>
@@ -3509,17 +5354,18 @@
               <w:tabs>
                 <w:tab w:val="clear" w:pos="709"/>
               </w:tabs>
-              <w:jc w:val="left"/>
-              <w:rPr>
-                <w:sz w:val="18"/>
-                <w:szCs w:val="18"/>
-              </w:rPr>
-            </w:pPr>
-            <w:r>
-              <w:rPr>
-                <w:sz w:val="18"/>
-                <w:szCs w:val="18"/>
-              </w:rPr>
+              <w:jc w:val="right"/>
+              <w:rPr>
+                <w:sz w:val="18"/>
+                <w:szCs w:val="18"/>
+              </w:rPr>
+            </w:pPr>
+            <w:r>
+              <w:rPr>
+                <w:sz w:val="18"/>
+                <w:szCs w:val="18"/>
+              </w:rPr>
+              <w:t>14.9776255</w:t>
             </w:r>
           </w:p>
         </w:tc>
@@ -3552,7 +5398,7 @@
                 <w:sz w:val="18"/>
                 <w:szCs w:val="18"/>
               </w:rPr>
-              <w:t>&gt;18 &lt;20</w:t>
+              <w:t>&gt;=20 &lt;22</w:t>
             </w:r>
           </w:p>
         </w:tc>
@@ -3580,7 +5426,7 @@
                 <w:sz w:val="18"/>
                 <w:szCs w:val="18"/>
               </w:rPr>
-              <w:t>0.09375</w:t>
+              <w:t>488501</w:t>
             </w:r>
           </w:p>
         </w:tc>
@@ -3608,7 +5454,7 @@
                 <w:sz w:val="18"/>
                 <w:szCs w:val="18"/>
               </w:rPr>
-              <w:t>650</w:t>
+              <w:t>4.89%</w:t>
             </w:r>
           </w:p>
         </w:tc>
@@ -3636,7 +5482,7 @@
                 <w:sz w:val="18"/>
                 <w:szCs w:val="18"/>
               </w:rPr>
-              <w:t>-60.9375</w:t>
+              <w:t>-219.82545</w:t>
             </w:r>
           </w:p>
         </w:tc>
@@ -3723,7 +5569,7 @@
                 <w:sz w:val="18"/>
                 <w:szCs w:val="18"/>
               </w:rPr>
-              <w:t>Casino</w:t>
+              <w:t>3 in a row</w:t>
             </w:r>
           </w:p>
         </w:tc>
@@ -3751,7 +5597,7 @@
                 <w:sz w:val="18"/>
                 <w:szCs w:val="18"/>
               </w:rPr>
-              <w:t>0.751953125</w:t>
+              <w:t>704002</w:t>
             </w:r>
           </w:p>
         </w:tc>
@@ -3779,7 +5625,7 @@
                 <w:sz w:val="18"/>
                 <w:szCs w:val="18"/>
               </w:rPr>
-              <w:t>-100</w:t>
+              <w:t>7.04%</w:t>
             </w:r>
           </w:p>
         </w:tc>
@@ -3807,7 +5653,7 @@
                 <w:sz w:val="18"/>
                 <w:szCs w:val="18"/>
               </w:rPr>
-              <w:t>75.1953125</w:t>
+              <w:t>-246.4007</w:t>
             </w:r>
           </w:p>
         </w:tc>
@@ -3894,7 +5740,7 @@
                 <w:sz w:val="18"/>
                 <w:szCs w:val="18"/>
               </w:rPr>
-              <w:t>Payment</w:t>
+              <w:t>Casino</w:t>
             </w:r>
           </w:p>
         </w:tc>
@@ -3911,17 +5757,18 @@
               <w:tabs>
                 <w:tab w:val="clear" w:pos="709"/>
               </w:tabs>
-              <w:jc w:val="left"/>
-              <w:rPr>
-                <w:sz w:val="18"/>
-                <w:szCs w:val="18"/>
-              </w:rPr>
-            </w:pPr>
-            <w:r>
-              <w:rPr>
-                <w:sz w:val="18"/>
-                <w:szCs w:val="18"/>
-              </w:rPr>
+              <w:jc w:val="right"/>
+              <w:rPr>
+                <w:sz w:val="18"/>
+                <w:szCs w:val="18"/>
+              </w:rPr>
+            </w:pPr>
+            <w:r>
+              <w:rPr>
+                <w:sz w:val="18"/>
+                <w:szCs w:val="18"/>
+              </w:rPr>
+              <w:t>8456174</w:t>
             </w:r>
           </w:p>
         </w:tc>
@@ -3938,17 +5785,18 @@
               <w:tabs>
                 <w:tab w:val="clear" w:pos="709"/>
               </w:tabs>
-              <w:jc w:val="left"/>
-              <w:rPr>
-                <w:sz w:val="18"/>
-                <w:szCs w:val="18"/>
-              </w:rPr>
-            </w:pPr>
-            <w:r>
-              <w:rPr>
-                <w:sz w:val="18"/>
-                <w:szCs w:val="18"/>
-              </w:rPr>
+              <w:jc w:val="right"/>
+              <w:rPr>
+                <w:sz w:val="18"/>
+                <w:szCs w:val="18"/>
+              </w:rPr>
+            </w:pPr>
+            <w:r>
+              <w:rPr>
+                <w:sz w:val="18"/>
+                <w:szCs w:val="18"/>
+              </w:rPr>
+              <w:t>84.56%</w:t>
             </w:r>
           </w:p>
         </w:tc>
@@ -3965,92 +5813,6 @@
               <w:tabs>
                 <w:tab w:val="clear" w:pos="709"/>
               </w:tabs>
-              <w:jc w:val="left"/>
-              <w:rPr>
-                <w:sz w:val="18"/>
-                <w:szCs w:val="18"/>
-              </w:rPr>
-            </w:pPr>
-            <w:r>
-              <w:rPr>
-                <w:sz w:val="18"/>
-                <w:szCs w:val="18"/>
-              </w:rPr>
-            </w:r>
-          </w:p>
-        </w:tc>
-        <w:tc>
-          <w:tcPr>
-            <w:tcW w:w="1279" w:type="dxa"/>
-            <w:tcBorders/>
-            <w:vAlign w:val="bottom"/>
-          </w:tcPr>
-          <w:p>
-            <w:pPr>
-              <w:pStyle w:val="Normal"/>
-              <w:widowControl w:val="false"/>
-              <w:tabs>
-                <w:tab w:val="clear" w:pos="709"/>
-              </w:tabs>
-              <w:jc w:val="left"/>
-              <w:rPr>
-                <w:sz w:val="18"/>
-                <w:szCs w:val="18"/>
-              </w:rPr>
-            </w:pPr>
-            <w:r>
-              <w:rPr>
-                <w:sz w:val="18"/>
-                <w:szCs w:val="18"/>
-              </w:rPr>
-            </w:r>
-          </w:p>
-        </w:tc>
-        <w:tc>
-          <w:tcPr>
-            <w:tcW w:w="1279" w:type="dxa"/>
-            <w:tcBorders/>
-            <w:vAlign w:val="bottom"/>
-          </w:tcPr>
-          <w:p>
-            <w:pPr>
-              <w:pStyle w:val="Normal"/>
-              <w:widowControl w:val="false"/>
-              <w:tabs>
-                <w:tab w:val="clear" w:pos="709"/>
-              </w:tabs>
-              <w:jc w:val="left"/>
-              <w:rPr>
-                <w:sz w:val="18"/>
-                <w:szCs w:val="18"/>
-              </w:rPr>
-            </w:pPr>
-            <w:r>
-              <w:rPr>
-                <w:sz w:val="18"/>
-                <w:szCs w:val="18"/>
-              </w:rPr>
-            </w:r>
-          </w:p>
-        </w:tc>
-      </w:tr>
-      <w:tr>
-        <w:trPr>
-          <w:trHeight w:val="256" w:hRule="atLeast"/>
-        </w:trPr>
-        <w:tc>
-          <w:tcPr>
-            <w:tcW w:w="1309" w:type="dxa"/>
-            <w:tcBorders/>
-            <w:vAlign w:val="bottom"/>
-          </w:tcPr>
-          <w:p>
-            <w:pPr>
-              <w:pStyle w:val="Normal"/>
-              <w:widowControl w:val="false"/>
-              <w:tabs>
-                <w:tab w:val="clear" w:pos="709"/>
-              </w:tabs>
               <w:jc w:val="right"/>
               <w:rPr>
                 <w:sz w:val="18"/>
@@ -4062,88 +5824,7 @@
                 <w:sz w:val="18"/>
                 <w:szCs w:val="18"/>
               </w:rPr>
-              <w:t>100</w:t>
-            </w:r>
-          </w:p>
-        </w:tc>
-        <w:tc>
-          <w:tcPr>
-            <w:tcW w:w="1280" w:type="dxa"/>
-            <w:tcBorders/>
-            <w:vAlign w:val="bottom"/>
-          </w:tcPr>
-          <w:p>
-            <w:pPr>
-              <w:pStyle w:val="Normal"/>
-              <w:widowControl w:val="false"/>
-              <w:tabs>
-                <w:tab w:val="clear" w:pos="709"/>
-              </w:tabs>
-              <w:jc w:val="left"/>
-              <w:rPr>
-                <w:sz w:val="18"/>
-                <w:szCs w:val="18"/>
-              </w:rPr>
-            </w:pPr>
-            <w:r>
-              <w:rPr>
-                <w:sz w:val="18"/>
-                <w:szCs w:val="18"/>
-              </w:rPr>
-            </w:r>
-          </w:p>
-        </w:tc>
-        <w:tc>
-          <w:tcPr>
-            <w:tcW w:w="1279" w:type="dxa"/>
-            <w:tcBorders/>
-            <w:vAlign w:val="bottom"/>
-          </w:tcPr>
-          <w:p>
-            <w:pPr>
-              <w:pStyle w:val="Normal"/>
-              <w:widowControl w:val="false"/>
-              <w:tabs>
-                <w:tab w:val="clear" w:pos="709"/>
-              </w:tabs>
-              <w:jc w:val="left"/>
-              <w:rPr>
-                <w:sz w:val="18"/>
-                <w:szCs w:val="18"/>
-              </w:rPr>
-            </w:pPr>
-            <w:r>
-              <w:rPr>
-                <w:sz w:val="18"/>
-                <w:szCs w:val="18"/>
-              </w:rPr>
-            </w:r>
-          </w:p>
-        </w:tc>
-        <w:tc>
-          <w:tcPr>
-            <w:tcW w:w="1283" w:type="dxa"/>
-            <w:tcBorders/>
-            <w:vAlign w:val="bottom"/>
-          </w:tcPr>
-          <w:p>
-            <w:pPr>
-              <w:pStyle w:val="Normal"/>
-              <w:widowControl w:val="false"/>
-              <w:tabs>
-                <w:tab w:val="clear" w:pos="709"/>
-              </w:tabs>
-              <w:jc w:val="left"/>
-              <w:rPr>
-                <w:sz w:val="18"/>
-                <w:szCs w:val="18"/>
-              </w:rPr>
-            </w:pPr>
-            <w:r>
-              <w:rPr>
-                <w:sz w:val="18"/>
-                <w:szCs w:val="18"/>
-              </w:rPr>
+              <w:t>845.6174</w:t>
             </w:r>
           </w:p>
         </w:tc>
@@ -4210,14 +5891,11 @@
       </w:pPr>
       <w:r>
         <w:rPr/>
-        <w:t>This table shows a -91.8 house edge, horrible profits for a casino, however the rewards are awesome for the players, which isnt great for a casino.</w:t>
       </w:r>
     </w:p>
     <w:p>
       <w:pPr>
         <w:pStyle w:val="Normal"/>
-        <w:bidi w:val="0"/>
-        <w:jc w:val="left"/>
         <w:rPr/>
       </w:pPr>
       <w:r>
@@ -4227,8 +5905,6 @@
     <w:p>
       <w:pPr>
         <w:pStyle w:val="Normal"/>
-        <w:bidi w:val="0"/>
-        <w:jc w:val="left"/>
         <w:rPr/>
       </w:pPr>
       <w:r>
@@ -4238,1675 +5914,227 @@
     <w:p>
       <w:pPr>
         <w:pStyle w:val="Normal"/>
-        <w:bidi w:val="0"/>
-        <w:jc w:val="left"/>
-        <w:rPr/>
+        <w:rPr>
+          <w:b w:val="false"/>
+          <w:b w:val="false"/>
+          <w:i w:val="false"/>
+          <w:i w:val="false"/>
+          <w:iCs w:val="false"/>
+          <w:color w:val="657B83"/>
+          <w:sz w:val="18"/>
+          <w:szCs w:val="18"/>
+          <w:lang w:val="zxx"/>
+        </w:rPr>
       </w:pPr>
       <w:r>
         <w:rPr/>
       </w:r>
+      <w:r>
+        <mc:AlternateContent>
+          <mc:Choice Requires="wps">
+            <w:drawing>
+              <wp:anchor behindDoc="0" distT="0" distB="0" distL="0" distR="0" simplePos="0" locked="0" layoutInCell="0" allowOverlap="1" relativeHeight="10">
+                <wp:simplePos x="0" y="0"/>
+                <wp:positionH relativeFrom="column">
+                  <wp:align>center</wp:align>
+                </wp:positionH>
+                <wp:positionV relativeFrom="paragraph">
+                  <wp:posOffset>635</wp:posOffset>
+                </wp:positionV>
+                <wp:extent cx="6120130" cy="3199765"/>
+                <wp:effectExtent l="0" t="0" r="0" b="0"/>
+                <wp:wrapSquare wrapText="largest"/>
+                <wp:docPr id="1" name="Frame1"/>
+                <a:graphic xmlns:a="http://schemas.openxmlformats.org/drawingml/2006/main">
+                  <a:graphicData uri="http://schemas.microsoft.com/office/word/2010/wordprocessingShape">
+                    <wps:wsp>
+                      <wps:cNvSpPr txBox="1"/>
+                      <wps:spPr>
+                        <a:xfrm>
+                          <a:off x="0" y="0"/>
+                          <a:ext cx="6120130" cy="3199765"/>
+                        </a:xfrm>
+                        <a:prstGeom prst="rect"/>
+                        <a:solidFill>
+                          <a:srgbClr val="FFFFFF"/>
+                        </a:solidFill>
+                        <a:ln w="635">
+                          <a:solidFill>
+                            <a:srgbClr val="000000"/>
+                          </a:solidFill>
+                        </a:ln>
+                      </wps:spPr>
+                      <wps:txbx>
+                        <w:txbxContent>
+                          <w:p>
+                            <w:pPr>
+                              <w:pStyle w:val="Text"/>
+                              <w:spacing w:before="120" w:after="120"/>
+                              <w:rPr/>
+                            </w:pPr>
+                            <w:r>
+                              <w:rPr/>
+                              <w:drawing>
+                                <wp:inline distT="0" distB="0" distL="0" distR="0">
+                                  <wp:extent cx="6120130" cy="2853055"/>
+                                  <wp:effectExtent l="0" t="0" r="0" b="0"/>
+                                  <wp:docPr id="2" name="Image1" descr=""/>
+                                  <wp:cNvGraphicFramePr>
+                                    <a:graphicFrameLocks xmlns:a="http://schemas.openxmlformats.org/drawingml/2006/main" noChangeAspect="1"/>
+                                  </wp:cNvGraphicFramePr>
+                                  <a:graphic xmlns:a="http://schemas.openxmlformats.org/drawingml/2006/main">
+                                    <a:graphicData uri="http://schemas.openxmlformats.org/drawingml/2006/picture">
+                                      <pic:pic xmlns:pic="http://schemas.openxmlformats.org/drawingml/2006/picture">
+                                        <pic:nvPicPr>
+                                          <pic:cNvPr id="2" name="Image1" descr=""/>
+                                          <pic:cNvPicPr>
+                                            <a:picLocks noChangeAspect="1" noChangeArrowheads="1"/>
+                                          </pic:cNvPicPr>
+                                        </pic:nvPicPr>
+                                        <pic:blipFill>
+                                          <a:blip r:embed="rId2"/>
+                                          <a:stretch>
+                                            <a:fillRect/>
+                                          </a:stretch>
+                                        </pic:blipFill>
+                                        <pic:spPr bwMode="auto">
+                                          <a:xfrm>
+                                            <a:off x="0" y="0"/>
+                                            <a:ext cx="6120130" cy="2853055"/>
+                                          </a:xfrm>
+                                          <a:prstGeom prst="rect">
+                                            <a:avLst/>
+                                          </a:prstGeom>
+                                        </pic:spPr>
+                                      </pic:pic>
+                                    </a:graphicData>
+                                  </a:graphic>
+                                </wp:inline>
+                              </w:drawing>
+                              <w:t xml:space="preserve">Text </w:t>
+                            </w:r>
+                            <w:r>
+                              <w:rPr/>
+                              <w:fldChar w:fldCharType="begin"/>
+                            </w:r>
+                            <w:r>
+                              <w:rPr/>
+                              <w:instrText> SEQ Text \* ARABIC </w:instrText>
+                            </w:r>
+                            <w:r>
+                              <w:rPr/>
+                              <w:fldChar w:fldCharType="separate"/>
+                            </w:r>
+                            <w:r>
+                              <w:rPr/>
+                              <w:t>1</w:t>
+                            </w:r>
+                            <w:r>
+                              <w:rPr/>
+                              <w:fldChar w:fldCharType="end"/>
+                            </w:r>
+                            <w:r>
+                              <w:rPr/>
+                              <w:t xml:space="preserve">: Snapshot of Programming for simulated dice rolls </w:t>
+                            </w:r>
+                          </w:p>
+                        </w:txbxContent>
+                      </wps:txbx>
+                      <wps:bodyPr anchor="t" lIns="17780" tIns="17780" rIns="17780" bIns="17780">
+                        <a:noAutofit/>
+                      </wps:bodyPr>
+                    </wps:wsp>
+                  </a:graphicData>
+                </a:graphic>
+              </wp:anchor>
+            </w:drawing>
+          </mc:Choice>
+          <mc:Fallback>
+            <w:pict>
+              <v:rect strokecolor="#000000" strokeweight="0pt" style="position:absolute;rotation:0;width:481.9pt;height:251.95pt;mso-wrap-distance-left:0pt;mso-wrap-distance-right:0pt;mso-wrap-distance-top:0pt;mso-wrap-distance-bottom:0pt;margin-top:0pt;mso-position-vertical:top;mso-position-vertical-relative:text;margin-left:0pt;mso-position-horizontal:center;mso-position-horizontal-relative:text">
+                <v:textbox inset="0.0194444444444444in,0.0194444444444444in,0.0194444444444444in,0.0194444444444444in">
+                  <w:txbxContent>
+                    <w:p>
+                      <w:pPr>
+                        <w:pStyle w:val="Text"/>
+                        <w:spacing w:before="120" w:after="120"/>
+                        <w:rPr/>
+                      </w:pPr>
+                      <w:r>
+                        <w:rPr/>
+                        <w:drawing>
+                          <wp:inline distT="0" distB="0" distL="0" distR="0">
+                            <wp:extent cx="6120130" cy="2853055"/>
+                            <wp:effectExtent l="0" t="0" r="0" b="0"/>
+                            <wp:docPr id="3" name="Image1" descr=""/>
+                            <wp:cNvGraphicFramePr>
+                              <a:graphicFrameLocks xmlns:a="http://schemas.openxmlformats.org/drawingml/2006/main" noChangeAspect="1"/>
+                            </wp:cNvGraphicFramePr>
+                            <a:graphic xmlns:a="http://schemas.openxmlformats.org/drawingml/2006/main">
+                              <a:graphicData uri="http://schemas.openxmlformats.org/drawingml/2006/picture">
+                                <pic:pic xmlns:pic="http://schemas.openxmlformats.org/drawingml/2006/picture">
+                                  <pic:nvPicPr>
+                                    <pic:cNvPr id="3" name="Image1" descr=""/>
+                                    <pic:cNvPicPr>
+                                      <a:picLocks noChangeAspect="1" noChangeArrowheads="1"/>
+                                    </pic:cNvPicPr>
+                                  </pic:nvPicPr>
+                                  <pic:blipFill>
+                                    <a:blip r:embed="rId2"/>
+                                    <a:stretch>
+                                      <a:fillRect/>
+                                    </a:stretch>
+                                  </pic:blipFill>
+                                  <pic:spPr bwMode="auto">
+                                    <a:xfrm>
+                                      <a:off x="0" y="0"/>
+                                      <a:ext cx="6120130" cy="2853055"/>
+                                    </a:xfrm>
+                                    <a:prstGeom prst="rect">
+                                      <a:avLst/>
+                                    </a:prstGeom>
+                                  </pic:spPr>
+                                </pic:pic>
+                              </a:graphicData>
+                            </a:graphic>
+                          </wp:inline>
+                        </w:drawing>
+                        <w:t xml:space="preserve">Text </w:t>
+                      </w:r>
+                      <w:r>
+                        <w:rPr/>
+                        <w:fldChar w:fldCharType="begin"/>
+                      </w:r>
+                      <w:r>
+                        <w:rPr/>
+                        <w:instrText> SEQ Text \* ARABIC </w:instrText>
+                      </w:r>
+                      <w:r>
+                        <w:rPr/>
+                        <w:fldChar w:fldCharType="separate"/>
+                      </w:r>
+                      <w:r>
+                        <w:rPr/>
+                        <w:t>1</w:t>
+                      </w:r>
+                      <w:r>
+                        <w:rPr/>
+                        <w:fldChar w:fldCharType="end"/>
+                      </w:r>
+                      <w:r>
+                        <w:rPr/>
+                        <w:t xml:space="preserve">: Snapshot of Programming for simulated dice rolls </w:t>
+                      </w:r>
+                    </w:p>
+                  </w:txbxContent>
+                </v:textbox>
+                <w10:wrap type="square" side="largest"/>
+              </v:rect>
+            </w:pict>
+          </mc:Fallback>
+        </mc:AlternateContent>
+      </w:r>
     </w:p>
-    <w:p>
-      <w:pPr>
-        <w:pStyle w:val="Normal"/>
-        <w:bidi w:val="0"/>
-        <w:jc w:val="left"/>
-        <w:rPr/>
-      </w:pPr>
-      <w:r>
-        <w:rPr/>
-      </w:r>
-    </w:p>
-    <w:p>
-      <w:pPr>
-        <w:pStyle w:val="Normal"/>
-        <w:bidi w:val="0"/>
-        <w:jc w:val="left"/>
-        <w:rPr/>
-      </w:pPr>
-      <w:r>
-        <w:rPr/>
-      </w:r>
-    </w:p>
-    <w:p>
-      <w:pPr>
-        <w:pStyle w:val="Normal"/>
-        <w:bidi w:val="0"/>
-        <w:jc w:val="left"/>
-        <w:rPr/>
-      </w:pPr>
-      <w:r>
-        <w:rPr/>
-      </w:r>
-    </w:p>
-    <w:p>
-      <w:pPr>
-        <w:pStyle w:val="Normal"/>
-        <w:bidi w:val="0"/>
-        <w:jc w:val="left"/>
-        <w:rPr/>
-      </w:pPr>
-      <w:r>
-        <w:rPr/>
-      </w:r>
-    </w:p>
-    <w:p>
-      <w:pPr>
-        <w:pStyle w:val="Normal"/>
-        <w:bidi w:val="0"/>
-        <w:jc w:val="left"/>
-        <w:rPr/>
-      </w:pPr>
-      <w:r>
-        <w:rPr/>
-      </w:r>
-    </w:p>
-    <w:p>
-      <w:pPr>
-        <w:pStyle w:val="Normal"/>
-        <w:bidi w:val="0"/>
-        <w:jc w:val="left"/>
-        <w:rPr/>
-      </w:pPr>
-      <w:r>
-        <w:rPr/>
-      </w:r>
-    </w:p>
-    <w:p>
-      <w:pPr>
-        <w:pStyle w:val="Table"/>
-        <w:keepNext w:val="true"/>
-        <w:rPr/>
-      </w:pPr>
-      <w:r>
-        <w:rPr/>
-        <w:t xml:space="preserve">Table </w:t>
-      </w:r>
-      <w:r>
-        <w:rPr/>
-        <w:fldChar w:fldCharType="begin"/>
-      </w:r>
-      <w:r>
-        <w:rPr/>
-        <w:instrText> SEQ Table \* ARABIC </w:instrText>
-      </w:r>
-      <w:r>
-        <w:rPr/>
-        <w:fldChar w:fldCharType="separate"/>
-      </w:r>
-      <w:r>
-        <w:rPr/>
-        <w:t>3</w:t>
-      </w:r>
-      <w:r>
-        <w:rPr/>
-        <w:fldChar w:fldCharType="end"/>
-      </w:r>
-      <w:r>
-        <w:rPr/>
-        <w:t>: Experimental Probabilities</w:t>
-      </w:r>
-    </w:p>
-    <w:tbl>
-      <w:tblPr>
-        <w:tblW w:w="7710" w:type="dxa"/>
-        <w:jc w:val="left"/>
-        <w:tblInd w:w="-60" w:type="dxa"/>
-        <w:tblLayout w:type="fixed"/>
-        <w:tblCellMar>
-          <w:top w:w="0" w:type="dxa"/>
-          <w:left w:w="30" w:type="dxa"/>
-          <w:bottom w:w="0" w:type="dxa"/>
-          <w:right w:w="30" w:type="dxa"/>
-        </w:tblCellMar>
-      </w:tblPr>
-      <w:tblGrid>
-        <w:gridCol w:w="1309"/>
-        <w:gridCol w:w="1280"/>
-        <w:gridCol w:w="1279"/>
-        <w:gridCol w:w="1283"/>
-        <w:gridCol w:w="1279"/>
-        <w:gridCol w:w="1279"/>
-      </w:tblGrid>
-      <w:tr>
-        <w:trPr>
-          <w:trHeight w:val="256" w:hRule="atLeast"/>
-        </w:trPr>
-        <w:tc>
-          <w:tcPr>
-            <w:tcW w:w="1309" w:type="dxa"/>
-            <w:tcBorders/>
-            <w:vAlign w:val="bottom"/>
-          </w:tcPr>
-          <w:p>
-            <w:pPr>
-              <w:pStyle w:val="Normal"/>
-              <w:widowControl w:val="false"/>
-              <w:tabs>
-                <w:tab w:val="clear" w:pos="709"/>
-              </w:tabs>
-              <w:jc w:val="left"/>
-              <w:rPr>
-                <w:sz w:val="18"/>
-                <w:szCs w:val="18"/>
-              </w:rPr>
-            </w:pPr>
-            <w:r>
-              <w:rPr>
-                <w:sz w:val="18"/>
-                <w:szCs w:val="18"/>
-              </w:rPr>
-              <w:t>Experimental Probabilities</w:t>
-            </w:r>
-          </w:p>
-        </w:tc>
-        <w:tc>
-          <w:tcPr>
-            <w:tcW w:w="1280" w:type="dxa"/>
-            <w:tcBorders/>
-            <w:vAlign w:val="bottom"/>
-          </w:tcPr>
-          <w:p>
-            <w:pPr>
-              <w:pStyle w:val="Normal"/>
-              <w:widowControl w:val="false"/>
-              <w:tabs>
-                <w:tab w:val="clear" w:pos="709"/>
-              </w:tabs>
-              <w:jc w:val="left"/>
-              <w:rPr>
-                <w:sz w:val="18"/>
-                <w:szCs w:val="18"/>
-              </w:rPr>
-            </w:pPr>
-            <w:r>
-              <w:rPr>
-                <w:sz w:val="18"/>
-                <w:szCs w:val="18"/>
-              </w:rPr>
-            </w:r>
-          </w:p>
-        </w:tc>
-        <w:tc>
-          <w:tcPr>
-            <w:tcW w:w="1279" w:type="dxa"/>
-            <w:tcBorders/>
-            <w:vAlign w:val="bottom"/>
-          </w:tcPr>
-          <w:p>
-            <w:pPr>
-              <w:pStyle w:val="Normal"/>
-              <w:widowControl w:val="false"/>
-              <w:tabs>
-                <w:tab w:val="clear" w:pos="709"/>
-              </w:tabs>
-              <w:jc w:val="left"/>
-              <w:rPr>
-                <w:sz w:val="18"/>
-                <w:szCs w:val="18"/>
-              </w:rPr>
-            </w:pPr>
-            <w:r>
-              <w:rPr>
-                <w:sz w:val="18"/>
-                <w:szCs w:val="18"/>
-              </w:rPr>
-            </w:r>
-          </w:p>
-        </w:tc>
-        <w:tc>
-          <w:tcPr>
-            <w:tcW w:w="1283" w:type="dxa"/>
-            <w:tcBorders/>
-            <w:vAlign w:val="bottom"/>
-          </w:tcPr>
-          <w:p>
-            <w:pPr>
-              <w:pStyle w:val="Normal"/>
-              <w:widowControl w:val="false"/>
-              <w:tabs>
-                <w:tab w:val="clear" w:pos="709"/>
-              </w:tabs>
-              <w:jc w:val="left"/>
-              <w:rPr>
-                <w:sz w:val="18"/>
-                <w:szCs w:val="18"/>
-              </w:rPr>
-            </w:pPr>
-            <w:r>
-              <w:rPr>
-                <w:sz w:val="18"/>
-                <w:szCs w:val="18"/>
-              </w:rPr>
-            </w:r>
-          </w:p>
-        </w:tc>
-        <w:tc>
-          <w:tcPr>
-            <w:tcW w:w="1279" w:type="dxa"/>
-            <w:tcBorders/>
-            <w:vAlign w:val="bottom"/>
-          </w:tcPr>
-          <w:p>
-            <w:pPr>
-              <w:pStyle w:val="Normal"/>
-              <w:widowControl w:val="false"/>
-              <w:tabs>
-                <w:tab w:val="clear" w:pos="709"/>
-              </w:tabs>
-              <w:jc w:val="left"/>
-              <w:rPr>
-                <w:sz w:val="18"/>
-                <w:szCs w:val="18"/>
-              </w:rPr>
-            </w:pPr>
-            <w:r>
-              <w:rPr>
-                <w:sz w:val="18"/>
-                <w:szCs w:val="18"/>
-              </w:rPr>
-            </w:r>
-          </w:p>
-        </w:tc>
-        <w:tc>
-          <w:tcPr>
-            <w:tcW w:w="1279" w:type="dxa"/>
-            <w:tcBorders/>
-            <w:vAlign w:val="bottom"/>
-          </w:tcPr>
-          <w:p>
-            <w:pPr>
-              <w:pStyle w:val="Normal"/>
-              <w:widowControl w:val="false"/>
-              <w:tabs>
-                <w:tab w:val="clear" w:pos="709"/>
-              </w:tabs>
-              <w:jc w:val="left"/>
-              <w:rPr>
-                <w:sz w:val="18"/>
-                <w:szCs w:val="18"/>
-              </w:rPr>
-            </w:pPr>
-            <w:r>
-              <w:rPr>
-                <w:sz w:val="18"/>
-                <w:szCs w:val="18"/>
-              </w:rPr>
-            </w:r>
-          </w:p>
-        </w:tc>
-      </w:tr>
-      <w:tr>
-        <w:trPr>
-          <w:trHeight w:val="256" w:hRule="atLeast"/>
-        </w:trPr>
-        <w:tc>
-          <w:tcPr>
-            <w:tcW w:w="1309" w:type="dxa"/>
-            <w:tcBorders/>
-            <w:vAlign w:val="bottom"/>
-          </w:tcPr>
-          <w:p>
-            <w:pPr>
-              <w:pStyle w:val="Normal"/>
-              <w:widowControl w:val="false"/>
-              <w:tabs>
-                <w:tab w:val="clear" w:pos="709"/>
-              </w:tabs>
-              <w:jc w:val="left"/>
-              <w:rPr>
-                <w:sz w:val="18"/>
-                <w:szCs w:val="18"/>
-              </w:rPr>
-            </w:pPr>
-            <w:r>
-              <w:rPr>
-                <w:sz w:val="18"/>
-                <w:szCs w:val="18"/>
-              </w:rPr>
-              <w:t>Divisions</w:t>
-            </w:r>
-          </w:p>
-        </w:tc>
-        <w:tc>
-          <w:tcPr>
-            <w:tcW w:w="1280" w:type="dxa"/>
-            <w:tcBorders/>
-            <w:vAlign w:val="bottom"/>
-          </w:tcPr>
-          <w:p>
-            <w:pPr>
-              <w:pStyle w:val="Normal"/>
-              <w:widowControl w:val="false"/>
-              <w:tabs>
-                <w:tab w:val="clear" w:pos="709"/>
-              </w:tabs>
-              <w:jc w:val="left"/>
-              <w:rPr>
-                <w:sz w:val="18"/>
-                <w:szCs w:val="18"/>
-              </w:rPr>
-            </w:pPr>
-            <w:r>
-              <w:rPr>
-                <w:sz w:val="18"/>
-                <w:szCs w:val="18"/>
-              </w:rPr>
-              <w:t>Wins</w:t>
-            </w:r>
-          </w:p>
-        </w:tc>
-        <w:tc>
-          <w:tcPr>
-            <w:tcW w:w="1279" w:type="dxa"/>
-            <w:tcBorders/>
-            <w:vAlign w:val="bottom"/>
-          </w:tcPr>
-          <w:p>
-            <w:pPr>
-              <w:pStyle w:val="Normal"/>
-              <w:widowControl w:val="false"/>
-              <w:tabs>
-                <w:tab w:val="clear" w:pos="709"/>
-              </w:tabs>
-              <w:jc w:val="left"/>
-              <w:rPr>
-                <w:sz w:val="18"/>
-                <w:szCs w:val="18"/>
-              </w:rPr>
-            </w:pPr>
-            <w:r>
-              <w:rPr>
-                <w:sz w:val="18"/>
-                <w:szCs w:val="18"/>
-              </w:rPr>
-              <w:t>Percentage</w:t>
-            </w:r>
-          </w:p>
-        </w:tc>
-        <w:tc>
-          <w:tcPr>
-            <w:tcW w:w="1283" w:type="dxa"/>
-            <w:tcBorders/>
-            <w:vAlign w:val="bottom"/>
-          </w:tcPr>
-          <w:p>
-            <w:pPr>
-              <w:pStyle w:val="Normal"/>
-              <w:widowControl w:val="false"/>
-              <w:tabs>
-                <w:tab w:val="clear" w:pos="709"/>
-              </w:tabs>
-              <w:jc w:val="left"/>
-              <w:rPr>
-                <w:sz w:val="18"/>
-                <w:szCs w:val="18"/>
-              </w:rPr>
-            </w:pPr>
-            <w:r>
-              <w:rPr>
-                <w:sz w:val="18"/>
-                <w:szCs w:val="18"/>
-              </w:rPr>
-              <w:t>Money Made / Run</w:t>
-            </w:r>
-          </w:p>
-        </w:tc>
-        <w:tc>
-          <w:tcPr>
-            <w:tcW w:w="1279" w:type="dxa"/>
-            <w:tcBorders/>
-            <w:vAlign w:val="bottom"/>
-          </w:tcPr>
-          <w:p>
-            <w:pPr>
-              <w:pStyle w:val="Normal"/>
-              <w:widowControl w:val="false"/>
-              <w:tabs>
-                <w:tab w:val="clear" w:pos="709"/>
-              </w:tabs>
-              <w:jc w:val="left"/>
-              <w:rPr>
-                <w:sz w:val="18"/>
-                <w:szCs w:val="18"/>
-              </w:rPr>
-            </w:pPr>
-            <w:r>
-              <w:rPr>
-                <w:sz w:val="18"/>
-                <w:szCs w:val="18"/>
-              </w:rPr>
-            </w:r>
-          </w:p>
-        </w:tc>
-        <w:tc>
-          <w:tcPr>
-            <w:tcW w:w="1279" w:type="dxa"/>
-            <w:tcBorders/>
-            <w:vAlign w:val="bottom"/>
-          </w:tcPr>
-          <w:p>
-            <w:pPr>
-              <w:pStyle w:val="Normal"/>
-              <w:widowControl w:val="false"/>
-              <w:tabs>
-                <w:tab w:val="clear" w:pos="709"/>
-              </w:tabs>
-              <w:jc w:val="left"/>
-              <w:rPr>
-                <w:sz w:val="18"/>
-                <w:szCs w:val="18"/>
-              </w:rPr>
-            </w:pPr>
-            <w:r>
-              <w:rPr>
-                <w:sz w:val="18"/>
-                <w:szCs w:val="18"/>
-              </w:rPr>
-            </w:r>
-          </w:p>
-        </w:tc>
-      </w:tr>
-      <w:tr>
-        <w:trPr>
-          <w:trHeight w:val="256" w:hRule="atLeast"/>
-        </w:trPr>
-        <w:tc>
-          <w:tcPr>
-            <w:tcW w:w="1309" w:type="dxa"/>
-            <w:tcBorders/>
-            <w:vAlign w:val="bottom"/>
-          </w:tcPr>
-          <w:p>
-            <w:pPr>
-              <w:pStyle w:val="Normal"/>
-              <w:widowControl w:val="false"/>
-              <w:tabs>
-                <w:tab w:val="clear" w:pos="709"/>
-              </w:tabs>
-              <w:jc w:val="left"/>
-              <w:rPr>
-                <w:sz w:val="18"/>
-                <w:szCs w:val="18"/>
-              </w:rPr>
-            </w:pPr>
-            <w:r>
-              <w:rPr>
-                <w:sz w:val="18"/>
-                <w:szCs w:val="18"/>
-              </w:rPr>
-              <w:t>Total Runs</w:t>
-            </w:r>
-          </w:p>
-        </w:tc>
-        <w:tc>
-          <w:tcPr>
-            <w:tcW w:w="1280" w:type="dxa"/>
-            <w:tcBorders/>
-            <w:vAlign w:val="bottom"/>
-          </w:tcPr>
-          <w:p>
-            <w:pPr>
-              <w:pStyle w:val="Normal"/>
-              <w:widowControl w:val="false"/>
-              <w:tabs>
-                <w:tab w:val="clear" w:pos="709"/>
-              </w:tabs>
-              <w:jc w:val="right"/>
-              <w:rPr>
-                <w:sz w:val="18"/>
-                <w:szCs w:val="18"/>
-              </w:rPr>
-            </w:pPr>
-            <w:r>
-              <w:rPr>
-                <w:sz w:val="18"/>
-                <w:szCs w:val="18"/>
-              </w:rPr>
-              <w:t>10000000</w:t>
-            </w:r>
-          </w:p>
-        </w:tc>
-        <w:tc>
-          <w:tcPr>
-            <w:tcW w:w="1279" w:type="dxa"/>
-            <w:tcBorders/>
-            <w:vAlign w:val="bottom"/>
-          </w:tcPr>
-          <w:p>
-            <w:pPr>
-              <w:pStyle w:val="Normal"/>
-              <w:widowControl w:val="false"/>
-              <w:tabs>
-                <w:tab w:val="clear" w:pos="709"/>
-              </w:tabs>
-              <w:jc w:val="right"/>
-              <w:rPr>
-                <w:sz w:val="18"/>
-                <w:szCs w:val="18"/>
-              </w:rPr>
-            </w:pPr>
-            <w:r>
-              <w:rPr>
-                <w:sz w:val="18"/>
-                <w:szCs w:val="18"/>
-              </w:rPr>
-              <w:t>100.00%</w:t>
-            </w:r>
-          </w:p>
-        </w:tc>
-        <w:tc>
-          <w:tcPr>
-            <w:tcW w:w="1283" w:type="dxa"/>
-            <w:tcBorders/>
-            <w:vAlign w:val="bottom"/>
-          </w:tcPr>
-          <w:p>
-            <w:pPr>
-              <w:pStyle w:val="Normal"/>
-              <w:widowControl w:val="false"/>
-              <w:tabs>
-                <w:tab w:val="clear" w:pos="709"/>
-              </w:tabs>
-              <w:jc w:val="left"/>
-              <w:rPr>
-                <w:sz w:val="18"/>
-                <w:szCs w:val="18"/>
-              </w:rPr>
-            </w:pPr>
-            <w:r>
-              <w:rPr>
-                <w:sz w:val="18"/>
-                <w:szCs w:val="18"/>
-              </w:rPr>
-              <w:t>1254738346 (total profit for Casino)</w:t>
-            </w:r>
-          </w:p>
-        </w:tc>
-        <w:tc>
-          <w:tcPr>
-            <w:tcW w:w="1279" w:type="dxa"/>
-            <w:tcBorders/>
-            <w:vAlign w:val="bottom"/>
-          </w:tcPr>
-          <w:p>
-            <w:pPr>
-              <w:pStyle w:val="Normal"/>
-              <w:widowControl w:val="false"/>
-              <w:tabs>
-                <w:tab w:val="clear" w:pos="709"/>
-              </w:tabs>
-              <w:jc w:val="left"/>
-              <w:rPr>
-                <w:sz w:val="18"/>
-                <w:szCs w:val="18"/>
-              </w:rPr>
-            </w:pPr>
-            <w:r>
-              <w:rPr>
-                <w:sz w:val="18"/>
-                <w:szCs w:val="18"/>
-              </w:rPr>
-            </w:r>
-          </w:p>
-        </w:tc>
-        <w:tc>
-          <w:tcPr>
-            <w:tcW w:w="1279" w:type="dxa"/>
-            <w:tcBorders/>
-            <w:vAlign w:val="bottom"/>
-          </w:tcPr>
-          <w:p>
-            <w:pPr>
-              <w:pStyle w:val="Normal"/>
-              <w:widowControl w:val="false"/>
-              <w:tabs>
-                <w:tab w:val="clear" w:pos="709"/>
-              </w:tabs>
-              <w:jc w:val="left"/>
-              <w:rPr>
-                <w:sz w:val="18"/>
-                <w:szCs w:val="18"/>
-              </w:rPr>
-            </w:pPr>
-            <w:r>
-              <w:rPr>
-                <w:sz w:val="18"/>
-                <w:szCs w:val="18"/>
-              </w:rPr>
-            </w:r>
-          </w:p>
-        </w:tc>
-      </w:tr>
-      <w:tr>
-        <w:trPr>
-          <w:trHeight w:val="256" w:hRule="atLeast"/>
-        </w:trPr>
-        <w:tc>
-          <w:tcPr>
-            <w:tcW w:w="1309" w:type="dxa"/>
-            <w:tcBorders/>
-            <w:vAlign w:val="bottom"/>
-          </w:tcPr>
-          <w:p>
-            <w:pPr>
-              <w:pStyle w:val="Normal"/>
-              <w:widowControl w:val="false"/>
-              <w:tabs>
-                <w:tab w:val="clear" w:pos="709"/>
-              </w:tabs>
-              <w:jc w:val="right"/>
-              <w:rPr>
-                <w:sz w:val="18"/>
-                <w:szCs w:val="18"/>
-              </w:rPr>
-            </w:pPr>
-            <w:r>
-              <w:rPr>
-                <w:sz w:val="18"/>
-                <w:szCs w:val="18"/>
-              </w:rPr>
-              <w:t>24</w:t>
-            </w:r>
-          </w:p>
-        </w:tc>
-        <w:tc>
-          <w:tcPr>
-            <w:tcW w:w="1280" w:type="dxa"/>
-            <w:tcBorders/>
-            <w:vAlign w:val="bottom"/>
-          </w:tcPr>
-          <w:p>
-            <w:pPr>
-              <w:pStyle w:val="Normal"/>
-              <w:widowControl w:val="false"/>
-              <w:tabs>
-                <w:tab w:val="clear" w:pos="709"/>
-              </w:tabs>
-              <w:jc w:val="right"/>
-              <w:rPr>
-                <w:sz w:val="18"/>
-                <w:szCs w:val="18"/>
-              </w:rPr>
-            </w:pPr>
-            <w:r>
-              <w:rPr>
-                <w:sz w:val="18"/>
-                <w:szCs w:val="18"/>
-              </w:rPr>
-              <w:t>19412</w:t>
-            </w:r>
-          </w:p>
-        </w:tc>
-        <w:tc>
-          <w:tcPr>
-            <w:tcW w:w="1279" w:type="dxa"/>
-            <w:tcBorders/>
-            <w:vAlign w:val="bottom"/>
-          </w:tcPr>
-          <w:p>
-            <w:pPr>
-              <w:pStyle w:val="Normal"/>
-              <w:widowControl w:val="false"/>
-              <w:tabs>
-                <w:tab w:val="clear" w:pos="709"/>
-              </w:tabs>
-              <w:jc w:val="right"/>
-              <w:rPr>
-                <w:sz w:val="18"/>
-                <w:szCs w:val="18"/>
-              </w:rPr>
-            </w:pPr>
-            <w:r>
-              <w:rPr>
-                <w:sz w:val="18"/>
-                <w:szCs w:val="18"/>
-              </w:rPr>
-              <w:t>0.19%</w:t>
-            </w:r>
-          </w:p>
-        </w:tc>
-        <w:tc>
-          <w:tcPr>
-            <w:tcW w:w="1283" w:type="dxa"/>
-            <w:tcBorders/>
-            <w:vAlign w:val="bottom"/>
-          </w:tcPr>
-          <w:p>
-            <w:pPr>
-              <w:pStyle w:val="Normal"/>
-              <w:widowControl w:val="false"/>
-              <w:tabs>
-                <w:tab w:val="clear" w:pos="709"/>
-              </w:tabs>
-              <w:jc w:val="right"/>
-              <w:rPr>
-                <w:sz w:val="18"/>
-                <w:szCs w:val="18"/>
-              </w:rPr>
-            </w:pPr>
-            <w:r>
-              <w:rPr>
-                <w:sz w:val="18"/>
-                <w:szCs w:val="18"/>
-              </w:rPr>
-              <w:t>-29.99154</w:t>
-            </w:r>
-          </w:p>
-        </w:tc>
-        <w:tc>
-          <w:tcPr>
-            <w:tcW w:w="1279" w:type="dxa"/>
-            <w:tcBorders/>
-            <w:vAlign w:val="bottom"/>
-          </w:tcPr>
-          <w:p>
-            <w:pPr>
-              <w:pStyle w:val="Normal"/>
-              <w:widowControl w:val="false"/>
-              <w:tabs>
-                <w:tab w:val="clear" w:pos="709"/>
-              </w:tabs>
-              <w:jc w:val="left"/>
-              <w:rPr>
-                <w:sz w:val="18"/>
-                <w:szCs w:val="18"/>
-              </w:rPr>
-            </w:pPr>
-            <w:r>
-              <w:rPr>
-                <w:sz w:val="18"/>
-                <w:szCs w:val="18"/>
-              </w:rPr>
-            </w:r>
-          </w:p>
-        </w:tc>
-        <w:tc>
-          <w:tcPr>
-            <w:tcW w:w="1279" w:type="dxa"/>
-            <w:tcBorders/>
-            <w:vAlign w:val="bottom"/>
-          </w:tcPr>
-          <w:p>
-            <w:pPr>
-              <w:pStyle w:val="Normal"/>
-              <w:widowControl w:val="false"/>
-              <w:tabs>
-                <w:tab w:val="clear" w:pos="709"/>
-              </w:tabs>
-              <w:jc w:val="left"/>
-              <w:rPr>
-                <w:sz w:val="18"/>
-                <w:szCs w:val="18"/>
-              </w:rPr>
-            </w:pPr>
-            <w:r>
-              <w:rPr>
-                <w:sz w:val="18"/>
-                <w:szCs w:val="18"/>
-              </w:rPr>
-            </w:r>
-          </w:p>
-        </w:tc>
-      </w:tr>
-      <w:tr>
-        <w:trPr>
-          <w:trHeight w:val="256" w:hRule="atLeast"/>
-        </w:trPr>
-        <w:tc>
-          <w:tcPr>
-            <w:tcW w:w="1309" w:type="dxa"/>
-            <w:tcBorders/>
-            <w:vAlign w:val="bottom"/>
-          </w:tcPr>
-          <w:p>
-            <w:pPr>
-              <w:pStyle w:val="Normal"/>
-              <w:widowControl w:val="false"/>
-              <w:tabs>
-                <w:tab w:val="clear" w:pos="709"/>
-              </w:tabs>
-              <w:jc w:val="left"/>
-              <w:rPr>
-                <w:sz w:val="18"/>
-                <w:szCs w:val="18"/>
-              </w:rPr>
-            </w:pPr>
-            <w:r>
-              <w:rPr>
-                <w:sz w:val="18"/>
-                <w:szCs w:val="18"/>
-              </w:rPr>
-              <w:t>3 of a kind</w:t>
-            </w:r>
-          </w:p>
-        </w:tc>
-        <w:tc>
-          <w:tcPr>
-            <w:tcW w:w="1280" w:type="dxa"/>
-            <w:tcBorders/>
-            <w:vAlign w:val="bottom"/>
-          </w:tcPr>
-          <w:p>
-            <w:pPr>
-              <w:pStyle w:val="Normal"/>
-              <w:widowControl w:val="false"/>
-              <w:tabs>
-                <w:tab w:val="clear" w:pos="709"/>
-              </w:tabs>
-              <w:jc w:val="right"/>
-              <w:rPr>
-                <w:sz w:val="18"/>
-                <w:szCs w:val="18"/>
-              </w:rPr>
-            </w:pPr>
-            <w:r>
-              <w:rPr>
-                <w:sz w:val="18"/>
-                <w:szCs w:val="18"/>
-              </w:rPr>
-              <w:t>155872</w:t>
-            </w:r>
-          </w:p>
-        </w:tc>
-        <w:tc>
-          <w:tcPr>
-            <w:tcW w:w="1279" w:type="dxa"/>
-            <w:tcBorders/>
-            <w:vAlign w:val="bottom"/>
-          </w:tcPr>
-          <w:p>
-            <w:pPr>
-              <w:pStyle w:val="Normal"/>
-              <w:widowControl w:val="false"/>
-              <w:tabs>
-                <w:tab w:val="clear" w:pos="709"/>
-              </w:tabs>
-              <w:jc w:val="right"/>
-              <w:rPr>
-                <w:sz w:val="18"/>
-                <w:szCs w:val="18"/>
-              </w:rPr>
-            </w:pPr>
-            <w:r>
-              <w:rPr>
-                <w:sz w:val="18"/>
-                <w:szCs w:val="18"/>
-              </w:rPr>
-              <w:t>1.56%</w:t>
-            </w:r>
-          </w:p>
-        </w:tc>
-        <w:tc>
-          <w:tcPr>
-            <w:tcW w:w="1283" w:type="dxa"/>
-            <w:tcBorders/>
-            <w:vAlign w:val="bottom"/>
-          </w:tcPr>
-          <w:p>
-            <w:pPr>
-              <w:pStyle w:val="Normal"/>
-              <w:widowControl w:val="false"/>
-              <w:tabs>
-                <w:tab w:val="clear" w:pos="709"/>
-              </w:tabs>
-              <w:jc w:val="right"/>
-              <w:rPr>
-                <w:sz w:val="18"/>
-                <w:szCs w:val="18"/>
-              </w:rPr>
-            </w:pPr>
-            <w:r>
-              <w:rPr>
-                <w:sz w:val="18"/>
-                <w:szCs w:val="18"/>
-              </w:rPr>
-              <w:t>-96.64064</w:t>
-            </w:r>
-          </w:p>
-        </w:tc>
-        <w:tc>
-          <w:tcPr>
-            <w:tcW w:w="1279" w:type="dxa"/>
-            <w:tcBorders/>
-            <w:vAlign w:val="bottom"/>
-          </w:tcPr>
-          <w:p>
-            <w:pPr>
-              <w:pStyle w:val="Normal"/>
-              <w:widowControl w:val="false"/>
-              <w:tabs>
-                <w:tab w:val="clear" w:pos="709"/>
-              </w:tabs>
-              <w:jc w:val="left"/>
-              <w:rPr>
-                <w:sz w:val="18"/>
-                <w:szCs w:val="18"/>
-              </w:rPr>
-            </w:pPr>
-            <w:r>
-              <w:rPr>
-                <w:sz w:val="18"/>
-                <w:szCs w:val="18"/>
-              </w:rPr>
-            </w:r>
-          </w:p>
-        </w:tc>
-        <w:tc>
-          <w:tcPr>
-            <w:tcW w:w="1279" w:type="dxa"/>
-            <w:tcBorders/>
-            <w:vAlign w:val="bottom"/>
-          </w:tcPr>
-          <w:p>
-            <w:pPr>
-              <w:pStyle w:val="Normal"/>
-              <w:widowControl w:val="false"/>
-              <w:tabs>
-                <w:tab w:val="clear" w:pos="709"/>
-              </w:tabs>
-              <w:jc w:val="left"/>
-              <w:rPr>
-                <w:sz w:val="18"/>
-                <w:szCs w:val="18"/>
-              </w:rPr>
-            </w:pPr>
-            <w:r>
-              <w:rPr>
-                <w:sz w:val="18"/>
-                <w:szCs w:val="18"/>
-              </w:rPr>
-            </w:r>
-          </w:p>
-        </w:tc>
-      </w:tr>
-      <w:tr>
-        <w:trPr>
-          <w:trHeight w:val="256" w:hRule="atLeast"/>
-        </w:trPr>
-        <w:tc>
-          <w:tcPr>
-            <w:tcW w:w="1309" w:type="dxa"/>
-            <w:tcBorders/>
-            <w:vAlign w:val="bottom"/>
-          </w:tcPr>
-          <w:p>
-            <w:pPr>
-              <w:pStyle w:val="Normal"/>
-              <w:widowControl w:val="false"/>
-              <w:tabs>
-                <w:tab w:val="clear" w:pos="709"/>
-              </w:tabs>
-              <w:jc w:val="left"/>
-              <w:rPr>
-                <w:sz w:val="18"/>
-                <w:szCs w:val="18"/>
-              </w:rPr>
-            </w:pPr>
-            <w:r>
-              <w:rPr>
-                <w:sz w:val="18"/>
-                <w:szCs w:val="18"/>
-              </w:rPr>
-              <w:t>&gt;=22 &lt;24</w:t>
-            </w:r>
-          </w:p>
-        </w:tc>
-        <w:tc>
-          <w:tcPr>
-            <w:tcW w:w="1280" w:type="dxa"/>
-            <w:tcBorders/>
-            <w:vAlign w:val="bottom"/>
-          </w:tcPr>
-          <w:p>
-            <w:pPr>
-              <w:pStyle w:val="Normal"/>
-              <w:widowControl w:val="false"/>
-              <w:tabs>
-                <w:tab w:val="clear" w:pos="709"/>
-              </w:tabs>
-              <w:jc w:val="right"/>
-              <w:rPr>
-                <w:sz w:val="18"/>
-                <w:szCs w:val="18"/>
-              </w:rPr>
-            </w:pPr>
-            <w:r>
-              <w:rPr>
-                <w:sz w:val="18"/>
-                <w:szCs w:val="18"/>
-              </w:rPr>
-              <w:t>176039</w:t>
-            </w:r>
-          </w:p>
-        </w:tc>
-        <w:tc>
-          <w:tcPr>
-            <w:tcW w:w="1279" w:type="dxa"/>
-            <w:tcBorders/>
-            <w:vAlign w:val="bottom"/>
-          </w:tcPr>
-          <w:p>
-            <w:pPr>
-              <w:pStyle w:val="Normal"/>
-              <w:widowControl w:val="false"/>
-              <w:tabs>
-                <w:tab w:val="clear" w:pos="709"/>
-              </w:tabs>
-              <w:jc w:val="right"/>
-              <w:rPr>
-                <w:sz w:val="18"/>
-                <w:szCs w:val="18"/>
-              </w:rPr>
-            </w:pPr>
-            <w:r>
-              <w:rPr>
-                <w:sz w:val="18"/>
-                <w:szCs w:val="18"/>
-              </w:rPr>
-              <w:t>1.76%</w:t>
-            </w:r>
-          </w:p>
-        </w:tc>
-        <w:tc>
-          <w:tcPr>
-            <w:tcW w:w="1283" w:type="dxa"/>
-            <w:tcBorders/>
-            <w:vAlign w:val="bottom"/>
-          </w:tcPr>
-          <w:p>
-            <w:pPr>
-              <w:pStyle w:val="Normal"/>
-              <w:widowControl w:val="false"/>
-              <w:tabs>
-                <w:tab w:val="clear" w:pos="709"/>
-              </w:tabs>
-              <w:jc w:val="right"/>
-              <w:rPr>
-                <w:sz w:val="18"/>
-                <w:szCs w:val="18"/>
-              </w:rPr>
-            </w:pPr>
-            <w:r>
-              <w:rPr>
-                <w:sz w:val="18"/>
-                <w:szCs w:val="18"/>
-              </w:rPr>
-              <w:t>-102.982815</w:t>
-            </w:r>
-          </w:p>
-        </w:tc>
-        <w:tc>
-          <w:tcPr>
-            <w:tcW w:w="1279" w:type="dxa"/>
-            <w:tcBorders/>
-            <w:vAlign w:val="bottom"/>
-          </w:tcPr>
-          <w:p>
-            <w:pPr>
-              <w:pStyle w:val="Normal"/>
-              <w:widowControl w:val="false"/>
-              <w:tabs>
-                <w:tab w:val="clear" w:pos="709"/>
-              </w:tabs>
-              <w:jc w:val="left"/>
-              <w:rPr>
-                <w:sz w:val="18"/>
-                <w:szCs w:val="18"/>
-              </w:rPr>
-            </w:pPr>
-            <w:r>
-              <w:rPr>
-                <w:sz w:val="18"/>
-                <w:szCs w:val="18"/>
-              </w:rPr>
-              <w:t xml:space="preserve">House edge </w:t>
-            </w:r>
-          </w:p>
-        </w:tc>
-        <w:tc>
-          <w:tcPr>
-            <w:tcW w:w="1279" w:type="dxa"/>
-            <w:tcBorders/>
-            <w:vAlign w:val="bottom"/>
-          </w:tcPr>
-          <w:p>
-            <w:pPr>
-              <w:pStyle w:val="Normal"/>
-              <w:widowControl w:val="false"/>
-              <w:tabs>
-                <w:tab w:val="clear" w:pos="709"/>
-              </w:tabs>
-              <w:jc w:val="right"/>
-              <w:rPr>
-                <w:sz w:val="18"/>
-                <w:szCs w:val="18"/>
-              </w:rPr>
-            </w:pPr>
-            <w:r>
-              <w:rPr>
-                <w:sz w:val="18"/>
-                <w:szCs w:val="18"/>
-              </w:rPr>
-              <w:t>14.9776255</w:t>
-            </w:r>
-          </w:p>
-        </w:tc>
-      </w:tr>
-      <w:tr>
-        <w:trPr>
-          <w:trHeight w:val="256" w:hRule="atLeast"/>
-        </w:trPr>
-        <w:tc>
-          <w:tcPr>
-            <w:tcW w:w="1309" w:type="dxa"/>
-            <w:tcBorders/>
-            <w:vAlign w:val="bottom"/>
-          </w:tcPr>
-          <w:p>
-            <w:pPr>
-              <w:pStyle w:val="Normal"/>
-              <w:widowControl w:val="false"/>
-              <w:tabs>
-                <w:tab w:val="clear" w:pos="709"/>
-              </w:tabs>
-              <w:jc w:val="left"/>
-              <w:rPr>
-                <w:sz w:val="18"/>
-                <w:szCs w:val="18"/>
-              </w:rPr>
-            </w:pPr>
-            <w:r>
-              <w:rPr>
-                <w:sz w:val="18"/>
-                <w:szCs w:val="18"/>
-              </w:rPr>
-              <w:t>&gt;=20 &lt;22</w:t>
-            </w:r>
-          </w:p>
-        </w:tc>
-        <w:tc>
-          <w:tcPr>
-            <w:tcW w:w="1280" w:type="dxa"/>
-            <w:tcBorders/>
-            <w:vAlign w:val="bottom"/>
-          </w:tcPr>
-          <w:p>
-            <w:pPr>
-              <w:pStyle w:val="Normal"/>
-              <w:widowControl w:val="false"/>
-              <w:tabs>
-                <w:tab w:val="clear" w:pos="709"/>
-              </w:tabs>
-              <w:jc w:val="right"/>
-              <w:rPr>
-                <w:sz w:val="18"/>
-                <w:szCs w:val="18"/>
-              </w:rPr>
-            </w:pPr>
-            <w:r>
-              <w:rPr>
-                <w:sz w:val="18"/>
-                <w:szCs w:val="18"/>
-              </w:rPr>
-              <w:t>488501</w:t>
-            </w:r>
-          </w:p>
-        </w:tc>
-        <w:tc>
-          <w:tcPr>
-            <w:tcW w:w="1279" w:type="dxa"/>
-            <w:tcBorders/>
-            <w:vAlign w:val="bottom"/>
-          </w:tcPr>
-          <w:p>
-            <w:pPr>
-              <w:pStyle w:val="Normal"/>
-              <w:widowControl w:val="false"/>
-              <w:tabs>
-                <w:tab w:val="clear" w:pos="709"/>
-              </w:tabs>
-              <w:jc w:val="right"/>
-              <w:rPr>
-                <w:sz w:val="18"/>
-                <w:szCs w:val="18"/>
-              </w:rPr>
-            </w:pPr>
-            <w:r>
-              <w:rPr>
-                <w:sz w:val="18"/>
-                <w:szCs w:val="18"/>
-              </w:rPr>
-              <w:t>4.89%</w:t>
-            </w:r>
-          </w:p>
-        </w:tc>
-        <w:tc>
-          <w:tcPr>
-            <w:tcW w:w="1283" w:type="dxa"/>
-            <w:tcBorders/>
-            <w:vAlign w:val="bottom"/>
-          </w:tcPr>
-          <w:p>
-            <w:pPr>
-              <w:pStyle w:val="Normal"/>
-              <w:widowControl w:val="false"/>
-              <w:tabs>
-                <w:tab w:val="clear" w:pos="709"/>
-              </w:tabs>
-              <w:jc w:val="right"/>
-              <w:rPr>
-                <w:sz w:val="18"/>
-                <w:szCs w:val="18"/>
-              </w:rPr>
-            </w:pPr>
-            <w:r>
-              <w:rPr>
-                <w:sz w:val="18"/>
-                <w:szCs w:val="18"/>
-              </w:rPr>
-              <w:t>-219.82545</w:t>
-            </w:r>
-          </w:p>
-        </w:tc>
-        <w:tc>
-          <w:tcPr>
-            <w:tcW w:w="1279" w:type="dxa"/>
-            <w:tcBorders/>
-            <w:vAlign w:val="bottom"/>
-          </w:tcPr>
-          <w:p>
-            <w:pPr>
-              <w:pStyle w:val="Normal"/>
-              <w:widowControl w:val="false"/>
-              <w:tabs>
-                <w:tab w:val="clear" w:pos="709"/>
-              </w:tabs>
-              <w:jc w:val="left"/>
-              <w:rPr>
-                <w:sz w:val="18"/>
-                <w:szCs w:val="18"/>
-              </w:rPr>
-            </w:pPr>
-            <w:r>
-              <w:rPr>
-                <w:sz w:val="18"/>
-                <w:szCs w:val="18"/>
-              </w:rPr>
-            </w:r>
-          </w:p>
-        </w:tc>
-        <w:tc>
-          <w:tcPr>
-            <w:tcW w:w="1279" w:type="dxa"/>
-            <w:tcBorders/>
-            <w:vAlign w:val="bottom"/>
-          </w:tcPr>
-          <w:p>
-            <w:pPr>
-              <w:pStyle w:val="Normal"/>
-              <w:widowControl w:val="false"/>
-              <w:tabs>
-                <w:tab w:val="clear" w:pos="709"/>
-              </w:tabs>
-              <w:jc w:val="left"/>
-              <w:rPr>
-                <w:sz w:val="18"/>
-                <w:szCs w:val="18"/>
-              </w:rPr>
-            </w:pPr>
-            <w:r>
-              <w:rPr>
-                <w:sz w:val="18"/>
-                <w:szCs w:val="18"/>
-              </w:rPr>
-            </w:r>
-          </w:p>
-        </w:tc>
-      </w:tr>
-      <w:tr>
-        <w:trPr>
-          <w:trHeight w:val="256" w:hRule="atLeast"/>
-        </w:trPr>
-        <w:tc>
-          <w:tcPr>
-            <w:tcW w:w="1309" w:type="dxa"/>
-            <w:tcBorders/>
-            <w:vAlign w:val="bottom"/>
-          </w:tcPr>
-          <w:p>
-            <w:pPr>
-              <w:pStyle w:val="Normal"/>
-              <w:widowControl w:val="false"/>
-              <w:tabs>
-                <w:tab w:val="clear" w:pos="709"/>
-              </w:tabs>
-              <w:jc w:val="left"/>
-              <w:rPr>
-                <w:sz w:val="18"/>
-                <w:szCs w:val="18"/>
-              </w:rPr>
-            </w:pPr>
-            <w:r>
-              <w:rPr>
-                <w:sz w:val="18"/>
-                <w:szCs w:val="18"/>
-              </w:rPr>
-              <w:t>3 in a row</w:t>
-            </w:r>
-          </w:p>
-        </w:tc>
-        <w:tc>
-          <w:tcPr>
-            <w:tcW w:w="1280" w:type="dxa"/>
-            <w:tcBorders/>
-            <w:vAlign w:val="bottom"/>
-          </w:tcPr>
-          <w:p>
-            <w:pPr>
-              <w:pStyle w:val="Normal"/>
-              <w:widowControl w:val="false"/>
-              <w:tabs>
-                <w:tab w:val="clear" w:pos="709"/>
-              </w:tabs>
-              <w:jc w:val="right"/>
-              <w:rPr>
-                <w:sz w:val="18"/>
-                <w:szCs w:val="18"/>
-              </w:rPr>
-            </w:pPr>
-            <w:r>
-              <w:rPr>
-                <w:sz w:val="18"/>
-                <w:szCs w:val="18"/>
-              </w:rPr>
-              <w:t>704002</w:t>
-            </w:r>
-          </w:p>
-        </w:tc>
-        <w:tc>
-          <w:tcPr>
-            <w:tcW w:w="1279" w:type="dxa"/>
-            <w:tcBorders/>
-            <w:vAlign w:val="bottom"/>
-          </w:tcPr>
-          <w:p>
-            <w:pPr>
-              <w:pStyle w:val="Normal"/>
-              <w:widowControl w:val="false"/>
-              <w:tabs>
-                <w:tab w:val="clear" w:pos="709"/>
-              </w:tabs>
-              <w:jc w:val="right"/>
-              <w:rPr>
-                <w:sz w:val="18"/>
-                <w:szCs w:val="18"/>
-              </w:rPr>
-            </w:pPr>
-            <w:r>
-              <w:rPr>
-                <w:sz w:val="18"/>
-                <w:szCs w:val="18"/>
-              </w:rPr>
-              <w:t>7.04%</w:t>
-            </w:r>
-          </w:p>
-        </w:tc>
-        <w:tc>
-          <w:tcPr>
-            <w:tcW w:w="1283" w:type="dxa"/>
-            <w:tcBorders/>
-            <w:vAlign w:val="bottom"/>
-          </w:tcPr>
-          <w:p>
-            <w:pPr>
-              <w:pStyle w:val="Normal"/>
-              <w:widowControl w:val="false"/>
-              <w:tabs>
-                <w:tab w:val="clear" w:pos="709"/>
-              </w:tabs>
-              <w:jc w:val="right"/>
-              <w:rPr>
-                <w:sz w:val="18"/>
-                <w:szCs w:val="18"/>
-              </w:rPr>
-            </w:pPr>
-            <w:r>
-              <w:rPr>
-                <w:sz w:val="18"/>
-                <w:szCs w:val="18"/>
-              </w:rPr>
-              <w:t>-246.4007</w:t>
-            </w:r>
-          </w:p>
-        </w:tc>
-        <w:tc>
-          <w:tcPr>
-            <w:tcW w:w="1279" w:type="dxa"/>
-            <w:tcBorders/>
-            <w:vAlign w:val="bottom"/>
-          </w:tcPr>
-          <w:p>
-            <w:pPr>
-              <w:pStyle w:val="Normal"/>
-              <w:widowControl w:val="false"/>
-              <w:tabs>
-                <w:tab w:val="clear" w:pos="709"/>
-              </w:tabs>
-              <w:jc w:val="left"/>
-              <w:rPr>
-                <w:sz w:val="18"/>
-                <w:szCs w:val="18"/>
-              </w:rPr>
-            </w:pPr>
-            <w:r>
-              <w:rPr>
-                <w:sz w:val="18"/>
-                <w:szCs w:val="18"/>
-              </w:rPr>
-            </w:r>
-          </w:p>
-        </w:tc>
-        <w:tc>
-          <w:tcPr>
-            <w:tcW w:w="1279" w:type="dxa"/>
-            <w:tcBorders/>
-            <w:vAlign w:val="bottom"/>
-          </w:tcPr>
-          <w:p>
-            <w:pPr>
-              <w:pStyle w:val="Normal"/>
-              <w:widowControl w:val="false"/>
-              <w:tabs>
-                <w:tab w:val="clear" w:pos="709"/>
-              </w:tabs>
-              <w:jc w:val="left"/>
-              <w:rPr>
-                <w:sz w:val="18"/>
-                <w:szCs w:val="18"/>
-              </w:rPr>
-            </w:pPr>
-            <w:r>
-              <w:rPr>
-                <w:sz w:val="18"/>
-                <w:szCs w:val="18"/>
-              </w:rPr>
-            </w:r>
-          </w:p>
-        </w:tc>
-      </w:tr>
-      <w:tr>
-        <w:trPr>
-          <w:trHeight w:val="256" w:hRule="atLeast"/>
-        </w:trPr>
-        <w:tc>
-          <w:tcPr>
-            <w:tcW w:w="1309" w:type="dxa"/>
-            <w:tcBorders/>
-            <w:vAlign w:val="bottom"/>
-          </w:tcPr>
-          <w:p>
-            <w:pPr>
-              <w:pStyle w:val="Normal"/>
-              <w:widowControl w:val="false"/>
-              <w:tabs>
-                <w:tab w:val="clear" w:pos="709"/>
-              </w:tabs>
-              <w:jc w:val="left"/>
-              <w:rPr>
-                <w:sz w:val="18"/>
-                <w:szCs w:val="18"/>
-              </w:rPr>
-            </w:pPr>
-            <w:r>
-              <w:rPr>
-                <w:sz w:val="18"/>
-                <w:szCs w:val="18"/>
-              </w:rPr>
-              <w:t>Casino</w:t>
-            </w:r>
-          </w:p>
-        </w:tc>
-        <w:tc>
-          <w:tcPr>
-            <w:tcW w:w="1280" w:type="dxa"/>
-            <w:tcBorders/>
-            <w:vAlign w:val="bottom"/>
-          </w:tcPr>
-          <w:p>
-            <w:pPr>
-              <w:pStyle w:val="Normal"/>
-              <w:widowControl w:val="false"/>
-              <w:tabs>
-                <w:tab w:val="clear" w:pos="709"/>
-              </w:tabs>
-              <w:jc w:val="right"/>
-              <w:rPr>
-                <w:sz w:val="18"/>
-                <w:szCs w:val="18"/>
-              </w:rPr>
-            </w:pPr>
-            <w:r>
-              <w:rPr>
-                <w:sz w:val="18"/>
-                <w:szCs w:val="18"/>
-              </w:rPr>
-              <w:t>8456174</w:t>
-            </w:r>
-          </w:p>
-        </w:tc>
-        <w:tc>
-          <w:tcPr>
-            <w:tcW w:w="1279" w:type="dxa"/>
-            <w:tcBorders/>
-            <w:vAlign w:val="bottom"/>
-          </w:tcPr>
-          <w:p>
-            <w:pPr>
-              <w:pStyle w:val="Normal"/>
-              <w:widowControl w:val="false"/>
-              <w:tabs>
-                <w:tab w:val="clear" w:pos="709"/>
-              </w:tabs>
-              <w:jc w:val="right"/>
-              <w:rPr>
-                <w:sz w:val="18"/>
-                <w:szCs w:val="18"/>
-              </w:rPr>
-            </w:pPr>
-            <w:r>
-              <w:rPr>
-                <w:sz w:val="18"/>
-                <w:szCs w:val="18"/>
-              </w:rPr>
-              <w:t>84.56%</w:t>
-            </w:r>
-          </w:p>
-        </w:tc>
-        <w:tc>
-          <w:tcPr>
-            <w:tcW w:w="1283" w:type="dxa"/>
-            <w:tcBorders/>
-            <w:vAlign w:val="bottom"/>
-          </w:tcPr>
-          <w:p>
-            <w:pPr>
-              <w:pStyle w:val="Normal"/>
-              <w:widowControl w:val="false"/>
-              <w:tabs>
-                <w:tab w:val="clear" w:pos="709"/>
-              </w:tabs>
-              <w:jc w:val="right"/>
-              <w:rPr>
-                <w:sz w:val="18"/>
-                <w:szCs w:val="18"/>
-              </w:rPr>
-            </w:pPr>
-            <w:r>
-              <w:rPr>
-                <w:sz w:val="18"/>
-                <w:szCs w:val="18"/>
-              </w:rPr>
-              <w:t>845.6174</w:t>
-            </w:r>
-          </w:p>
-        </w:tc>
-        <w:tc>
-          <w:tcPr>
-            <w:tcW w:w="1279" w:type="dxa"/>
-            <w:tcBorders/>
-            <w:vAlign w:val="bottom"/>
-          </w:tcPr>
-          <w:p>
-            <w:pPr>
-              <w:pStyle w:val="Normal"/>
-              <w:widowControl w:val="false"/>
-              <w:tabs>
-                <w:tab w:val="clear" w:pos="709"/>
-              </w:tabs>
-              <w:jc w:val="left"/>
-              <w:rPr>
-                <w:sz w:val="18"/>
-                <w:szCs w:val="18"/>
-              </w:rPr>
-            </w:pPr>
-            <w:r>
-              <w:rPr>
-                <w:sz w:val="18"/>
-                <w:szCs w:val="18"/>
-              </w:rPr>
-            </w:r>
-          </w:p>
-        </w:tc>
-        <w:tc>
-          <w:tcPr>
-            <w:tcW w:w="1279" w:type="dxa"/>
-            <w:tcBorders/>
-            <w:vAlign w:val="bottom"/>
-          </w:tcPr>
-          <w:p>
-            <w:pPr>
-              <w:pStyle w:val="Normal"/>
-              <w:widowControl w:val="false"/>
-              <w:tabs>
-                <w:tab w:val="clear" w:pos="709"/>
-              </w:tabs>
-              <w:jc w:val="left"/>
-              <w:rPr>
-                <w:sz w:val="18"/>
-                <w:szCs w:val="18"/>
-              </w:rPr>
-            </w:pPr>
-            <w:r>
-              <w:rPr>
-                <w:sz w:val="18"/>
-                <w:szCs w:val="18"/>
-              </w:rPr>
-            </w:r>
-          </w:p>
-        </w:tc>
-      </w:tr>
-    </w:tbl>
     <w:p>
       <w:pPr>
         <w:pStyle w:val="Normal"/>
@@ -12359,223 +12587,6 @@
     </w:p>
     <w:p>
       <w:pPr>
-        <w:pStyle w:val="Normal"/>
-        <w:rPr>
-          <w:i/>
-          <w:i/>
-          <w:iCs/>
-        </w:rPr>
-      </w:pPr>
-      <w:r>
-        <w:rPr>
-          <w:i/>
-          <w:iCs/>
-        </w:rPr>
-      </w:r>
-    </w:p>
-    <w:p>
-      <w:pPr>
-        <w:pStyle w:val="Normal"/>
-        <w:rPr>
-          <w:i/>
-          <w:i/>
-          <w:iCs/>
-        </w:rPr>
-      </w:pPr>
-      <w:r>
-        <w:rPr>
-          <w:i/>
-          <w:iCs/>
-        </w:rPr>
-      </w:r>
-    </w:p>
-    <w:p>
-      <w:pPr>
-        <w:pStyle w:val="Normal"/>
-        <w:rPr>
-          <w:i/>
-          <w:i/>
-          <w:iCs/>
-        </w:rPr>
-      </w:pPr>
-      <w:r>
-        <w:rPr>
-          <w:i/>
-          <w:iCs/>
-        </w:rPr>
-      </w:r>
-    </w:p>
-    <w:p>
-      <w:pPr>
-        <w:pStyle w:val="Normal"/>
-        <w:rPr>
-          <w:i/>
-          <w:i/>
-          <w:iCs/>
-        </w:rPr>
-      </w:pPr>
-      <w:r>
-        <w:rPr>
-          <w:i/>
-          <w:iCs/>
-        </w:rPr>
-      </w:r>
-    </w:p>
-    <w:p>
-      <w:pPr>
-        <w:pStyle w:val="Normal"/>
-        <w:rPr>
-          <w:i/>
-          <w:i/>
-          <w:iCs/>
-        </w:rPr>
-      </w:pPr>
-      <w:r>
-        <w:rPr>
-          <w:i/>
-          <w:iCs/>
-        </w:rPr>
-      </w:r>
-    </w:p>
-    <w:p>
-      <w:pPr>
-        <w:pStyle w:val="Normal"/>
-        <w:rPr>
-          <w:i/>
-          <w:i/>
-          <w:iCs/>
-        </w:rPr>
-      </w:pPr>
-      <w:r>
-        <w:rPr>
-          <w:i/>
-          <w:iCs/>
-        </w:rPr>
-      </w:r>
-    </w:p>
-    <w:p>
-      <w:pPr>
-        <w:pStyle w:val="Normal"/>
-        <w:rPr>
-          <w:i/>
-          <w:i/>
-          <w:iCs/>
-        </w:rPr>
-      </w:pPr>
-      <w:r>
-        <w:rPr>
-          <w:i/>
-          <w:iCs/>
-        </w:rPr>
-      </w:r>
-    </w:p>
-    <w:p>
-      <w:pPr>
-        <w:pStyle w:val="Normal"/>
-        <w:rPr>
-          <w:i/>
-          <w:i/>
-          <w:iCs/>
-        </w:rPr>
-      </w:pPr>
-      <w:r>
-        <w:rPr>
-          <w:i/>
-          <w:iCs/>
-        </w:rPr>
-      </w:r>
-    </w:p>
-    <w:p>
-      <w:pPr>
-        <w:pStyle w:val="Normal"/>
-        <w:rPr>
-          <w:i/>
-          <w:i/>
-          <w:iCs/>
-        </w:rPr>
-      </w:pPr>
-      <w:r>
-        <w:rPr>
-          <w:i/>
-          <w:iCs/>
-        </w:rPr>
-      </w:r>
-    </w:p>
-    <w:p>
-      <w:pPr>
-        <w:pStyle w:val="Normal"/>
-        <w:rPr>
-          <w:i/>
-          <w:i/>
-          <w:iCs/>
-        </w:rPr>
-      </w:pPr>
-      <w:r>
-        <w:rPr>
-          <w:i/>
-          <w:iCs/>
-        </w:rPr>
-      </w:r>
-    </w:p>
-    <w:p>
-      <w:pPr>
-        <w:pStyle w:val="Normal"/>
-        <w:rPr>
-          <w:i/>
-          <w:i/>
-          <w:iCs/>
-        </w:rPr>
-      </w:pPr>
-      <w:r>
-        <w:rPr>
-          <w:i/>
-          <w:iCs/>
-        </w:rPr>
-      </w:r>
-    </w:p>
-    <w:p>
-      <w:pPr>
-        <w:pStyle w:val="Normal"/>
-        <w:rPr>
-          <w:i/>
-          <w:i/>
-          <w:iCs/>
-        </w:rPr>
-      </w:pPr>
-      <w:r>
-        <w:rPr>
-          <w:i/>
-          <w:iCs/>
-        </w:rPr>
-      </w:r>
-    </w:p>
-    <w:p>
-      <w:pPr>
-        <w:pStyle w:val="Normal"/>
-        <w:rPr>
-          <w:i/>
-          <w:i/>
-          <w:iCs/>
-        </w:rPr>
-      </w:pPr>
-      <w:r>
-        <w:rPr>
-          <w:i/>
-          <w:iCs/>
-        </w:rPr>
-      </w:r>
-    </w:p>
-    <w:p>
-      <w:pPr>
-        <w:pStyle w:val="Normal"/>
-        <w:rPr/>
-      </w:pPr>
-      <w:r>
-        <w:rPr/>
-      </w:r>
-    </w:p>
-    <w:p>
-      <w:pPr>
         <w:pStyle w:val="Heading4"/>
         <w:numPr>
           <w:ilvl w:val="3"/>
@@ -19251,8 +19262,8 @@
       </w:r>
     </w:p>
     <w:sectPr>
-      <w:footerReference w:type="default" r:id="rId2"/>
-      <w:footerReference w:type="first" r:id="rId3"/>
+      <w:footerReference w:type="default" r:id="rId3"/>
+      <w:footerReference w:type="first" r:id="rId4"/>
       <w:type w:val="nextPage"/>
       <w:pgSz w:w="11906" w:h="16838"/>
       <w:pgMar w:left="1134" w:right="1134" w:header="0" w:top="1134" w:footer="1134" w:bottom="1693" w:gutter="0"/>
@@ -19287,7 +19298,7 @@
     </w:r>
     <w:r>
       <w:rPr/>
-      <w:t>8</w:t>
+      <w:t>4</w:t>
     </w:r>
     <w:r>
       <w:rPr/>
@@ -19737,7 +19748,7 @@
     <w:pPr>
       <w:widowControl/>
       <w:suppressAutoHyphens w:val="true"/>
-      <w:overflowPunct w:val="false"/>
+      <w:overflowPunct w:val="true"/>
       <w:bidi w:val="0"/>
       <w:spacing w:before="0" w:after="0"/>
       <w:jc w:val="left"/>
@@ -19951,5 +19962,12 @@
     </w:pPr>
     <w:rPr/>
   </w:style>
+  <w:style w:type="paragraph" w:styleId="Text">
+    <w:name w:val="Text"/>
+    <w:basedOn w:val="Caption"/>
+    <w:qFormat/>
+    <w:pPr/>
+    <w:rPr/>
+  </w:style>
 </w:styles>
 </file>
</xml_diff>

<commit_message>
vault backup: 2022-03-23 11:42:42
</commit_message>
<xml_diff>
--- a/Math/Assignment Data/2022T1/Math_Assignment_T1.docx
+++ b/Math/Assignment Data/2022T1/Math_Assignment_T1.docx
@@ -9,6 +9,10 @@
         <w:jc w:val="left"/>
         <w:rPr/>
       </w:pPr>
+      <w:r>
+        <w:rPr/>
+        <w:t xml:space="preserve"> </w:t>
+      </w:r>
       <w:r>
         <w:rPr/>
         <w:tab/>
@@ -153,7 +157,7 @@
           <w:sz w:val="48"/>
           <w:szCs w:val="48"/>
         </w:rPr>
-        <w:t>A Study and Simulation of Gambing Laws in Australia</w:t>
+        <w:t>A Study and Simulation of Gambling Laws in Australia</w:t>
       </w:r>
     </w:p>
     <w:p>
@@ -193,7 +197,7 @@
         <w:pStyle w:val="Heading2"/>
         <w:numPr>
           <w:ilvl w:val="1"/>
-          <w:numId w:val="3"/>
+          <w:numId w:val="2"/>
         </w:numPr>
         <w:rPr/>
       </w:pPr>
@@ -209,7 +213,7 @@
       </w:pPr>
       <w:r>
         <w:rPr/>
-        <w:t>Gambling is often seen as a form of entertainment, with the possiblity of “winning it big”, However the games located at the casino are always designed to have a mathematical advantage for the gambling venue, or house. The goal of this report is too examine and create a ‘game of science’ that complies with casino gambling laws in Australia, with different prizes in order to achieve a resonable ‘house edge’.</w:t>
+        <w:t>Gambling is often seen as a form of entertainment, with the possibility of “winning it big”. However the games located at casinos are always designed to have a mathematical advantage for the gambling venue, or house. The goal of this report is too examine and create a ‘game of science’ that complies with casino gambling laws in Australia, with different prizes in order to achieve a reasonable ‘house edge’.</w:t>
       </w:r>
     </w:p>
     <w:p>
@@ -219,7 +223,7 @@
       </w:pPr>
       <w:r>
         <w:rPr/>
-        <w:t xml:space="preserve">It was observed in the report that a legal house edge was between 10-15%, which means that the gambling venue should take about that percent of what the players put in, for example if a player plays a game for $10 than the casino should take $1-$1.50 per played game. In addition, it is shown that in most games the lower the probability of an event occuring, the higher the prizes are shown to be. This is normally used to create a sense of fairness to the games, even if the prizes do not match the probability of the event occuring, for example, if a player does the same as before and pays $10 for a game and the winning outcomes have a 10%, 5% and 2% chance of winning, the mathematically fair way of paying the player should be $100, $200 and $500 but in reality the player will often receive something more akin to $20, $50, $100 in order to increases the house edge for the casino. </w:t>
+        <w:t xml:space="preserve">It was observed in the report that a legal house edge was between 10-15%, which means that the gambling venue should take roughly that percentage of each dollar the players put in, for example if a player plays a game for $10 than the casino should take $1-$1.50 per played game. In addition, it is shown that in most games the lower the probability of an event occurring, the higher the prizes are shown to be. This is normally used to create a sense of fairness to the games, even if the prizes do not match the probability of the event occurring, for example, if a player does the same as before and pays $10 for a game and the winning outcomes have a 10%, 5% and 2% chance of winning, the mathematically fair way of paying the player should be $100, $200 and $500 but in reality the player will often receive something more akin to $20, $50, $100 in order to increases the house edge for the casino. </w:t>
       </w:r>
     </w:p>
     <w:p>
@@ -229,15 +233,7 @@
       </w:pPr>
       <w:r>
         <w:rPr/>
-        <w:t xml:space="preserve">The report assumes that the dice being used are fair and even, because if the dice are </w:t>
-      </w:r>
-      <w:r>
-        <w:rPr/>
-        <w:t>un</w:t>
-      </w:r>
-      <w:r>
-        <w:rPr/>
-        <w:t xml:space="preserve">even the probability of each event of occuring is unknown it forbids the reasonable examination of the probability of events. </w:t>
+        <w:t xml:space="preserve">The report assumes that the dice being used are fair and even, because if the dice are uneven the probability of each event of occurring is unknown it forbids the reasonable examination of the probability of events. </w:t>
       </w:r>
     </w:p>
     <w:p>
@@ -247,35 +243,7 @@
       </w:pPr>
       <w:r>
         <w:rPr/>
-        <w:t xml:space="preserve">The report also used a variety of mathematical techniques in order to achieve reasonable results. These techniques were: </w:t>
-      </w:r>
-      <w:r>
-        <w:rPr/>
-        <w:t xml:space="preserve">Probability, to calculate the probability of the individual divisions occuring,   </w:t>
-      </w:r>
-      <w:r>
-        <w:rPr/>
-        <w:t xml:space="preserve">The multiplication and addition rule to </w:t>
-      </w:r>
-      <w:r>
-        <w:rPr/>
-        <w:t xml:space="preserve">accurately calculate </w:t>
-      </w:r>
-      <w:r>
-        <w:rPr/>
-        <w:t xml:space="preserve">theoretical </w:t>
-      </w:r>
-      <w:r>
-        <w:rPr/>
-        <w:t xml:space="preserve">probabilities </w:t>
-      </w:r>
-      <w:r>
-        <w:rPr/>
-        <w:t>for each of the divisions</w:t>
-      </w:r>
-      <w:r>
-        <w:rPr/>
-        <w:t xml:space="preserve">. </w:t>
+        <w:t xml:space="preserve">The report also used a variety of mathematical techniques in order to achieve reasonable results. These techniques were: Probability, to calculate the probability of the individual divisions occurring,   The multiplication and addition rule to accurately calculate theoretical probabilities for each of the divisions. </w:t>
       </w:r>
     </w:p>
     <w:p>
@@ -292,7 +260,7 @@
         <w:pStyle w:val="Heading2"/>
         <w:numPr>
           <w:ilvl w:val="1"/>
-          <w:numId w:val="3"/>
+          <w:numId w:val="2"/>
         </w:numPr>
         <w:rPr/>
       </w:pPr>
@@ -308,15 +276,7 @@
       </w:pPr>
       <w:r>
         <w:rPr/>
-        <w:t xml:space="preserve">There were </w:t>
-      </w:r>
-      <w:r>
-        <w:rPr/>
-        <w:t>three distinct</w:t>
-      </w:r>
-      <w:r>
-        <w:rPr/>
-        <w:t xml:space="preserve"> probabilities that were required to be calculated:</w:t>
+        <w:t>There were three distinct probabilities that were required to be calculated:</w:t>
       </w:r>
     </w:p>
     <w:p>
@@ -336,7 +296,17 @@
       </w:pPr>
       <w:r>
         <w:rPr/>
-        <w:t>- Counted outcomes manually, 111, 222, 333, 444, 555, 666, 777, 888​</w:t>
+        <w:t xml:space="preserve">This was simple because it only required counting outcomes manually: </w:t>
+      </w:r>
+    </w:p>
+    <w:p>
+      <w:pPr>
+        <w:pStyle w:val="TextBody"/>
+        <w:rPr/>
+      </w:pPr>
+      <w:r>
+        <w:rPr/>
+        <w:t>111, 222, 333, 444, 555, 666, 777, 888.</w:t>
       </w:r>
     </w:p>
     <w:p>
@@ -484,11 +454,17 @@
       </w:pPr>
       <w:r>
         <w:rPr/>
-        <w:t xml:space="preserve">This was slightly more complicated because it required the use of the multiplication rule </w:t>
-      </w:r>
-      <w:r>
-        <w:rPr/>
-        <w:t xml:space="preserve">to calculate the combinations of the numbers to get the different arrangements of the numbers. For example 3 different numbers have 3! combinations, which is 6, allowing the outcomes to be 6*Different Numbers, which was also 6. </w:t>
+        <w:t>This was slightly more complicated because it required the use of the multiplication rule to calculate the number of possible outcomes of the numbers, in addition to the arrangements of the individual sets of numbers:</w:t>
+      </w:r>
+    </w:p>
+    <w:p>
+      <w:pPr>
+        <w:pStyle w:val="TextBody"/>
+        <w:rPr/>
+      </w:pPr>
+      <w:r>
+        <w:rPr/>
+        <w:t xml:space="preserve">For example 3 different numbers have 3! arrangements, which is 6, allowing the outcomes to be 6*(8, total number of possible outcomes per dice, -2, total dice rolled – 1), which was also 6. </w:t>
       </w:r>
     </w:p>
     <w:p>
@@ -582,12 +558,32 @@
               </w:rPr>
               <m:t xml:space="preserve">∗</m:t>
             </m:r>
-            <m:r>
-              <w:rPr>
-                <w:rFonts w:ascii="Cambria Math" w:hAnsi="Cambria Math"/>
-              </w:rPr>
-              <m:t xml:space="preserve">6</m:t>
-            </m:r>
+            <m:d>
+              <m:dPr>
+                <m:begChr m:val="("/>
+                <m:endChr m:val=")"/>
+              </m:dPr>
+              <m:e>
+                <m:r>
+                  <w:rPr>
+                    <w:rFonts w:ascii="Cambria Math" w:hAnsi="Cambria Math"/>
+                  </w:rPr>
+                  <m:t xml:space="preserve">8</m:t>
+                </m:r>
+                <m:r>
+                  <w:rPr>
+                    <w:rFonts w:ascii="Cambria Math" w:hAnsi="Cambria Math"/>
+                  </w:rPr>
+                  <m:t xml:space="preserve">−</m:t>
+                </m:r>
+                <m:r>
+                  <w:rPr>
+                    <w:rFonts w:ascii="Cambria Math" w:hAnsi="Cambria Math"/>
+                  </w:rPr>
+                  <m:t xml:space="preserve">2</m:t>
+                </m:r>
+              </m:e>
+            </m:d>
           </m:num>
           <m:den>
             <m:r>
@@ -631,6 +627,96 @@
     </w:p>
     <w:p>
       <w:pPr>
+        <w:pStyle w:val="TextBody"/>
+        <w:rPr/>
+      </w:pPr>
+      <w:r>
+        <w:rPr/>
+        <w:t xml:space="preserve">10 combinations of numbers add up to 20 </w:t>
+      </w:r>
+    </w:p>
+    <w:p>
+      <w:pPr>
+        <w:pStyle w:val="TextBody"/>
+        <w:rPr/>
+      </w:pPr>
+      <w:r>
+        <w:rPr/>
+        <w:t>- 1+19, 2+18, 3+17, 4+16, 5+15, 6+14, 7+13, 8+12, 9+11, 10+10</w:t>
+      </w:r>
+    </w:p>
+    <w:p>
+      <w:pPr>
+        <w:pStyle w:val="TextBody"/>
+        <w:rPr/>
+      </w:pPr>
+      <w:r>
+        <w:rPr/>
+        <w:t xml:space="preserve">if No&gt;8 then /2 </w:t>
+      </w:r>
+    </w:p>
+    <w:p>
+      <w:pPr>
+        <w:pStyle w:val="TextBody"/>
+        <w:rPr/>
+      </w:pPr>
+      <w:r>
+        <w:rPr/>
+        <w:t xml:space="preserve">- gives 1+9.5+9.5, 2+9+9, 3+8.5+8.5, 4+8+8, 5+7.5+7.5, 6+7+7, 7+6.5+6.5, 8+6+6, 4.5+4.5+5.5+5.5, 5+5+5+5 </w:t>
+      </w:r>
+    </w:p>
+    <w:p>
+      <w:pPr>
+        <w:pStyle w:val="TextBody"/>
+        <w:rPr/>
+      </w:pPr>
+      <w:r>
+        <w:rPr/>
+        <w:t>if set of numbers has a number that is not whole &amp; if you can round the decimal down and the other up and both are still &gt; 8 then remove *and there is only 3 numbers</w:t>
+      </w:r>
+    </w:p>
+    <w:p>
+      <w:pPr>
+        <w:pStyle w:val="TextBody"/>
+        <w:rPr/>
+      </w:pPr>
+      <w:r>
+        <w:rPr/>
+        <w:t xml:space="preserve">- 2+9+9, 4+8+8, 6+7+7, 8+6+6, 5+7+8 </w:t>
+      </w:r>
+    </w:p>
+    <w:p>
+      <w:pPr>
+        <w:pStyle w:val="TextBody"/>
+        <w:rPr/>
+      </w:pPr>
+      <w:r>
+        <w:rPr/>
+        <w:t xml:space="preserve">if numbers are still greater than 8 remove </w:t>
+      </w:r>
+    </w:p>
+    <w:p>
+      <w:pPr>
+        <w:pStyle w:val="TextBody"/>
+        <w:rPr/>
+      </w:pPr>
+      <w:r>
+        <w:rPr/>
+        <w:t>- 4+8+8, 6+7+7, 8+6+6, 5+7+8 – there are 4 valid combinations that have a sum of 20</w:t>
+      </w:r>
+    </w:p>
+    <w:p>
+      <w:pPr>
+        <w:pStyle w:val="TextBody"/>
+        <w:rPr/>
+      </w:pPr>
+      <w:r>
+        <w:rPr/>
+        <w:t xml:space="preserve">This required use of simple division and addition combined with pre-set rules to calculate the combinations of numbers to get the sum of another number within the constraints of the three sided dice. However the use of the addition and multiplication rule was required, along with knowledge of arrangements to get the total number of outcomes. </w:t>
+      </w:r>
+    </w:p>
+    <w:p>
+      <w:pPr>
         <w:pStyle w:val="Normal"/>
         <w:bidi w:val="0"/>
         <w:jc w:val="left"/>
@@ -638,7 +724,7 @@
       </w:pPr>
       <w:r>
         <w:rPr/>
-        <w:t xml:space="preserve">This required the use of both the addition rule and multiplication rule in order to calculate the outcomes for these, for if the numbers had two numbers the same, there was only 3 possible outcomes, but if they were all different numbers the outcomes could be 3!. </w:t>
+        <w:t>488, 677, 866, 875</w:t>
       </w:r>
     </w:p>
     <w:p>
@@ -650,7 +736,29 @@
       </w:pPr>
       <w:r>
         <w:rPr/>
-        <w:t>885 (3), 884(3), 876(3!), 875(3!), 866(3), 777, 776(3)</w:t>
+        <w:t xml:space="preserve">- If they have two of the same digit than the possible arrangements is 3, if they have 3 different numbers than it is 3! </w:t>
+      </w:r>
+    </w:p>
+    <w:p>
+      <w:pPr>
+        <w:pStyle w:val="Normal"/>
+        <w:bidi w:val="0"/>
+        <w:jc w:val="left"/>
+        <w:rPr/>
+      </w:pPr>
+      <w:r>
+        <w:rPr/>
+      </w:r>
+    </w:p>
+    <w:p>
+      <w:pPr>
+        <w:pStyle w:val="Normal"/>
+        <w:bidi w:val="0"/>
+        <w:jc w:val="left"/>
+        <w:rPr/>
+      </w:pPr>
+      <w:r>
+        <w:rPr/>
       </w:r>
     </w:p>
     <w:p>
@@ -824,7 +932,9 @@
         </w:rPr>
       </w:pPr>
       <w:r>
-        <w:rPr/>
+        <w:rPr>
+          <w:vertAlign w:val="superscript"/>
+        </w:rPr>
       </w:r>
     </w:p>
     <w:p>
@@ -2594,7 +2704,7 @@
       </w:pPr>
       <w:r>
         <w:rPr/>
-        <w:t>This table presents an extremely low house edge, with the casino losing money on each hand, however if features rewarding prizes for the players, incentivsing players to return to the game</w:t>
+        <w:t xml:space="preserve">This table presents an extremely low house edge, with the casino losing money on each hand, however if features rewarding prizes for the players, incentivise players to return to the game. However the table shows unreasonable results because the house edge is below the 10-15% observed amount required for a casino. </w:t>
       </w:r>
     </w:p>
     <w:p>
@@ -2694,13 +2804,6 @@
               </w:rPr>
               <w:t>Divisions</w:t>
             </w:r>
-            <w:r>
-              <w:rPr>
-                <w:sz w:val="18"/>
-                <w:szCs w:val="18"/>
-              </w:rPr>
-              <w:t>f</w:t>
-            </w:r>
           </w:p>
         </w:tc>
         <w:tc>
@@ -2755,7 +2858,7 @@
                 <w:sz w:val="18"/>
                 <w:szCs w:val="18"/>
               </w:rPr>
-              <w:t>Prize</w:t>
+              <w:t>Prize ($)</w:t>
             </w:r>
           </w:p>
         </w:tc>
@@ -2783,7 +2886,7 @@
                 <w:sz w:val="18"/>
                 <w:szCs w:val="18"/>
               </w:rPr>
-              <w:t>Return to Casino</w:t>
+              <w:t>Return to Casino ($)</w:t>
             </w:r>
           </w:p>
         </w:tc>
@@ -3898,7 +4001,7 @@
                 <w:sz w:val="18"/>
                 <w:szCs w:val="18"/>
               </w:rPr>
-              <w:t>Payment</w:t>
+              <w:t>Payment ($)</w:t>
             </w:r>
           </w:p>
         </w:tc>
@@ -4223,15 +4326,73 @@
       </w:pPr>
       <w:r>
         <w:rPr/>
-        <w:t xml:space="preserve">This table shows a house edge of 15, within the legal limits and still making the casino money. It features an extremely rewarding prize of $15450 for the top prize, </w:t>
-      </w:r>
-      <w:r>
-        <w:rPr/>
-        <w:t xml:space="preserve">also incentivising players to return </w:t>
-      </w:r>
-      <w:r>
-        <w:rPr/>
-        <w:t xml:space="preserve">to play, however this time the players are losing money in the long term instead of gaining money. </w:t>
+        <w:t xml:space="preserve">This table shows a house edge of 15, within the legal limits and still making the casino money. It features an extremely rewarding prize of $15450 for the top prize, also incentivising players to return to play, however this time the players are losing money in the long term instead of gaining money. This in turn presents that the results here are reasonable because of the house edge and relevant prizes </w:t>
+      </w:r>
+    </w:p>
+    <w:p>
+      <w:pPr>
+        <w:pStyle w:val="Normal"/>
+        <w:bidi w:val="0"/>
+        <w:jc w:val="left"/>
+        <w:rPr/>
+      </w:pPr>
+      <w:r>
+        <w:rPr/>
+      </w:r>
+    </w:p>
+    <w:p>
+      <w:pPr>
+        <w:pStyle w:val="Normal"/>
+        <w:bidi w:val="0"/>
+        <w:jc w:val="left"/>
+        <w:rPr/>
+      </w:pPr>
+      <w:r>
+        <w:rPr/>
+      </w:r>
+    </w:p>
+    <w:p>
+      <w:pPr>
+        <w:pStyle w:val="Normal"/>
+        <w:bidi w:val="0"/>
+        <w:jc w:val="left"/>
+        <w:rPr/>
+      </w:pPr>
+      <w:r>
+        <w:rPr/>
+      </w:r>
+    </w:p>
+    <w:p>
+      <w:pPr>
+        <w:pStyle w:val="Normal"/>
+        <w:bidi w:val="0"/>
+        <w:jc w:val="left"/>
+        <w:rPr/>
+      </w:pPr>
+      <w:r>
+        <w:rPr/>
+      </w:r>
+    </w:p>
+    <w:p>
+      <w:pPr>
+        <w:pStyle w:val="Normal"/>
+        <w:bidi w:val="0"/>
+        <w:jc w:val="left"/>
+        <w:rPr/>
+      </w:pPr>
+      <w:r>
+        <w:rPr/>
+      </w:r>
+    </w:p>
+    <w:p>
+      <w:pPr>
+        <w:pStyle w:val="Normal"/>
+        <w:bidi w:val="0"/>
+        <w:jc w:val="left"/>
+        <w:rPr/>
+      </w:pPr>
+      <w:r>
+        <w:rPr/>
       </w:r>
     </w:p>
     <w:p>
@@ -4482,6 +4643,7 @@
                 <w:sz w:val="18"/>
                 <w:szCs w:val="18"/>
               </w:rPr>
+              <w:t>$1254738346 (total profit for Casino) ($)</w:t>
             </w:r>
           </w:p>
         </w:tc>
@@ -4796,7 +4958,7 @@
                 <w:sz w:val="18"/>
                 <w:szCs w:val="18"/>
               </w:rPr>
-              <w:t>1254738346 (total profit for Casino)</w:t>
+              <w:t>Return to casino ($)</w:t>
             </w:r>
           </w:p>
         </w:tc>
@@ -5887,33 +6049,6 @@
     <w:p>
       <w:pPr>
         <w:pStyle w:val="Normal"/>
-        <w:rPr/>
-      </w:pPr>
-      <w:r>
-        <w:rPr/>
-      </w:r>
-    </w:p>
-    <w:p>
-      <w:pPr>
-        <w:pStyle w:val="Normal"/>
-        <w:rPr/>
-      </w:pPr>
-      <w:r>
-        <w:rPr/>
-      </w:r>
-    </w:p>
-    <w:p>
-      <w:pPr>
-        <w:pStyle w:val="Normal"/>
-        <w:rPr/>
-      </w:pPr>
-      <w:r>
-        <w:rPr/>
-      </w:r>
-    </w:p>
-    <w:p>
-      <w:pPr>
-        <w:pStyle w:val="Normal"/>
         <w:rPr>
           <w:b w:val="false"/>
           <w:b w:val="false"/>
@@ -5927,58 +6062,77 @@
         </w:rPr>
       </w:pPr>
       <w:r>
-        <w:rPr/>
-      </w:r>
-      <w:r>
+        <w:rPr>
+          <w:b w:val="false"/>
+          <w:i w:val="false"/>
+          <w:iCs w:val="false"/>
+          <w:color w:val="657B83"/>
+          <w:sz w:val="18"/>
+          <w:szCs w:val="18"/>
+          <w:lang w:val="zxx"/>
+        </w:rPr>
         <mc:AlternateContent>
           <mc:Choice Requires="wps">
             <w:drawing>
-              <wp:anchor behindDoc="0" distT="0" distB="0" distL="0" distR="0" simplePos="0" locked="0" layoutInCell="0" allowOverlap="1" relativeHeight="10">
+              <wp:anchor behindDoc="0" distT="0" distB="0" distL="0" distR="0" simplePos="0" locked="0" layoutInCell="0" allowOverlap="1" relativeHeight="2">
                 <wp:simplePos x="0" y="0"/>
                 <wp:positionH relativeFrom="column">
-                  <wp:align>center</wp:align>
+                  <wp:posOffset>-40640</wp:posOffset>
                 </wp:positionH>
                 <wp:positionV relativeFrom="paragraph">
-                  <wp:posOffset>635</wp:posOffset>
+                  <wp:posOffset>88900</wp:posOffset>
                 </wp:positionV>
-                <wp:extent cx="6120130" cy="3199765"/>
+                <wp:extent cx="6121400" cy="3201035"/>
                 <wp:effectExtent l="0" t="0" r="0" b="0"/>
                 <wp:wrapSquare wrapText="largest"/>
                 <wp:docPr id="1" name="Frame1"/>
                 <a:graphic xmlns:a="http://schemas.openxmlformats.org/drawingml/2006/main">
                   <a:graphicData uri="http://schemas.microsoft.com/office/word/2010/wordprocessingShape">
                     <wps:wsp>
-                      <wps:cNvSpPr txBox="1"/>
+                      <wps:cNvSpPr/>
                       <wps:spPr>
                         <a:xfrm>
                           <a:off x="0" y="0"/>
-                          <a:ext cx="6120130" cy="3199765"/>
+                          <a:ext cx="6120720" cy="3200400"/>
                         </a:xfrm>
-                        <a:prstGeom prst="rect"/>
+                        <a:prstGeom prst="rect">
+                          <a:avLst/>
+                        </a:prstGeom>
                         <a:solidFill>
-                          <a:srgbClr val="FFFFFF"/>
+                          <a:srgbClr val="ffffff"/>
                         </a:solidFill>
-                        <a:ln w="635">
+                        <a:ln w="720">
                           <a:solidFill>
                             <a:srgbClr val="000000"/>
                           </a:solidFill>
+                          <a:round/>
                         </a:ln>
                       </wps:spPr>
+                      <wps:style>
+                        <a:lnRef idx="0"/>
+                        <a:fillRef idx="0"/>
+                        <a:effectRef idx="0"/>
+                        <a:fontRef idx="minor"/>
+                      </wps:style>
                       <wps:txbx>
                         <w:txbxContent>
                           <w:p>
                             <w:pPr>
                               <w:pStyle w:val="Text"/>
                               <w:spacing w:before="120" w:after="120"/>
-                              <w:rPr/>
+                              <w:rPr>
+                                <w:color w:val="000000"/>
+                              </w:rPr>
                             </w:pPr>
                             <w:r>
-                              <w:rPr/>
+                              <w:rPr>
+                                <w:color w:val="000000"/>
+                              </w:rPr>
                               <w:drawing>
                                 <wp:inline distT="0" distB="0" distL="0" distR="0">
                                   <wp:extent cx="6120130" cy="2853055"/>
                                   <wp:effectExtent l="0" t="0" r="0" b="0"/>
-                                  <wp:docPr id="2" name="Image1" descr=""/>
+                                  <wp:docPr id="3" name="Image1" descr=""/>
                                   <wp:cNvGraphicFramePr>
                                     <a:graphicFrameLocks xmlns:a="http://schemas.openxmlformats.org/drawingml/2006/main" noChangeAspect="1"/>
                                   </wp:cNvGraphicFramePr>
@@ -5986,7 +6140,7 @@
                                     <a:graphicData uri="http://schemas.openxmlformats.org/drawingml/2006/picture">
                                       <pic:pic xmlns:pic="http://schemas.openxmlformats.org/drawingml/2006/picture">
                                         <pic:nvPicPr>
-                                          <pic:cNvPr id="2" name="Image1" descr=""/>
+                                          <pic:cNvPr id="3" name="Image1" descr=""/>
                                           <pic:cNvPicPr>
                                             <a:picLocks noChangeAspect="1" noChangeArrowheads="1"/>
                                           </pic:cNvPicPr>
@@ -6011,36 +6165,53 @@
                                   </a:graphic>
                                 </wp:inline>
                               </w:drawing>
+                            </w:r>
+                            <w:r>
+                              <w:rPr>
+                                <w:color w:val="000000"/>
+                              </w:rPr>
                               <w:t xml:space="preserve">Text </w:t>
                             </w:r>
                             <w:r>
-                              <w:rPr/>
+                              <w:rPr>
+                                <w:color w:val="000000"/>
+                              </w:rPr>
                               <w:fldChar w:fldCharType="begin"/>
                             </w:r>
                             <w:r>
-                              <w:rPr/>
+                              <w:rPr>
+                                <w:color w:val="000000"/>
+                              </w:rPr>
                               <w:instrText> SEQ Text \* ARABIC </w:instrText>
                             </w:r>
                             <w:r>
-                              <w:rPr/>
+                              <w:rPr>
+                                <w:color w:val="000000"/>
+                              </w:rPr>
                               <w:fldChar w:fldCharType="separate"/>
                             </w:r>
                             <w:r>
-                              <w:rPr/>
+                              <w:rPr>
+                                <w:color w:val="000000"/>
+                              </w:rPr>
                               <w:t>1</w:t>
                             </w:r>
                             <w:r>
-                              <w:rPr/>
+                              <w:rPr>
+                                <w:color w:val="000000"/>
+                              </w:rPr>
                               <w:fldChar w:fldCharType="end"/>
                             </w:r>
                             <w:r>
-                              <w:rPr/>
+                              <w:rPr>
+                                <w:color w:val="000000"/>
+                              </w:rPr>
                               <w:t xml:space="preserve">: Snapshot of Programming for simulated dice rolls </w:t>
                             </w:r>
                           </w:p>
                         </w:txbxContent>
                       </wps:txbx>
-                      <wps:bodyPr anchor="t" lIns="17780" tIns="17780" rIns="17780" bIns="17780">
+                      <wps:bodyPr lIns="17640" rIns="17640" tIns="17640" bIns="17640">
                         <a:noAutofit/>
                       </wps:bodyPr>
                     </wps:wsp>
@@ -6051,22 +6222,28 @@
           </mc:Choice>
           <mc:Fallback>
             <w:pict>
-              <v:rect strokecolor="#000000" strokeweight="0pt" style="position:absolute;rotation:0;width:481.9pt;height:251.95pt;mso-wrap-distance-left:0pt;mso-wrap-distance-right:0pt;mso-wrap-distance-top:0pt;mso-wrap-distance-bottom:0pt;margin-top:0pt;mso-position-vertical:top;mso-position-vertical-relative:text;margin-left:0pt;mso-position-horizontal:center;mso-position-horizontal-relative:text">
-                <v:textbox inset="0.0194444444444444in,0.0194444444444444in,0.0194444444444444in,0.0194444444444444in">
+              <v:rect id="shape_0" ID="Frame1" path="m0,0l-2147483645,0l-2147483645,-2147483646l0,-2147483646xe" fillcolor="white" stroked="t" style="position:absolute;margin-left:-3.2pt;margin-top:7pt;width:481.9pt;height:251.95pt;mso-wrap-style:square;v-text-anchor:top">
+                <v:fill o:detectmouseclick="t" type="solid" color2="black"/>
+                <v:stroke color="black" weight="720" joinstyle="round" endcap="flat"/>
+                <v:textbox>
                   <w:txbxContent>
                     <w:p>
                       <w:pPr>
                         <w:pStyle w:val="Text"/>
                         <w:spacing w:before="120" w:after="120"/>
-                        <w:rPr/>
+                        <w:rPr>
+                          <w:color w:val="000000"/>
+                        </w:rPr>
                       </w:pPr>
                       <w:r>
-                        <w:rPr/>
+                        <w:rPr>
+                          <w:color w:val="000000"/>
+                        </w:rPr>
                         <w:drawing>
                           <wp:inline distT="0" distB="0" distL="0" distR="0">
                             <wp:extent cx="6120130" cy="2853055"/>
                             <wp:effectExtent l="0" t="0" r="0" b="0"/>
-                            <wp:docPr id="3" name="Image1" descr=""/>
+                            <wp:docPr id="4" name="Image1" descr=""/>
                             <wp:cNvGraphicFramePr>
                               <a:graphicFrameLocks xmlns:a="http://schemas.openxmlformats.org/drawingml/2006/main" noChangeAspect="1"/>
                             </wp:cNvGraphicFramePr>
@@ -6074,7 +6251,7 @@
                               <a:graphicData uri="http://schemas.openxmlformats.org/drawingml/2006/picture">
                                 <pic:pic xmlns:pic="http://schemas.openxmlformats.org/drawingml/2006/picture">
                                   <pic:nvPicPr>
-                                    <pic:cNvPr id="3" name="Image1" descr=""/>
+                                    <pic:cNvPr id="4" name="Image1" descr=""/>
                                     <pic:cNvPicPr>
                                       <a:picLocks noChangeAspect="1" noChangeArrowheads="1"/>
                                     </pic:cNvPicPr>
@@ -6099,30 +6276,47 @@
                             </a:graphic>
                           </wp:inline>
                         </w:drawing>
+                      </w:r>
+                      <w:r>
+                        <w:rPr>
+                          <w:color w:val="000000"/>
+                        </w:rPr>
                         <w:t xml:space="preserve">Text </w:t>
                       </w:r>
                       <w:r>
-                        <w:rPr/>
+                        <w:rPr>
+                          <w:color w:val="000000"/>
+                        </w:rPr>
                         <w:fldChar w:fldCharType="begin"/>
                       </w:r>
                       <w:r>
-                        <w:rPr/>
+                        <w:rPr>
+                          <w:color w:val="000000"/>
+                        </w:rPr>
                         <w:instrText> SEQ Text \* ARABIC </w:instrText>
                       </w:r>
                       <w:r>
-                        <w:rPr/>
+                        <w:rPr>
+                          <w:color w:val="000000"/>
+                        </w:rPr>
                         <w:fldChar w:fldCharType="separate"/>
                       </w:r>
                       <w:r>
-                        <w:rPr/>
+                        <w:rPr>
+                          <w:color w:val="000000"/>
+                        </w:rPr>
                         <w:t>1</w:t>
                       </w:r>
                       <w:r>
-                        <w:rPr/>
+                        <w:rPr>
+                          <w:color w:val="000000"/>
+                        </w:rPr>
                         <w:fldChar w:fldCharType="end"/>
                       </w:r>
                       <w:r>
-                        <w:rPr/>
+                        <w:rPr>
+                          <w:color w:val="000000"/>
+                        </w:rPr>
                         <w:t xml:space="preserve">: Snapshot of Programming for simulated dice rolls </w:t>
                       </w:r>
                     </w:p>
@@ -6142,16 +6336,7 @@
       </w:pPr>
       <w:r>
         <w:rPr/>
-      </w:r>
-    </w:p>
-    <w:p>
-      <w:pPr>
-        <w:pStyle w:val="Normal"/>
-        <w:rPr/>
-      </w:pPr>
-      <w:r>
-        <w:rPr/>
-        <w:t xml:space="preserve">The experimental results are nigh on identical to theoretical results, proving the probabilities of the theoretical results to be accurate, with a 14.98 house edge compared to a 15. </w:t>
+        <w:t xml:space="preserve">The Experimental results coincide with the theoretical calculated results. They both show very similar house edges and Casino returns, communicating that the results are reasonable. It was chosen to do 10,000,000 trials because it was quick to run and allowed for exceptionally accurate and reasonable results. </w:t>
       </w:r>
     </w:p>
     <w:p>
@@ -6170,31 +6355,43 @@
         <w:pStyle w:val="Normal"/>
         <w:bidi w:val="0"/>
         <w:jc w:val="left"/>
-        <w:rPr>
-          <w:i w:val="false"/>
-          <w:i w:val="false"/>
-          <w:iCs w:val="false"/>
-        </w:rPr>
-      </w:pPr>
-      <w:r>
-        <w:rPr>
-          <w:i w:val="false"/>
-          <w:iCs w:val="false"/>
-        </w:rPr>
+        <w:rPr/>
+      </w:pPr>
+      <w:r>
+        <w:rPr/>
+        <w:t xml:space="preserve">It was chosen to simulate the games via a script because it enabled more efficient, quicker and more flexible trials than using other techniques such as excel. It also allowed the simulations to be run far more times in a less labour intensive manner than via other methods. </w:t>
       </w:r>
     </w:p>
     <w:p>
       <w:pPr>
+        <w:pStyle w:val="Normal"/>
+        <w:bidi w:val="0"/>
+        <w:jc w:val="left"/>
+        <w:rPr>
+          <w:i w:val="false"/>
+          <w:i w:val="false"/>
+          <w:iCs w:val="false"/>
+        </w:rPr>
+      </w:pPr>
+      <w:r>
+        <w:rPr>
+          <w:i w:val="false"/>
+          <w:iCs w:val="false"/>
+        </w:rPr>
+      </w:r>
+    </w:p>
+    <w:p>
+      <w:pPr>
         <w:pStyle w:val="Heading2"/>
         <w:numPr>
-          <w:ilvl w:val="1"/>
-          <w:numId w:val="3"/>
+          <w:ilvl w:val="0"/>
+          <w:numId w:val="0"/>
         </w:numPr>
-        <w:rPr/>
-      </w:pPr>
-      <w:r>
-        <w:rPr/>
-        <w:t>Evaluation</w:t>
+        <w:ind w:left="0" w:hanging="0"/>
+        <w:rPr/>
+      </w:pPr>
+      <w:r>
+        <w:rPr/>
       </w:r>
     </w:p>
     <w:p>
@@ -6204,28 +6401,6 @@
       </w:pPr>
       <w:r>
         <w:rPr/>
-        <w:t xml:space="preserve">The theoretical calculations are reasonable because they clearly show a 10-15% house edge for the casino, the rewards that the players get are rewarding, they also show an extremely similar result to the experimental probabilities simulated, proving that the calculated probabilities were accurate. The divisions were orginally designed to imitate a variation of poker with only 3 dice, unfortunately it was found that the dice were unable to simulate the intricacies of poker, instead it was decided to simplify some of the combinations, but the less complicated divisons were kept. As seen in </w:t>
-      </w:r>
-      <w:r>
-        <w:rPr>
-          <w:i/>
-          <w:iCs/>
-        </w:rPr>
-        <w:t xml:space="preserve">Table 2, </w:t>
-      </w:r>
-      <w:r>
-        <w:rPr>
-          <w:i w:val="false"/>
-          <w:iCs w:val="false"/>
-        </w:rPr>
-        <w:t xml:space="preserve">the divisons were changed in order to reduce the odds of achieving some of them over others. Along with the prizes that were decide on as seen in </w:t>
-      </w:r>
-      <w:r>
-        <w:rPr>
-          <w:i/>
-          <w:iCs/>
-        </w:rPr>
-        <w:t>Table 1.</w:t>
       </w:r>
     </w:p>
     <w:p>
@@ -6239,6 +6414,7 @@
       </w:pPr>
       <w:r>
         <w:rPr/>
+        <w:t>Discussion</w:t>
       </w:r>
     </w:p>
     <w:p>
@@ -6248,6 +6424,7 @@
       </w:pPr>
       <w:r>
         <w:rPr/>
+        <w:t xml:space="preserve">The results achieved were reasonable because they clearly follow the observed 10-15% house edge required for a casino in Australia, The rewards also follow the observed logical ascending nature of prizes received by the players in the casino. The assumptions made about the probabilities of both theoretical and experimental probabilities increase the reliability and reasonability of the results gathered and calculated this is because both the theoretical and experimental results assume that the outcomes are equally likely, enabling the simulations and calculations to be comparable, instead of having different possible outcomes. </w:t>
       </w:r>
     </w:p>
     <w:p>
@@ -6257,6 +6434,7 @@
       </w:pPr>
       <w:r>
         <w:rPr/>
+        <w:t xml:space="preserve">The ability of the simulation to generate exceptionally large numbers of trials in seconds allows it to more accurately model the game over extremely large stretches of time, allowing for potential discrepancies in the calculations and simulations to appear because the simulations are extremely reliable. In addition the use of Excel to calculate the house edge and probabilities allowed for extremely fast and flexible calculations, it also allowed for quick changes and records to be kept of these changes. </w:t>
       </w:r>
     </w:p>
     <w:p>
@@ -6266,24 +6444,266 @@
       </w:pPr>
       <w:r>
         <w:rPr/>
+        <w:t xml:space="preserve">However, the report had a few limitations. The simulations were unable to be quickly implemented into excel, requiring manual input instead of automated changes, which slowed the process of examining the simulated data significantly. However it would be possible to alleviate this problem by directly editing the excel file with the script, unfortunately that is out of the scope of this report and would require a level of knowledge unavailable within the time allocated to simulate the games.  </w:t>
       </w:r>
     </w:p>
     <w:p>
       <w:pPr>
         <w:pStyle w:val="TextBody"/>
-        <w:rPr/>
-      </w:pPr>
-      <w:r>
-        <w:rPr/>
+        <w:rPr>
+          <w:b w:val="false"/>
+          <w:b w:val="false"/>
+          <w:bCs w:val="false"/>
+          <w:i/>
+          <w:i/>
+          <w:iCs/>
+        </w:rPr>
+      </w:pPr>
+      <w:r>
+        <w:rPr>
+          <w:b w:val="false"/>
+          <w:bCs w:val="false"/>
+          <w:i/>
+          <w:iCs/>
+        </w:rPr>
       </w:r>
     </w:p>
     <w:p>
       <w:pPr>
+        <w:pStyle w:val="Heading2"/>
+        <w:numPr>
+          <w:ilvl w:val="0"/>
+          <w:numId w:val="1"/>
+        </w:numPr>
+        <w:rPr/>
+      </w:pPr>
+      <w:r>
+        <w:rPr/>
+        <w:t xml:space="preserve">Conclusion </w:t>
+      </w:r>
+    </w:p>
+    <w:p>
+      <w:pPr>
         <w:pStyle w:val="TextBody"/>
         <w:rPr/>
       </w:pPr>
       <w:r>
         <w:rPr/>
+        <w:t xml:space="preserve">In conclusion the report was examining the mathematics that casinos use to extort profits out of their customers, along with the laws that constrain the casinos predatory behaviours. It was discovered that it is possible to create a house edge that complies with the laws of gambling in Australia, it also sheds light on the amount of profits casinos can make with an apparently small house edge. </w:t>
+      </w:r>
+    </w:p>
+    <w:p>
+      <w:pPr>
+        <w:pStyle w:val="TextBody"/>
+        <w:rPr>
+          <w:i w:val="false"/>
+          <w:i w:val="false"/>
+          <w:iCs w:val="false"/>
+        </w:rPr>
+      </w:pPr>
+      <w:r>
+        <w:rPr>
+          <w:i w:val="false"/>
+          <w:iCs w:val="false"/>
+        </w:rPr>
+      </w:r>
+    </w:p>
+    <w:p>
+      <w:pPr>
+        <w:pStyle w:val="Normal"/>
+        <w:bidi w:val="0"/>
+        <w:jc w:val="left"/>
+        <w:rPr>
+          <w:i w:val="false"/>
+          <w:i w:val="false"/>
+          <w:iCs w:val="false"/>
+        </w:rPr>
+      </w:pPr>
+      <w:r>
+        <w:rPr>
+          <w:i w:val="false"/>
+          <w:iCs w:val="false"/>
+        </w:rPr>
+      </w:r>
+    </w:p>
+    <w:p>
+      <w:pPr>
+        <w:pStyle w:val="Normal"/>
+        <w:bidi w:val="0"/>
+        <w:jc w:val="left"/>
+        <w:rPr>
+          <w:i w:val="false"/>
+          <w:i w:val="false"/>
+          <w:iCs w:val="false"/>
+        </w:rPr>
+      </w:pPr>
+      <w:r>
+        <w:rPr>
+          <w:i w:val="false"/>
+          <w:iCs w:val="false"/>
+        </w:rPr>
+      </w:r>
+    </w:p>
+    <w:p>
+      <w:pPr>
+        <w:pStyle w:val="Normal"/>
+        <w:bidi w:val="0"/>
+        <w:jc w:val="left"/>
+        <w:rPr>
+          <w:i w:val="false"/>
+          <w:i w:val="false"/>
+          <w:iCs w:val="false"/>
+        </w:rPr>
+      </w:pPr>
+      <w:r>
+        <w:rPr>
+          <w:i w:val="false"/>
+          <w:iCs w:val="false"/>
+        </w:rPr>
+      </w:r>
+    </w:p>
+    <w:p>
+      <w:pPr>
+        <w:pStyle w:val="Normal"/>
+        <w:bidi w:val="0"/>
+        <w:jc w:val="left"/>
+        <w:rPr>
+          <w:i w:val="false"/>
+          <w:i w:val="false"/>
+          <w:iCs w:val="false"/>
+        </w:rPr>
+      </w:pPr>
+      <w:r>
+        <w:rPr>
+          <w:i w:val="false"/>
+          <w:iCs w:val="false"/>
+        </w:rPr>
+      </w:r>
+    </w:p>
+    <w:p>
+      <w:pPr>
+        <w:pStyle w:val="Normal"/>
+        <w:bidi w:val="0"/>
+        <w:jc w:val="left"/>
+        <w:rPr>
+          <w:i w:val="false"/>
+          <w:i w:val="false"/>
+          <w:iCs w:val="false"/>
+        </w:rPr>
+      </w:pPr>
+      <w:r>
+        <w:rPr>
+          <w:i w:val="false"/>
+          <w:iCs w:val="false"/>
+        </w:rPr>
+      </w:r>
+    </w:p>
+    <w:p>
+      <w:pPr>
+        <w:pStyle w:val="Normal"/>
+        <w:bidi w:val="0"/>
+        <w:jc w:val="left"/>
+        <w:rPr>
+          <w:i w:val="false"/>
+          <w:i w:val="false"/>
+          <w:iCs w:val="false"/>
+        </w:rPr>
+      </w:pPr>
+      <w:r>
+        <w:rPr>
+          <w:i w:val="false"/>
+          <w:iCs w:val="false"/>
+        </w:rPr>
+      </w:r>
+    </w:p>
+    <w:p>
+      <w:pPr>
+        <w:pStyle w:val="Normal"/>
+        <w:bidi w:val="0"/>
+        <w:jc w:val="left"/>
+        <w:rPr>
+          <w:i w:val="false"/>
+          <w:i w:val="false"/>
+          <w:iCs w:val="false"/>
+        </w:rPr>
+      </w:pPr>
+      <w:r>
+        <w:rPr>
+          <w:i w:val="false"/>
+          <w:iCs w:val="false"/>
+        </w:rPr>
+      </w:r>
+    </w:p>
+    <w:p>
+      <w:pPr>
+        <w:pStyle w:val="Normal"/>
+        <w:bidi w:val="0"/>
+        <w:jc w:val="left"/>
+        <w:rPr>
+          <w:i w:val="false"/>
+          <w:i w:val="false"/>
+          <w:iCs w:val="false"/>
+        </w:rPr>
+      </w:pPr>
+      <w:r>
+        <w:rPr>
+          <w:i w:val="false"/>
+          <w:iCs w:val="false"/>
+        </w:rPr>
+      </w:r>
+    </w:p>
+    <w:p>
+      <w:pPr>
+        <w:pStyle w:val="Normal"/>
+        <w:bidi w:val="0"/>
+        <w:jc w:val="left"/>
+        <w:rPr>
+          <w:i w:val="false"/>
+          <w:i w:val="false"/>
+          <w:iCs w:val="false"/>
+        </w:rPr>
+      </w:pPr>
+      <w:r>
+        <w:rPr>
+          <w:i w:val="false"/>
+          <w:iCs w:val="false"/>
+        </w:rPr>
+      </w:r>
+    </w:p>
+    <w:p>
+      <w:pPr>
+        <w:pStyle w:val="Normal"/>
+        <w:bidi w:val="0"/>
+        <w:jc w:val="left"/>
+        <w:rPr>
+          <w:i w:val="false"/>
+          <w:i w:val="false"/>
+          <w:iCs w:val="false"/>
+        </w:rPr>
+      </w:pPr>
+      <w:r>
+        <w:rPr>
+          <w:i w:val="false"/>
+          <w:iCs w:val="false"/>
+        </w:rPr>
+      </w:r>
+    </w:p>
+    <w:p>
+      <w:pPr>
+        <w:pStyle w:val="Normal"/>
+        <w:bidi w:val="0"/>
+        <w:jc w:val="left"/>
+        <w:rPr>
+          <w:i w:val="false"/>
+          <w:i w:val="false"/>
+          <w:iCs w:val="false"/>
+        </w:rPr>
+      </w:pPr>
+      <w:r>
+        <w:rPr>
+          <w:i w:val="false"/>
+          <w:iCs w:val="false"/>
+        </w:rPr>
       </w:r>
     </w:p>
     <w:p>
@@ -12587,10 +13007,220 @@
     </w:p>
     <w:p>
       <w:pPr>
+        <w:pStyle w:val="Normal"/>
+        <w:rPr>
+          <w:i/>
+          <w:i/>
+          <w:iCs/>
+        </w:rPr>
+      </w:pPr>
+      <w:r>
+        <w:rPr>
+          <w:i/>
+          <w:iCs/>
+        </w:rPr>
+      </w:r>
+    </w:p>
+    <w:p>
+      <w:pPr>
+        <w:pStyle w:val="Normal"/>
+        <w:rPr>
+          <w:i/>
+          <w:i/>
+          <w:iCs/>
+        </w:rPr>
+      </w:pPr>
+      <w:r>
+        <w:rPr>
+          <w:i/>
+          <w:iCs/>
+        </w:rPr>
+      </w:r>
+    </w:p>
+    <w:p>
+      <w:pPr>
+        <w:pStyle w:val="Normal"/>
+        <w:rPr>
+          <w:i/>
+          <w:i/>
+          <w:iCs/>
+        </w:rPr>
+      </w:pPr>
+      <w:r>
+        <w:rPr>
+          <w:i/>
+          <w:iCs/>
+        </w:rPr>
+      </w:r>
+    </w:p>
+    <w:p>
+      <w:pPr>
+        <w:pStyle w:val="Normal"/>
+        <w:rPr>
+          <w:i/>
+          <w:i/>
+          <w:iCs/>
+        </w:rPr>
+      </w:pPr>
+      <w:r>
+        <w:rPr>
+          <w:i/>
+          <w:iCs/>
+        </w:rPr>
+      </w:r>
+    </w:p>
+    <w:p>
+      <w:pPr>
+        <w:pStyle w:val="Normal"/>
+        <w:rPr>
+          <w:i/>
+          <w:i/>
+          <w:iCs/>
+        </w:rPr>
+      </w:pPr>
+      <w:r>
+        <w:rPr>
+          <w:i/>
+          <w:iCs/>
+        </w:rPr>
+      </w:r>
+    </w:p>
+    <w:p>
+      <w:pPr>
+        <w:pStyle w:val="Normal"/>
+        <w:rPr>
+          <w:i/>
+          <w:i/>
+          <w:iCs/>
+        </w:rPr>
+      </w:pPr>
+      <w:r>
+        <w:rPr>
+          <w:i/>
+          <w:iCs/>
+        </w:rPr>
+      </w:r>
+    </w:p>
+    <w:p>
+      <w:pPr>
+        <w:pStyle w:val="Normal"/>
+        <w:rPr>
+          <w:i/>
+          <w:i/>
+          <w:iCs/>
+        </w:rPr>
+      </w:pPr>
+      <w:r>
+        <w:rPr>
+          <w:i/>
+          <w:iCs/>
+        </w:rPr>
+      </w:r>
+    </w:p>
+    <w:p>
+      <w:pPr>
+        <w:pStyle w:val="Normal"/>
+        <w:rPr>
+          <w:i/>
+          <w:i/>
+          <w:iCs/>
+        </w:rPr>
+      </w:pPr>
+      <w:r>
+        <w:rPr>
+          <w:i/>
+          <w:iCs/>
+        </w:rPr>
+      </w:r>
+    </w:p>
+    <w:p>
+      <w:pPr>
+        <w:pStyle w:val="Normal"/>
+        <w:rPr>
+          <w:i/>
+          <w:i/>
+          <w:iCs/>
+        </w:rPr>
+      </w:pPr>
+      <w:r>
+        <w:rPr>
+          <w:i/>
+          <w:iCs/>
+        </w:rPr>
+      </w:r>
+    </w:p>
+    <w:p>
+      <w:pPr>
+        <w:pStyle w:val="Normal"/>
+        <w:rPr>
+          <w:i/>
+          <w:i/>
+          <w:iCs/>
+        </w:rPr>
+      </w:pPr>
+      <w:r>
+        <w:rPr>
+          <w:i/>
+          <w:iCs/>
+        </w:rPr>
+      </w:r>
+    </w:p>
+    <w:p>
+      <w:pPr>
+        <w:pStyle w:val="Normal"/>
+        <w:rPr>
+          <w:i/>
+          <w:i/>
+          <w:iCs/>
+        </w:rPr>
+      </w:pPr>
+      <w:r>
+        <w:rPr>
+          <w:i/>
+          <w:iCs/>
+        </w:rPr>
+      </w:r>
+    </w:p>
+    <w:p>
+      <w:pPr>
+        <w:pStyle w:val="Normal"/>
+        <w:bidi w:val="0"/>
+        <w:jc w:val="left"/>
+        <w:rPr>
+          <w:i/>
+          <w:i/>
+          <w:iCs/>
+        </w:rPr>
+      </w:pPr>
+      <w:r>
+        <w:rPr>
+          <w:i/>
+          <w:iCs/>
+        </w:rPr>
+      </w:r>
+    </w:p>
+    <w:p>
+      <w:pPr>
+        <w:pStyle w:val="Normal"/>
+        <w:rPr>
+          <w:i/>
+          <w:i/>
+          <w:iCs/>
+        </w:rPr>
+      </w:pPr>
+      <w:r>
+        <w:rPr>
+          <w:i/>
+          <w:iCs/>
+        </w:rPr>
+      </w:r>
+    </w:p>
+    <w:p>
+      <w:pPr>
         <w:pStyle w:val="Heading4"/>
         <w:numPr>
           <w:ilvl w:val="3"/>
-          <w:numId w:val="3"/>
+          <w:numId w:val="2"/>
         </w:numPr>
         <w:rPr/>
       </w:pPr>
@@ -19230,31 +19860,7 @@
     <w:p>
       <w:pPr>
         <w:pStyle w:val="TextBody"/>
-        <w:rPr/>
-      </w:pPr>
-      <w:r>
-        <w:rPr/>
-      </w:r>
-    </w:p>
-    <w:p>
-      <w:pPr>
-        <w:pStyle w:val="Normal"/>
-        <w:rPr>
-          <w:i/>
-          <w:i/>
-          <w:iCs/>
-        </w:rPr>
-      </w:pPr>
-      <w:r>
-        <w:rPr>
-          <w:i/>
-          <w:iCs/>
-        </w:rPr>
-      </w:r>
-    </w:p>
-    <w:p>
-      <w:pPr>
-        <w:pStyle w:val="Normal"/>
+        <w:spacing w:before="0" w:after="140"/>
         <w:rPr/>
       </w:pPr>
       <w:r>
@@ -19298,7 +19904,7 @@
     </w:r>
     <w:r>
       <w:rPr/>
-      <w:t>4</w:t>
+      <w:t>9</w:t>
     </w:r>
     <w:r>
       <w:rPr/>
@@ -19369,7 +19975,6 @@
     </w:lvl>
     <w:lvl w:ilvl="1">
       <w:start w:val="1"/>
-      <w:pStyle w:val="Heading2"/>
       <w:numFmt w:val="none"/>
       <w:suff w:val="nothing"/>
       <w:lvlText w:val=""/>
@@ -19396,7 +20001,6 @@
     </w:lvl>
     <w:lvl w:ilvl="3">
       <w:start w:val="1"/>
-      <w:pStyle w:val="Heading4"/>
       <w:numFmt w:val="none"/>
       <w:suff w:val="nothing"/>
       <w:lvlText w:val=""/>
@@ -19768,10 +20372,6 @@
     <w:next w:val="TextBody"/>
     <w:qFormat/>
     <w:pPr>
-      <w:numPr>
-        <w:ilvl w:val="1"/>
-        <w:numId w:val="1"/>
-      </w:numPr>
       <w:spacing w:before="200" w:after="120"/>
       <w:outlineLvl w:val="1"/>
     </w:pPr>
@@ -19788,10 +20388,6 @@
     <w:next w:val="TextBody"/>
     <w:qFormat/>
     <w:pPr>
-      <w:numPr>
-        <w:ilvl w:val="3"/>
-        <w:numId w:val="1"/>
-      </w:numPr>
       <w:spacing w:before="120" w:after="120"/>
       <w:outlineLvl w:val="3"/>
     </w:pPr>
@@ -19814,6 +20410,11 @@
     <w:rPr>
       <w:vertAlign w:val="superscript"/>
     </w:rPr>
+  </w:style>
+  <w:style w:type="character" w:styleId="NumberingSymbols">
+    <w:name w:val="Numbering Symbols"/>
+    <w:qFormat/>
+    <w:rPr/>
   </w:style>
   <w:style w:type="paragraph" w:styleId="Heading">
     <w:name w:val="Heading"/>
@@ -19933,7 +20534,7 @@
     <w:basedOn w:val="Normal"/>
     <w:pPr>
       <w:suppressLineNumbers/>
-      <w:ind w:left="339" w:hanging="339"/>
+      <w:ind w:left="339" w:right="0" w:hanging="339"/>
     </w:pPr>
     <w:rPr>
       <w:sz w:val="20"/>
@@ -19969,5 +20570,12 @@
     <w:pPr/>
     <w:rPr/>
   </w:style>
+  <w:style w:type="paragraph" w:styleId="FrameContents">
+    <w:name w:val="Frame Contents"/>
+    <w:basedOn w:val="Normal"/>
+    <w:qFormat/>
+    <w:pPr/>
+    <w:rPr/>
+  </w:style>
 </w:styles>
 </file>
</xml_diff>